<commit_message>
apt system is finised
</commit_message>
<xml_diff>
--- a/OperatingSystem.docx
+++ b/OperatingSystem.docx
@@ -7,7 +7,7 @@
         <w:pStyle w:val="Heading1"/>
         <w:numPr>
           <w:ilvl w:val="0"/>
-          <w:numId w:val="3"/>
+          <w:numId w:val="2"/>
         </w:numPr>
         <w:bidi w:val="0"/>
         <w:spacing w:before="240" w:after="120"/>
@@ -24,7 +24,7 @@
         <w:pStyle w:val="Heading2"/>
         <w:numPr>
           <w:ilvl w:val="1"/>
-          <w:numId w:val="3"/>
+          <w:numId w:val="2"/>
         </w:numPr>
         <w:bidi w:val="0"/>
         <w:jc w:val="start"/>
@@ -75,7 +75,7 @@
         <w:pStyle w:val="Heading2"/>
         <w:numPr>
           <w:ilvl w:val="1"/>
-          <w:numId w:val="3"/>
+          <w:numId w:val="2"/>
         </w:numPr>
         <w:spacing w:before="200" w:after="120"/>
         <w:rPr/>
@@ -169,7 +169,7 @@
         <w:pStyle w:val="TextBody"/>
         <w:numPr>
           <w:ilvl w:val="0"/>
-          <w:numId w:val="4"/>
+          <w:numId w:val="3"/>
         </w:numPr>
         <w:bidi w:val="0"/>
         <w:jc w:val="start"/>
@@ -221,7 +221,7 @@
         <w:pStyle w:val="TextBody"/>
         <w:numPr>
           <w:ilvl w:val="0"/>
-          <w:numId w:val="4"/>
+          <w:numId w:val="3"/>
         </w:numPr>
         <w:bidi w:val="0"/>
         <w:jc w:val="start"/>
@@ -237,7 +237,7 @@
         <w:pStyle w:val="TextBody"/>
         <w:numPr>
           <w:ilvl w:val="0"/>
-          <w:numId w:val="4"/>
+          <w:numId w:val="3"/>
         </w:numPr>
         <w:bidi w:val="0"/>
         <w:jc w:val="start"/>
@@ -264,7 +264,7 @@
         <w:pStyle w:val="Heading2"/>
         <w:numPr>
           <w:ilvl w:val="1"/>
-          <w:numId w:val="3"/>
+          <w:numId w:val="2"/>
         </w:numPr>
         <w:spacing w:before="200" w:after="120"/>
         <w:rPr/>
@@ -686,7 +686,7 @@
         <w:pStyle w:val="Heading2"/>
         <w:numPr>
           <w:ilvl w:val="0"/>
-          <w:numId w:val="3"/>
+          <w:numId w:val="2"/>
         </w:numPr>
         <w:rPr/>
       </w:pPr>
@@ -753,23 +753,7 @@
       </w:hyperlink>
       <w:r>
         <w:rPr/>
-        <w:t xml:space="preserve">) for working with packages. Read this article and use its recommendations </w:t>
-      </w:r>
-      <w:r>
-        <w:rPr/>
-        <w:t>for</w:t>
-      </w:r>
-      <w:r>
-        <w:rPr/>
-        <w:t xml:space="preserve"> manag</w:t>
-      </w:r>
-      <w:r>
-        <w:rPr/>
-        <w:t>ing</w:t>
-      </w:r>
-      <w:r>
-        <w:rPr/>
-        <w:t xml:space="preserve"> your system. I provide </w:t>
+        <w:t xml:space="preserve">) for working with packages. Read this article and use its recommendations for managing your system. I provide </w:t>
       </w:r>
       <w:r>
         <w:rPr>
@@ -780,31 +764,7 @@
       </w:r>
       <w:r>
         <w:rPr/>
-        <w:t xml:space="preserve"> management from the terminal, since the</w:t>
-      </w:r>
-      <w:r>
-        <w:rPr/>
-        <w:t>ese commands</w:t>
-      </w:r>
-      <w:r>
-        <w:rPr/>
-        <w:t xml:space="preserve"> </w:t>
-      </w:r>
-      <w:r>
-        <w:rPr/>
-        <w:t>may</w:t>
-      </w:r>
-      <w:r>
-        <w:rPr/>
-        <w:t xml:space="preserve"> be used even on Linux </w:t>
-      </w:r>
-      <w:r>
-        <w:rPr/>
-        <w:t>having no</w:t>
-      </w:r>
-      <w:r>
-        <w:rPr/>
-        <w:t xml:space="preserve"> Xwindow.  Here is an abbreviated description of the </w:t>
+        <w:t xml:space="preserve"> management from the terminal, since theese commands may be used even on Linux having no Xwindow.  Here is an abbreviated description of the </w:t>
       </w:r>
       <w:r>
         <w:rPr>
@@ -815,11 +775,7 @@
       </w:r>
       <w:r>
         <w:rPr/>
-        <w:t xml:space="preserve"> command. You will receive complete and accurate information by </w:t>
-      </w:r>
-      <w:r>
-        <w:rPr/>
-        <w:t>typing</w:t>
+        <w:t xml:space="preserve"> command. You will receive complete and accurate information by typing</w:t>
       </w:r>
     </w:p>
     <w:p>
@@ -932,7 +888,7 @@
         <w:pStyle w:val="Heading4"/>
         <w:numPr>
           <w:ilvl w:val="3"/>
-          <w:numId w:val="2"/>
+          <w:numId w:val="1"/>
         </w:numPr>
         <w:rPr/>
       </w:pPr>
@@ -1022,7 +978,7 @@
         <w:pStyle w:val="Heading4"/>
         <w:numPr>
           <w:ilvl w:val="3"/>
-          <w:numId w:val="2"/>
+          <w:numId w:val="1"/>
         </w:numPr>
         <w:rPr/>
       </w:pPr>
@@ -1066,7 +1022,7 @@
         <w:pStyle w:val="Heading4"/>
         <w:numPr>
           <w:ilvl w:val="3"/>
-          <w:numId w:val="2"/>
+          <w:numId w:val="1"/>
         </w:numPr>
         <w:rPr/>
       </w:pPr>
@@ -1100,13 +1056,273 @@
         <w:pStyle w:val="Heading4"/>
         <w:numPr>
           <w:ilvl w:val="3"/>
-          <w:numId w:val="2"/>
+          <w:numId w:val="1"/>
         </w:numPr>
         <w:spacing w:before="120" w:after="120"/>
         <w:rPr/>
       </w:pPr>
       <w:r>
         <w:rPr/>
+        <w:t xml:space="preserve">Install, Reinstall, Remove, </w:t>
+      </w:r>
+      <w:r>
+        <w:rPr/>
+        <w:t xml:space="preserve">Autoremove, </w:t>
+      </w:r>
+      <w:r>
+        <w:rPr/>
+        <w:t>Purge</w:t>
+      </w:r>
+    </w:p>
+    <w:p>
+      <w:pPr>
+        <w:pStyle w:val="TextBody"/>
+        <w:rPr/>
+      </w:pPr>
+      <w:r>
+        <w:rPr/>
+        <w:t xml:space="preserve">Performs the requested action on one or more packages. All of these commands require administrator privileges, so start the command with the word </w:t>
+      </w:r>
+      <w:r>
+        <w:rPr>
+          <w:b/>
+          <w:bCs/>
+        </w:rPr>
+        <w:t>sudo</w:t>
+      </w:r>
+      <w:r>
+        <w:rPr/>
+        <w:t xml:space="preserve">. Packets are separated from each other by a space. The </w:t>
+      </w:r>
+      <w:r>
+        <w:rPr>
+          <w:b/>
+          <w:bCs/>
+        </w:rPr>
+        <w:t>remove</w:t>
+      </w:r>
+      <w:r>
+        <w:rPr/>
+        <w:t xml:space="preserve"> command leaves the configuration files behind, while </w:t>
+      </w:r>
+      <w:r>
+        <w:rPr>
+          <w:b/>
+          <w:bCs/>
+        </w:rPr>
+        <w:t>purge</w:t>
+      </w:r>
+      <w:r>
+        <w:rPr/>
+        <w:t xml:space="preserve"> discards everything. By the way, </w:t>
+      </w:r>
+      <w:r>
+        <w:rPr>
+          <w:b/>
+          <w:bCs/>
+        </w:rPr>
+        <w:t>purge</w:t>
+      </w:r>
+      <w:r>
+        <w:rPr/>
+        <w:t xml:space="preserve"> can also be used for packages that were discarded with </w:t>
+      </w:r>
+      <w:r>
+        <w:rPr>
+          <w:b/>
+          <w:bCs/>
+        </w:rPr>
+        <w:t>remove</w:t>
+      </w:r>
+      <w:r>
+        <w:rPr/>
+        <w:t xml:space="preserve">. </w:t>
+      </w:r>
+    </w:p>
+    <w:p>
+      <w:pPr>
+        <w:pStyle w:val="TextBody"/>
+        <w:rPr/>
+      </w:pPr>
+      <w:r>
+        <w:rPr/>
+        <w:t xml:space="preserve">The listed commands may be remitted via </w:t>
+      </w:r>
+      <w:r>
+        <w:rPr>
+          <w:b/>
+          <w:bCs/>
+        </w:rPr>
+        <w:t>apt</w:t>
+      </w:r>
+      <w:r>
+        <w:rPr/>
+        <w:t xml:space="preserve"> or via </w:t>
+      </w:r>
+      <w:r>
+        <w:rPr>
+          <w:b/>
+          <w:bCs/>
+        </w:rPr>
+        <w:t>apt-get:</w:t>
+      </w:r>
+    </w:p>
+    <w:p>
+      <w:pPr>
+        <w:pStyle w:val="Example"/>
+        <w:rPr/>
+      </w:pPr>
+      <w:r>
+        <w:rPr/>
+        <w:t>sudo apt-get install gnuchess</w:t>
+      </w:r>
+    </w:p>
+    <w:p>
+      <w:pPr>
+        <w:pStyle w:val="Example"/>
+        <w:rPr/>
+      </w:pPr>
+      <w:r>
+        <w:rPr/>
+        <w:t>sudo apt-get purge gnuchess</w:t>
+      </w:r>
+    </w:p>
+    <w:p>
+      <w:pPr>
+        <w:pStyle w:val="TextBody"/>
+        <w:spacing w:before="0" w:after="140"/>
+        <w:rPr/>
+      </w:pPr>
+      <w:r>
+        <w:rPr/>
+        <w:t>The first command installs gnuchess, second one removes it with all dependencies and configuration files.</w:t>
+      </w:r>
+    </w:p>
+    <w:p>
+      <w:pPr>
+        <w:pStyle w:val="TextBody"/>
+        <w:spacing w:before="0" w:after="140"/>
+        <w:rPr/>
+      </w:pPr>
+      <w:r>
+        <w:rPr/>
+        <w:t xml:space="preserve">Different packages may be installed and removed in a single command. Add the installable packages marked with a plus sign (+) in the </w:t>
+      </w:r>
+      <w:r>
+        <w:rPr>
+          <w:b/>
+          <w:bCs/>
+        </w:rPr>
+        <w:t>remove</w:t>
+      </w:r>
+      <w:r>
+        <w:rPr/>
+        <w:t xml:space="preserve"> command. Packages may be removed in the </w:t>
+      </w:r>
+      <w:r>
+        <w:rPr>
+          <w:b/>
+          <w:bCs/>
+        </w:rPr>
+        <w:t>install</w:t>
+      </w:r>
+      <w:r>
+        <w:rPr/>
+        <w:t xml:space="preserve"> command adding them with a minus sign (-).</w:t>
+      </w:r>
+    </w:p>
+    <w:p>
+      <w:pPr>
+        <w:pStyle w:val="Example"/>
+        <w:rPr/>
+      </w:pPr>
+      <w:r>
+        <w:rPr/>
+        <w:t>sudo apt install tilde -vim</w:t>
+      </w:r>
+    </w:p>
+    <w:p>
+      <w:pPr>
+        <w:pStyle w:val="Example"/>
+        <w:rPr/>
+      </w:pPr>
+      <w:r>
+        <w:rPr/>
+        <w:t>sudo apt remove vim +tilde</w:t>
+      </w:r>
+    </w:p>
+    <w:p>
+      <w:pPr>
+        <w:pStyle w:val="TextBody"/>
+        <w:rPr/>
+      </w:pPr>
+      <w:r>
+        <w:rPr/>
+        <w:t xml:space="preserve">Both commands delete the text editor </w:t>
+      </w:r>
+      <w:r>
+        <w:rPr>
+          <w:b/>
+          <w:bCs/>
+        </w:rPr>
+        <w:t>vim</w:t>
+      </w:r>
+      <w:r>
+        <w:rPr/>
+        <w:t xml:space="preserve"> and install </w:t>
+      </w:r>
+      <w:r>
+        <w:rPr>
+          <w:b/>
+          <w:bCs/>
+        </w:rPr>
+        <w:t>tilde</w:t>
+      </w:r>
+      <w:r>
+        <w:rPr/>
+        <w:t>.</w:t>
+      </w:r>
+    </w:p>
+    <w:p>
+      <w:pPr>
+        <w:pStyle w:val="TextBody"/>
+        <w:rPr/>
+      </w:pPr>
+      <w:r>
+        <w:rPr/>
+        <w:t xml:space="preserve">After executing the </w:t>
+      </w:r>
+      <w:r>
+        <w:rPr>
+          <w:b/>
+          <w:bCs/>
+        </w:rPr>
+        <w:t>full-upgrade</w:t>
+      </w:r>
+      <w:r>
+        <w:rPr/>
+        <w:t xml:space="preserve"> command, sometimes unnecessary packages remain in the system. The </w:t>
+      </w:r>
+      <w:r>
+        <w:rPr>
+          <w:b/>
+          <w:bCs/>
+        </w:rPr>
+        <w:t>full-upgrade</w:t>
+      </w:r>
+      <w:r>
+        <w:rPr/>
+        <w:t xml:space="preserve"> command will notify you about this. In this case, run the autoremove command:</w:t>
+      </w:r>
+    </w:p>
+    <w:p>
+      <w:pPr>
+        <w:pStyle w:val="Example"/>
+        <w:rPr/>
+      </w:pPr>
+      <w:r>
+        <w:rPr/>
+        <w:t>sudo apt autoremove</w:t>
       </w:r>
     </w:p>
     <w:p>
@@ -1114,123 +1330,71 @@
         <w:pStyle w:val="Heading4"/>
         <w:numPr>
           <w:ilvl w:val="3"/>
-          <w:numId w:val="2"/>
+          <w:numId w:val="1"/>
         </w:numPr>
         <w:spacing w:before="120" w:after="120"/>
         <w:rPr/>
       </w:pPr>
       <w:r>
         <w:rPr/>
-        <w:t>Install, Reinstall, Remove, Purge</w:t>
-      </w:r>
-    </w:p>
-    <w:p>
-      <w:pPr>
-        <w:pStyle w:val="TextBody"/>
-        <w:rPr/>
-      </w:pPr>
-      <w:r>
-        <w:rPr/>
-        <w:t xml:space="preserve">Performs the requested action on one or more packages. All of these commands require administrator privileges, so start the command with the word </w:t>
-      </w:r>
-      <w:r>
-        <w:rPr>
-          <w:b/>
-          <w:bCs/>
-        </w:rPr>
-        <w:t>sudo</w:t>
-      </w:r>
-      <w:r>
-        <w:rPr/>
-        <w:t xml:space="preserve">. Packets are separated from each other by a space. The </w:t>
-      </w:r>
-      <w:r>
-        <w:rPr>
-          <w:b/>
-          <w:bCs/>
-        </w:rPr>
-        <w:t>remove</w:t>
-      </w:r>
-      <w:r>
-        <w:rPr/>
-        <w:t xml:space="preserve"> command leaves the configuration files behind, while </w:t>
-      </w:r>
-      <w:r>
-        <w:rPr>
-          <w:b/>
-          <w:bCs/>
-        </w:rPr>
-        <w:t>purge</w:t>
-      </w:r>
-      <w:r>
-        <w:rPr/>
-        <w:t xml:space="preserve"> discards everything. By the way, </w:t>
-      </w:r>
-      <w:r>
-        <w:rPr>
-          <w:b/>
-          <w:bCs/>
-        </w:rPr>
-        <w:t>purge</w:t>
-      </w:r>
-      <w:r>
-        <w:rPr/>
-        <w:t xml:space="preserve"> can also be used for packages that were discarded with </w:t>
-      </w:r>
-      <w:r>
-        <w:rPr>
-          <w:b/>
-          <w:bCs/>
-        </w:rPr>
-        <w:t>remove</w:t>
-      </w:r>
-      <w:r>
-        <w:rPr/>
-        <w:t xml:space="preserve">. </w:t>
-      </w:r>
-    </w:p>
-    <w:p>
-      <w:pPr>
-        <w:pStyle w:val="TextBody"/>
-        <w:rPr/>
-      </w:pPr>
-      <w:r>
-        <w:rPr/>
-        <w:t xml:space="preserve">The listed commands </w:t>
-      </w:r>
-      <w:r>
-        <w:rPr/>
-        <w:t>may</w:t>
-      </w:r>
-      <w:r>
-        <w:rPr/>
-        <w:t xml:space="preserve"> be r</w:t>
-      </w:r>
-      <w:r>
-        <w:rPr/>
-        <w:t>emitted</w:t>
-      </w:r>
-      <w:r>
-        <w:rPr/>
-        <w:t xml:space="preserve"> via </w:t>
-      </w:r>
-      <w:r>
-        <w:rPr>
-          <w:b/>
-          <w:bCs/>
-        </w:rPr>
-        <w:t>apt</w:t>
-      </w:r>
-      <w:r>
-        <w:rPr/>
-        <w:t xml:space="preserve"> or via </w:t>
-      </w:r>
-      <w:r>
-        <w:rPr>
-          <w:b/>
-          <w:bCs/>
-        </w:rPr>
-        <w:t>apt-get:</w:t>
+        <w:t xml:space="preserve">Update, Upgrade, </w:t>
+      </w:r>
+      <w:r>
+        <w:rPr/>
+        <w:t>F</w:t>
+      </w:r>
+      <w:r>
+        <w:rPr/>
+        <w:t>ull-upgrade</w:t>
+      </w:r>
+    </w:p>
+    <w:p>
+      <w:pPr>
+        <w:pStyle w:val="TextBody"/>
+        <w:spacing w:before="0" w:after="140"/>
+        <w:rPr/>
+      </w:pPr>
+      <w:hyperlink r:id="rId13">
+        <w:r>
+          <w:rPr>
+            <w:rStyle w:val="InternetLink"/>
+          </w:rPr>
+          <w:t>Canonical</w:t>
+        </w:r>
+      </w:hyperlink>
+      <w:r>
+        <w:rPr/>
+        <w:t xml:space="preserve">, the developer and maintainer of Ubuntu, periodically publishes a new release of their operating system. </w:t>
+      </w:r>
+      <w:r>
+        <w:rPr/>
+        <w:t>The site</w:t>
+      </w:r>
+      <w:r>
+        <w:rPr/>
+        <w:t xml:space="preserve"> maintains a large online repository with tens of thousands of software packages for each Ubuntu release. Before you can update the software packages installed on your Ubuntu system, you first download the latest software package information from this online repository. Your Ubuntu system needs this information to detect the availability of an upgrade for an already installed software package.</w:t>
+      </w:r>
+    </w:p>
+    <w:p>
+      <w:pPr>
+        <w:pStyle w:val="TextBody"/>
+        <w:spacing w:before="0" w:after="140"/>
+        <w:rPr/>
+      </w:pPr>
+      <w:r>
+        <w:rPr/>
+        <w:t xml:space="preserve">To update the software package information from the online repository, run </w:t>
+      </w:r>
+      <w:r>
+        <w:rPr>
+          <w:b/>
+          <w:bCs/>
+        </w:rPr>
+        <w:t>update</w:t>
+      </w:r>
+      <w:r>
+        <w:rPr/>
+        <w:t xml:space="preserve"> command in the terminal:</w:t>
       </w:r>
     </w:p>
     <w:p>
@@ -1240,7 +1404,126 @@
       </w:pPr>
       <w:r>
         <w:rPr/>
-        <w:t>sudo apt-get install gnuchess</w:t>
+        <w:t>sudo apt update</w:t>
+      </w:r>
+    </w:p>
+    <w:p>
+      <w:pPr>
+        <w:pStyle w:val="TextBody"/>
+        <w:spacing w:before="0" w:after="140"/>
+        <w:rPr/>
+      </w:pPr>
+      <w:r>
+        <w:rPr/>
+        <w:t>Once the command completed, the last line in the output shows if updates are available for installed software packages on your Ubuntu system.</w:t>
+      </w:r>
+    </w:p>
+    <w:p>
+      <w:pPr>
+        <w:pStyle w:val="TextBody"/>
+        <w:spacing w:before="0" w:after="140"/>
+        <w:rPr/>
+      </w:pPr>
+      <w:r>
+        <w:rPr/>
+        <w:t xml:space="preserve">The </w:t>
+      </w:r>
+      <w:r>
+        <w:rPr>
+          <w:b/>
+          <w:bCs/>
+        </w:rPr>
+        <w:t>upgrade</w:t>
+      </w:r>
+      <w:r>
+        <w:rPr/>
+        <w:t xml:space="preserve"> command does the following:</w:t>
+      </w:r>
+    </w:p>
+    <w:p>
+      <w:pPr>
+        <w:pStyle w:val="TextBody"/>
+        <w:numPr>
+          <w:ilvl w:val="0"/>
+          <w:numId w:val="4"/>
+        </w:numPr>
+        <w:spacing w:before="0" w:after="140"/>
+        <w:rPr/>
+      </w:pPr>
+      <w:r>
+        <w:rPr/>
+        <w:t>i</w:t>
+      </w:r>
+      <w:r>
+        <w:rPr/>
+        <w:t>t upgrades a software package and even installs new packages, if its dependencies require this,</w:t>
+      </w:r>
+    </w:p>
+    <w:p>
+      <w:pPr>
+        <w:pStyle w:val="TextBody"/>
+        <w:numPr>
+          <w:ilvl w:val="0"/>
+          <w:numId w:val="4"/>
+        </w:numPr>
+        <w:spacing w:before="0" w:after="140"/>
+        <w:rPr/>
+      </w:pPr>
+      <w:r>
+        <w:rPr/>
+        <w:t>i</w:t>
+      </w:r>
+      <w:r>
+        <w:rPr/>
+        <w:t>t will never remove packages. If a package removal is required, the upgrade is not performed.</w:t>
+      </w:r>
+    </w:p>
+    <w:p>
+      <w:pPr>
+        <w:pStyle w:val="TextBody"/>
+        <w:spacing w:before="0" w:after="140"/>
+        <w:rPr/>
+      </w:pPr>
+      <w:r>
+        <w:rPr/>
+        <w:t xml:space="preserve">In contrast to this, the </w:t>
+      </w:r>
+      <w:r>
+        <w:rPr>
+          <w:b/>
+          <w:bCs/>
+        </w:rPr>
+        <w:t>full-upgrade</w:t>
+      </w:r>
+      <w:r>
+        <w:rPr/>
+        <w:t xml:space="preserve"> command does the same as </w:t>
+      </w:r>
+      <w:r>
+        <w:rPr>
+          <w:b/>
+          <w:bCs/>
+        </w:rPr>
+        <w:t>upgrade</w:t>
+      </w:r>
+      <w:r>
+        <w:rPr/>
+        <w:t xml:space="preserve">, but will also remove packages if needed. </w:t>
+      </w:r>
+      <w:r>
+        <w:rPr/>
+        <w:t>Use this command upgrading from one major operating system release to the next.</w:t>
+      </w:r>
+    </w:p>
+    <w:p>
+      <w:pPr>
+        <w:pStyle w:val="TextBody"/>
+        <w:spacing w:before="0" w:after="140"/>
+        <w:rPr/>
+      </w:pPr>
+      <w:r>
+        <w:rPr/>
+        <w:t>Some software packages require a system reboot to complete the update. You can verify that writing command</w:t>
       </w:r>
     </w:p>
     <w:p>
@@ -1250,18 +1533,96 @@
       </w:pPr>
       <w:r>
         <w:rPr/>
-        <w:t>sudo apt-get purge gnuchess</w:t>
-      </w:r>
-    </w:p>
-    <w:p>
-      <w:pPr>
-        <w:pStyle w:val="TextBody"/>
-        <w:spacing w:before="0" w:after="140"/>
-        <w:rPr/>
-      </w:pPr>
-      <w:r>
-        <w:rPr/>
-        <w:t>The first command installs gnuchess, second one removes it with all dependencies and configuration files.</w:t>
+        <w:t>cat /var/run/reboot-required</w:t>
+      </w:r>
+    </w:p>
+    <w:p>
+      <w:pPr>
+        <w:pStyle w:val="TextBody"/>
+        <w:rPr/>
+      </w:pPr>
+      <w:r>
+        <w:rPr/>
+        <w:t xml:space="preserve">Reboot your system if this command reports „System restart required“. The command will find no file if your system does not require rebooting. The </w:t>
+      </w:r>
+      <w:r>
+        <w:rPr>
+          <w:b/>
+          <w:bCs/>
+        </w:rPr>
+        <w:t>reboot</w:t>
+      </w:r>
+      <w:r>
+        <w:rPr/>
+        <w:t xml:space="preserve"> command can be run from the main menu or the terminal.</w:t>
+      </w:r>
+    </w:p>
+    <w:p>
+      <w:pPr>
+        <w:pStyle w:val="Heading4"/>
+        <w:numPr>
+          <w:ilvl w:val="3"/>
+          <w:numId w:val="1"/>
+        </w:numPr>
+        <w:spacing w:before="120" w:after="120"/>
+        <w:rPr/>
+      </w:pPr>
+      <w:r>
+        <w:rPr/>
+        <w:t>Edit-sources</w:t>
+      </w:r>
+    </w:p>
+    <w:p>
+      <w:pPr>
+        <w:pStyle w:val="TextBody"/>
+        <w:rPr/>
+      </w:pPr>
+      <w:r>
+        <w:rPr/>
+        <w:t>Packets can be dropped from different links (sources). Information about this is stored in the /etc/apt/sources.list file. The edit-sources command allows you to select a text editor and start editing this file.</w:t>
+      </w:r>
+    </w:p>
+    <w:p>
+      <w:pPr>
+        <w:pStyle w:val="Example"/>
+        <w:rPr/>
+      </w:pPr>
+      <w:r>
+        <w:rPr/>
+        <w:t>Sudo apt edit-sources</w:t>
+      </w:r>
+    </w:p>
+    <w:p>
+      <w:pPr>
+        <w:pStyle w:val="TextBody"/>
+        <w:spacing w:before="0" w:after="140"/>
+        <w:rPr/>
+      </w:pPr>
+      <w:r>
+        <w:rPr/>
+        <w:t xml:space="preserve">After editing the sources, it is necessary to run the </w:t>
+      </w:r>
+      <w:r>
+        <w:rPr>
+          <w:b/>
+          <w:bCs/>
+        </w:rPr>
+        <w:t>update</w:t>
+      </w:r>
+      <w:r>
+        <w:rPr/>
+        <w:t xml:space="preserve"> and </w:t>
+      </w:r>
+      <w:r>
+        <w:rPr>
+          <w:b/>
+          <w:bCs/>
+        </w:rPr>
+        <w:t>upgrade</w:t>
+      </w:r>
+      <w:r>
+        <w:rPr/>
+        <w:t xml:space="preserve"> commands.</w:t>
       </w:r>
     </w:p>
     <w:sectPr>
@@ -1292,6 +1653,7 @@
         </w:tabs>
         <w:ind w:start="0" w:hanging="0"/>
       </w:pPr>
+      <w:rPr/>
     </w:lvl>
     <w:lvl w:ilvl="1">
       <w:start w:val="1"/>
@@ -1305,6 +1667,7 @@
         </w:tabs>
         <w:ind w:start="0" w:hanging="0"/>
       </w:pPr>
+      <w:rPr/>
     </w:lvl>
     <w:lvl w:ilvl="2">
       <w:start w:val="1"/>
@@ -1318,6 +1681,7 @@
         </w:tabs>
         <w:ind w:start="0" w:hanging="0"/>
       </w:pPr>
+      <w:rPr/>
     </w:lvl>
     <w:lvl w:ilvl="3">
       <w:start w:val="1"/>
@@ -1331,6 +1695,7 @@
         </w:tabs>
         <w:ind w:start="0" w:hanging="0"/>
       </w:pPr>
+      <w:rPr/>
     </w:lvl>
     <w:lvl w:ilvl="4">
       <w:start w:val="1"/>
@@ -1344,6 +1709,7 @@
         </w:tabs>
         <w:ind w:start="0" w:hanging="0"/>
       </w:pPr>
+      <w:rPr/>
     </w:lvl>
     <w:lvl w:ilvl="5">
       <w:start w:val="1"/>
@@ -1357,6 +1723,7 @@
         </w:tabs>
         <w:ind w:start="0" w:hanging="0"/>
       </w:pPr>
+      <w:rPr/>
     </w:lvl>
     <w:lvl w:ilvl="6">
       <w:start w:val="1"/>
@@ -1370,6 +1737,7 @@
         </w:tabs>
         <w:ind w:start="0" w:hanging="0"/>
       </w:pPr>
+      <w:rPr/>
     </w:lvl>
     <w:lvl w:ilvl="7">
       <w:start w:val="1"/>
@@ -1383,6 +1751,7 @@
         </w:tabs>
         <w:ind w:start="0" w:hanging="0"/>
       </w:pPr>
+      <w:rPr/>
     </w:lvl>
     <w:lvl w:ilvl="8">
       <w:start w:val="1"/>
@@ -1396,6 +1765,7 @@
         </w:tabs>
         <w:ind w:start="0" w:hanging="0"/>
       </w:pPr>
+      <w:rPr/>
     </w:lvl>
   </w:abstractNum>
   <w:abstractNum w:abstractNumId="2">
@@ -1529,129 +1899,138 @@
   <w:abstractNum w:abstractNumId="3">
     <w:lvl w:ilvl="0">
       <w:start w:val="1"/>
-      <w:numFmt w:val="none"/>
-      <w:suff w:val="nothing"/>
-      <w:lvlText w:val=""/>
-      <w:lvlJc w:val="start"/>
-      <w:pPr>
-        <w:tabs>
-          <w:tab w:val="num" w:pos="0"/>
-        </w:tabs>
-        <w:ind w:start="0" w:hanging="0"/>
-      </w:pPr>
-      <w:rPr/>
+      <w:numFmt w:val="bullet"/>
+      <w:lvlText w:val=""/>
+      <w:lvlJc w:val="start"/>
+      <w:pPr>
+        <w:tabs>
+          <w:tab w:val="num" w:pos="720"/>
+        </w:tabs>
+        <w:ind w:start="720" w:hanging="360"/>
+      </w:pPr>
+      <w:rPr>
+        <w:rFonts w:ascii="Symbol" w:hAnsi="Symbol" w:cs="Symbol" w:hint="default"/>
+      </w:rPr>
     </w:lvl>
     <w:lvl w:ilvl="1">
       <w:start w:val="1"/>
-      <w:numFmt w:val="none"/>
-      <w:suff w:val="nothing"/>
-      <w:lvlText w:val=""/>
-      <w:lvlJc w:val="start"/>
-      <w:pPr>
-        <w:tabs>
-          <w:tab w:val="num" w:pos="0"/>
-        </w:tabs>
-        <w:ind w:start="0" w:hanging="0"/>
-      </w:pPr>
-      <w:rPr/>
+      <w:numFmt w:val="bullet"/>
+      <w:lvlText w:val="◦"/>
+      <w:lvlJc w:val="start"/>
+      <w:pPr>
+        <w:tabs>
+          <w:tab w:val="num" w:pos="1080"/>
+        </w:tabs>
+        <w:ind w:start="1080" w:hanging="360"/>
+      </w:pPr>
+      <w:rPr>
+        <w:rFonts w:ascii="OpenSymbol" w:hAnsi="OpenSymbol" w:cs="OpenSymbol" w:hint="default"/>
+      </w:rPr>
     </w:lvl>
     <w:lvl w:ilvl="2">
       <w:start w:val="1"/>
-      <w:numFmt w:val="none"/>
-      <w:suff w:val="nothing"/>
-      <w:lvlText w:val=""/>
-      <w:lvlJc w:val="start"/>
-      <w:pPr>
-        <w:tabs>
-          <w:tab w:val="num" w:pos="0"/>
-        </w:tabs>
-        <w:ind w:start="0" w:hanging="0"/>
-      </w:pPr>
-      <w:rPr/>
+      <w:numFmt w:val="bullet"/>
+      <w:lvlText w:val="▪"/>
+      <w:lvlJc w:val="start"/>
+      <w:pPr>
+        <w:tabs>
+          <w:tab w:val="num" w:pos="1440"/>
+        </w:tabs>
+        <w:ind w:start="1440" w:hanging="360"/>
+      </w:pPr>
+      <w:rPr>
+        <w:rFonts w:ascii="OpenSymbol" w:hAnsi="OpenSymbol" w:cs="OpenSymbol" w:hint="default"/>
+      </w:rPr>
     </w:lvl>
     <w:lvl w:ilvl="3">
       <w:start w:val="1"/>
-      <w:numFmt w:val="none"/>
-      <w:suff w:val="nothing"/>
-      <w:lvlText w:val=""/>
-      <w:lvlJc w:val="start"/>
-      <w:pPr>
-        <w:tabs>
-          <w:tab w:val="num" w:pos="0"/>
-        </w:tabs>
-        <w:ind w:start="0" w:hanging="0"/>
-      </w:pPr>
-      <w:rPr/>
+      <w:numFmt w:val="bullet"/>
+      <w:lvlText w:val=""/>
+      <w:lvlJc w:val="start"/>
+      <w:pPr>
+        <w:tabs>
+          <w:tab w:val="num" w:pos="1800"/>
+        </w:tabs>
+        <w:ind w:start="1800" w:hanging="360"/>
+      </w:pPr>
+      <w:rPr>
+        <w:rFonts w:ascii="Symbol" w:hAnsi="Symbol" w:cs="Symbol" w:hint="default"/>
+      </w:rPr>
     </w:lvl>
     <w:lvl w:ilvl="4">
       <w:start w:val="1"/>
-      <w:numFmt w:val="none"/>
-      <w:suff w:val="nothing"/>
-      <w:lvlText w:val=""/>
-      <w:lvlJc w:val="start"/>
-      <w:pPr>
-        <w:tabs>
-          <w:tab w:val="num" w:pos="0"/>
-        </w:tabs>
-        <w:ind w:start="0" w:hanging="0"/>
-      </w:pPr>
-      <w:rPr/>
+      <w:numFmt w:val="bullet"/>
+      <w:lvlText w:val="◦"/>
+      <w:lvlJc w:val="start"/>
+      <w:pPr>
+        <w:tabs>
+          <w:tab w:val="num" w:pos="2160"/>
+        </w:tabs>
+        <w:ind w:start="2160" w:hanging="360"/>
+      </w:pPr>
+      <w:rPr>
+        <w:rFonts w:ascii="OpenSymbol" w:hAnsi="OpenSymbol" w:cs="OpenSymbol" w:hint="default"/>
+      </w:rPr>
     </w:lvl>
     <w:lvl w:ilvl="5">
       <w:start w:val="1"/>
-      <w:numFmt w:val="none"/>
-      <w:suff w:val="nothing"/>
-      <w:lvlText w:val=""/>
-      <w:lvlJc w:val="start"/>
-      <w:pPr>
-        <w:tabs>
-          <w:tab w:val="num" w:pos="0"/>
-        </w:tabs>
-        <w:ind w:start="0" w:hanging="0"/>
-      </w:pPr>
-      <w:rPr/>
+      <w:numFmt w:val="bullet"/>
+      <w:lvlText w:val="▪"/>
+      <w:lvlJc w:val="start"/>
+      <w:pPr>
+        <w:tabs>
+          <w:tab w:val="num" w:pos="2520"/>
+        </w:tabs>
+        <w:ind w:start="2520" w:hanging="360"/>
+      </w:pPr>
+      <w:rPr>
+        <w:rFonts w:ascii="OpenSymbol" w:hAnsi="OpenSymbol" w:cs="OpenSymbol" w:hint="default"/>
+      </w:rPr>
     </w:lvl>
     <w:lvl w:ilvl="6">
       <w:start w:val="1"/>
-      <w:numFmt w:val="none"/>
-      <w:suff w:val="nothing"/>
-      <w:lvlText w:val=""/>
-      <w:lvlJc w:val="start"/>
-      <w:pPr>
-        <w:tabs>
-          <w:tab w:val="num" w:pos="0"/>
-        </w:tabs>
-        <w:ind w:start="0" w:hanging="0"/>
-      </w:pPr>
-      <w:rPr/>
+      <w:numFmt w:val="bullet"/>
+      <w:lvlText w:val=""/>
+      <w:lvlJc w:val="start"/>
+      <w:pPr>
+        <w:tabs>
+          <w:tab w:val="num" w:pos="2880"/>
+        </w:tabs>
+        <w:ind w:start="2880" w:hanging="360"/>
+      </w:pPr>
+      <w:rPr>
+        <w:rFonts w:ascii="Symbol" w:hAnsi="Symbol" w:cs="Symbol" w:hint="default"/>
+      </w:rPr>
     </w:lvl>
     <w:lvl w:ilvl="7">
       <w:start w:val="1"/>
-      <w:numFmt w:val="none"/>
-      <w:suff w:val="nothing"/>
-      <w:lvlText w:val=""/>
-      <w:lvlJc w:val="start"/>
-      <w:pPr>
-        <w:tabs>
-          <w:tab w:val="num" w:pos="0"/>
-        </w:tabs>
-        <w:ind w:start="0" w:hanging="0"/>
-      </w:pPr>
-      <w:rPr/>
+      <w:numFmt w:val="bullet"/>
+      <w:lvlText w:val="◦"/>
+      <w:lvlJc w:val="start"/>
+      <w:pPr>
+        <w:tabs>
+          <w:tab w:val="num" w:pos="3240"/>
+        </w:tabs>
+        <w:ind w:start="3240" w:hanging="360"/>
+      </w:pPr>
+      <w:rPr>
+        <w:rFonts w:ascii="OpenSymbol" w:hAnsi="OpenSymbol" w:cs="OpenSymbol" w:hint="default"/>
+      </w:rPr>
     </w:lvl>
     <w:lvl w:ilvl="8">
       <w:start w:val="1"/>
-      <w:numFmt w:val="none"/>
-      <w:suff w:val="nothing"/>
-      <w:lvlText w:val=""/>
-      <w:lvlJc w:val="start"/>
-      <w:pPr>
-        <w:tabs>
-          <w:tab w:val="num" w:pos="0"/>
-        </w:tabs>
-        <w:ind w:start="0" w:hanging="0"/>
-      </w:pPr>
-      <w:rPr/>
+      <w:numFmt w:val="bullet"/>
+      <w:lvlText w:val="▪"/>
+      <w:lvlJc w:val="start"/>
+      <w:pPr>
+        <w:tabs>
+          <w:tab w:val="num" w:pos="3600"/>
+        </w:tabs>
+        <w:ind w:start="3600" w:hanging="360"/>
+      </w:pPr>
+      <w:rPr>
+        <w:rFonts w:ascii="OpenSymbol" w:hAnsi="OpenSymbol" w:cs="OpenSymbol" w:hint="default"/>
+      </w:rPr>
     </w:lvl>
   </w:abstractNum>
   <w:abstractNum w:abstractNumId="4">
@@ -1789,6 +2168,125 @@
       <w:rPr>
         <w:rFonts w:ascii="OpenSymbol" w:hAnsi="OpenSymbol" w:cs="OpenSymbol" w:hint="default"/>
       </w:rPr>
+    </w:lvl>
+  </w:abstractNum>
+  <w:abstractNum w:abstractNumId="5">
+    <w:lvl w:ilvl="0">
+      <w:start w:val="1"/>
+      <w:numFmt w:val="none"/>
+      <w:suff w:val="nothing"/>
+      <w:lvlText w:val=""/>
+      <w:lvlJc w:val="start"/>
+      <w:pPr>
+        <w:tabs>
+          <w:tab w:val="num" w:pos="0"/>
+        </w:tabs>
+        <w:ind w:start="0" w:hanging="0"/>
+      </w:pPr>
+    </w:lvl>
+    <w:lvl w:ilvl="1">
+      <w:start w:val="1"/>
+      <w:numFmt w:val="none"/>
+      <w:suff w:val="nothing"/>
+      <w:lvlText w:val=""/>
+      <w:lvlJc w:val="start"/>
+      <w:pPr>
+        <w:tabs>
+          <w:tab w:val="num" w:pos="0"/>
+        </w:tabs>
+        <w:ind w:start="0" w:hanging="0"/>
+      </w:pPr>
+    </w:lvl>
+    <w:lvl w:ilvl="2">
+      <w:start w:val="1"/>
+      <w:numFmt w:val="none"/>
+      <w:suff w:val="nothing"/>
+      <w:lvlText w:val=""/>
+      <w:lvlJc w:val="start"/>
+      <w:pPr>
+        <w:tabs>
+          <w:tab w:val="num" w:pos="0"/>
+        </w:tabs>
+        <w:ind w:start="0" w:hanging="0"/>
+      </w:pPr>
+    </w:lvl>
+    <w:lvl w:ilvl="3">
+      <w:start w:val="1"/>
+      <w:numFmt w:val="none"/>
+      <w:suff w:val="nothing"/>
+      <w:lvlText w:val=""/>
+      <w:lvlJc w:val="start"/>
+      <w:pPr>
+        <w:tabs>
+          <w:tab w:val="num" w:pos="0"/>
+        </w:tabs>
+        <w:ind w:start="0" w:hanging="0"/>
+      </w:pPr>
+    </w:lvl>
+    <w:lvl w:ilvl="4">
+      <w:start w:val="1"/>
+      <w:numFmt w:val="none"/>
+      <w:suff w:val="nothing"/>
+      <w:lvlText w:val=""/>
+      <w:lvlJc w:val="start"/>
+      <w:pPr>
+        <w:tabs>
+          <w:tab w:val="num" w:pos="0"/>
+        </w:tabs>
+        <w:ind w:start="0" w:hanging="0"/>
+      </w:pPr>
+    </w:lvl>
+    <w:lvl w:ilvl="5">
+      <w:start w:val="1"/>
+      <w:numFmt w:val="none"/>
+      <w:suff w:val="nothing"/>
+      <w:lvlText w:val=""/>
+      <w:lvlJc w:val="start"/>
+      <w:pPr>
+        <w:tabs>
+          <w:tab w:val="num" w:pos="0"/>
+        </w:tabs>
+        <w:ind w:start="0" w:hanging="0"/>
+      </w:pPr>
+    </w:lvl>
+    <w:lvl w:ilvl="6">
+      <w:start w:val="1"/>
+      <w:numFmt w:val="none"/>
+      <w:suff w:val="nothing"/>
+      <w:lvlText w:val=""/>
+      <w:lvlJc w:val="start"/>
+      <w:pPr>
+        <w:tabs>
+          <w:tab w:val="num" w:pos="0"/>
+        </w:tabs>
+        <w:ind w:start="0" w:hanging="0"/>
+      </w:pPr>
+    </w:lvl>
+    <w:lvl w:ilvl="7">
+      <w:start w:val="1"/>
+      <w:numFmt w:val="none"/>
+      <w:suff w:val="nothing"/>
+      <w:lvlText w:val=""/>
+      <w:lvlJc w:val="start"/>
+      <w:pPr>
+        <w:tabs>
+          <w:tab w:val="num" w:pos="0"/>
+        </w:tabs>
+        <w:ind w:start="0" w:hanging="0"/>
+      </w:pPr>
+    </w:lvl>
+    <w:lvl w:ilvl="8">
+      <w:start w:val="1"/>
+      <w:numFmt w:val="none"/>
+      <w:suff w:val="nothing"/>
+      <w:lvlText w:val=""/>
+      <w:lvlJc w:val="start"/>
+      <w:pPr>
+        <w:tabs>
+          <w:tab w:val="num" w:pos="0"/>
+        </w:tabs>
+        <w:ind w:start="0" w:hanging="0"/>
+      </w:pPr>
     </w:lvl>
   </w:abstractNum>
   <w:num w:numId="1">
@@ -1802,6 +2300,9 @@
   </w:num>
   <w:num w:numId="4">
     <w:abstractNumId w:val="4"/>
+  </w:num>
+  <w:num w:numId="5">
+    <w:abstractNumId w:val="5"/>
   </w:num>
 </w:numbering>
 </file>
@@ -1851,7 +2352,7 @@
     <w:pPr>
       <w:numPr>
         <w:ilvl w:val="0"/>
-        <w:numId w:val="3"/>
+        <w:numId w:val="2"/>
       </w:numPr>
       <w:spacing w:before="240" w:after="120"/>
       <w:outlineLvl w:val="0"/>
@@ -1871,7 +2372,7 @@
     <w:pPr>
       <w:numPr>
         <w:ilvl w:val="1"/>
-        <w:numId w:val="3"/>
+        <w:numId w:val="2"/>
       </w:numPr>
       <w:spacing w:before="200" w:after="120"/>
       <w:outlineLvl w:val="1"/>
@@ -1891,7 +2392,7 @@
     <w:pPr>
       <w:numPr>
         <w:ilvl w:val="2"/>
-        <w:numId w:val="2"/>
+        <w:numId w:val="1"/>
       </w:numPr>
       <w:spacing w:before="140" w:after="120"/>
       <w:outlineLvl w:val="2"/>
@@ -1911,7 +2412,7 @@
     <w:pPr>
       <w:numPr>
         <w:ilvl w:val="3"/>
-        <w:numId w:val="2"/>
+        <w:numId w:val="1"/>
       </w:numPr>
       <w:spacing w:before="120" w:after="120"/>
       <w:outlineLvl w:val="3"/>

</xml_diff>

<commit_message>
GIT conguring is finished
</commit_message>
<xml_diff>
--- a/OperatingSystem.docx
+++ b/OperatingSystem.docx
@@ -1063,15 +1063,7 @@
       </w:pPr>
       <w:r>
         <w:rPr/>
-        <w:t xml:space="preserve">Install, Reinstall, Remove, </w:t>
-      </w:r>
-      <w:r>
-        <w:rPr/>
-        <w:t xml:space="preserve">Autoremove, </w:t>
-      </w:r>
-      <w:r>
-        <w:rPr/>
-        <w:t>Purge</w:t>
+        <w:t>Install, Reinstall, Remove, Autoremove, Purge</w:t>
       </w:r>
     </w:p>
     <w:p>
@@ -1174,7 +1166,7 @@
       </w:pPr>
       <w:r>
         <w:rPr/>
-        <w:t>sudo apt-get install gnuchess</w:t>
+        <w:t>sudo apt install gnuchess</w:t>
       </w:r>
     </w:p>
     <w:p>
@@ -1184,7 +1176,7 @@
       </w:pPr>
       <w:r>
         <w:rPr/>
-        <w:t>sudo apt-get purge gnuchess</w:t>
+        <w:t>sudo apt purge gnuchess</w:t>
       </w:r>
     </w:p>
     <w:p>
@@ -1327,25 +1319,56 @@
     </w:p>
     <w:p>
       <w:pPr>
-        <w:pStyle w:val="Heading4"/>
+        <w:pStyle w:val="TextBody"/>
         <w:numPr>
           <w:ilvl w:val="3"/>
           <w:numId w:val="1"/>
         </w:numPr>
+        <w:rPr/>
+      </w:pPr>
+      <w:r>
+        <w:rPr/>
+        <w:t>The install command allows you to install local *.deb files as well. Type the command</w:t>
+      </w:r>
+    </w:p>
+    <w:p>
+      <w:pPr>
+        <w:pStyle w:val="Example"/>
+        <w:widowControl/>
+        <w:numPr>
+          <w:ilvl w:val="3"/>
+          <w:numId w:val="1"/>
+        </w:numPr>
+        <w:suppressAutoHyphens w:val="true"/>
+        <w:bidi w:val="0"/>
+        <w:ind w:start="624" w:end="0" w:hanging="0"/>
+        <w:jc w:val="start"/>
+        <w:rPr/>
+      </w:pPr>
+      <w:r>
+        <w:rPr/>
+        <w:t>sudo apt install &lt;path_and_name_of_the_file&gt;.deb</w:t>
+      </w:r>
+    </w:p>
+    <w:p>
+      <w:pPr>
+        <w:pStyle w:val="Heading4"/>
+        <w:keepNext w:val="true"/>
+        <w:widowControl/>
+        <w:numPr>
+          <w:ilvl w:val="3"/>
+          <w:numId w:val="1"/>
+        </w:numPr>
+        <w:suppressAutoHyphens w:val="true"/>
+        <w:bidi w:val="0"/>
         <w:spacing w:before="120" w:after="120"/>
-        <w:rPr/>
-      </w:pPr>
-      <w:r>
-        <w:rPr/>
-        <w:t xml:space="preserve">Update, Upgrade, </w:t>
-      </w:r>
-      <w:r>
-        <w:rPr/>
-        <w:t>F</w:t>
-      </w:r>
-      <w:r>
-        <w:rPr/>
-        <w:t>ull-upgrade</w:t>
+        <w:ind w:start="0" w:end="0" w:hanging="0"/>
+        <w:jc w:val="start"/>
+        <w:rPr/>
+      </w:pPr>
+      <w:r>
+        <w:rPr/>
+        <w:t>Update, Upgrade, Full-upgrade</w:t>
       </w:r>
     </w:p>
     <w:p>
@@ -1364,15 +1387,7 @@
       </w:hyperlink>
       <w:r>
         <w:rPr/>
-        <w:t xml:space="preserve">, the developer and maintainer of Ubuntu, periodically publishes a new release of their operating system. </w:t>
-      </w:r>
-      <w:r>
-        <w:rPr/>
-        <w:t>The site</w:t>
-      </w:r>
-      <w:r>
-        <w:rPr/>
-        <w:t xml:space="preserve"> maintains a large online repository with tens of thousands of software packages for each Ubuntu release. Before you can update the software packages installed on your Ubuntu system, you first download the latest software package information from this online repository. Your Ubuntu system needs this information to detect the availability of an upgrade for an already installed software package.</w:t>
+        <w:t>, the developer and maintainer of Ubuntu, periodically publishes a new release of their operating system. The site maintains a large online repository with tens of thousands of software packages for each Ubuntu release. Before you can update the software packages installed on your Ubuntu system, you first download the latest software package information from this online repository. Your Ubuntu system needs this information to detect the availability of an upgrade for an already installed software package.</w:t>
       </w:r>
     </w:p>
     <w:p>
@@ -1452,11 +1467,7 @@
       </w:pPr>
       <w:r>
         <w:rPr/>
-        <w:t>i</w:t>
-      </w:r>
-      <w:r>
-        <w:rPr/>
-        <w:t>t upgrades a software package and even installs new packages, if its dependencies require this,</w:t>
+        <w:t>it upgrades a software package and even installs new packages, if its dependencies require this,</w:t>
       </w:r>
     </w:p>
     <w:p>
@@ -1471,11 +1482,7 @@
       </w:pPr>
       <w:r>
         <w:rPr/>
-        <w:t>i</w:t>
-      </w:r>
-      <w:r>
-        <w:rPr/>
-        <w:t>t will never remove packages. If a package removal is required, the upgrade is not performed.</w:t>
+        <w:t>it will never remove packages. If a package removal is required, the upgrade is not performed.</w:t>
       </w:r>
     </w:p>
     <w:p>
@@ -1508,11 +1515,7 @@
       </w:r>
       <w:r>
         <w:rPr/>
-        <w:t xml:space="preserve">, but will also remove packages if needed. </w:t>
-      </w:r>
-      <w:r>
-        <w:rPr/>
-        <w:t>Use this command upgrading from one major operating system release to the next.</w:t>
+        <w:t>, but will also remove packages if needed. Use this command upgrading from one major operating system release to the next.</w:t>
       </w:r>
     </w:p>
     <w:p>
@@ -1623,6 +1626,446 @@
       <w:r>
         <w:rPr/>
         <w:t xml:space="preserve"> commands.</w:t>
+      </w:r>
+    </w:p>
+    <w:p>
+      <w:pPr>
+        <w:pStyle w:val="TextBody"/>
+        <w:spacing w:before="0" w:after="140"/>
+        <w:rPr/>
+      </w:pPr>
+      <w:r>
+        <w:rPr/>
+      </w:r>
+    </w:p>
+    <w:p>
+      <w:pPr>
+        <w:pStyle w:val="Heading2"/>
+        <w:numPr>
+          <w:ilvl w:val="1"/>
+          <w:numId w:val="2"/>
+        </w:numPr>
+        <w:spacing w:before="200" w:after="120"/>
+        <w:rPr/>
+      </w:pPr>
+      <w:r>
+        <w:rPr/>
+        <w:t>GitHub, GitLab</w:t>
+      </w:r>
+    </w:p>
+    <w:p>
+      <w:pPr>
+        <w:pStyle w:val="TextBody"/>
+        <w:spacing w:before="0" w:after="140"/>
+        <w:rPr/>
+      </w:pPr>
+      <w:r>
+        <w:rPr/>
+        <w:t xml:space="preserve">Storing your code in external repositories is useful even when you're working alone. When working in a team, it is simply necessary. The GitHub and GitLab repositories described here are good because they work with the standard </w:t>
+      </w:r>
+      <w:hyperlink r:id="rId14">
+        <w:r>
+          <w:rPr>
+            <w:rStyle w:val="InternetLink"/>
+          </w:rPr>
+          <w:t>git</w:t>
+        </w:r>
+      </w:hyperlink>
+      <w:r>
+        <w:rPr/>
+        <w:t xml:space="preserve"> program available on Linux, Windows and MAC OS.</w:t>
+      </w:r>
+    </w:p>
+    <w:p>
+      <w:pPr>
+        <w:pStyle w:val="TextBody"/>
+        <w:spacing w:before="0" w:after="140"/>
+        <w:rPr/>
+      </w:pPr>
+      <w:r>
+        <w:rPr/>
+        <w:t xml:space="preserve">A standard XUbuntu installation should have git. You can check by running </w:t>
+      </w:r>
+    </w:p>
+    <w:p>
+      <w:pPr>
+        <w:pStyle w:val="Example"/>
+        <w:rPr/>
+      </w:pPr>
+      <w:r>
+        <w:rPr/>
+        <w:t>git --version</w:t>
+      </w:r>
+    </w:p>
+    <w:p>
+      <w:pPr>
+        <w:pStyle w:val="TextBody"/>
+        <w:spacing w:before="0" w:after="140"/>
+        <w:rPr/>
+      </w:pPr>
+      <w:r>
+        <w:rPr/>
+        <w:t xml:space="preserve">in the terminal. Install </w:t>
+      </w:r>
+      <w:r>
+        <w:rPr>
+          <w:b/>
+          <w:bCs/>
+        </w:rPr>
+        <w:t>git</w:t>
+      </w:r>
+      <w:r>
+        <w:rPr/>
+        <w:t xml:space="preserve"> if this command says it didn't find the </w:t>
+      </w:r>
+      <w:r>
+        <w:rPr>
+          <w:b/>
+          <w:bCs/>
+        </w:rPr>
+        <w:t>git</w:t>
+      </w:r>
+      <w:r>
+        <w:rPr/>
+        <w:t xml:space="preserve"> command:</w:t>
+      </w:r>
+    </w:p>
+    <w:p>
+      <w:pPr>
+        <w:pStyle w:val="Example"/>
+        <w:rPr/>
+      </w:pPr>
+      <w:r>
+        <w:rPr/>
+        <w:t>sudo apt install git</w:t>
+      </w:r>
+    </w:p>
+    <w:p>
+      <w:pPr>
+        <w:pStyle w:val="TextBody"/>
+        <w:spacing w:before="0" w:after="140"/>
+        <w:rPr/>
+      </w:pPr>
+      <w:r>
+        <w:rPr/>
+        <w:t xml:space="preserve">GitHub and GitLab use a public/private key for authentication, so you will need to configure a local git and register the public key with the repository. Generating a new key and registering it in the GitHub repository is described </w:t>
+      </w:r>
+      <w:hyperlink r:id="rId15">
+        <w:r>
+          <w:rPr>
+            <w:rStyle w:val="InternetLink"/>
+          </w:rPr>
+          <w:t>here</w:t>
+        </w:r>
+      </w:hyperlink>
+      <w:r>
+        <w:rPr/>
+        <w:t>. Read this article please.</w:t>
+      </w:r>
+    </w:p>
+    <w:p>
+      <w:pPr>
+        <w:pStyle w:val="TextBody"/>
+        <w:spacing w:before="0" w:after="140"/>
+        <w:rPr/>
+      </w:pPr>
+      <w:r>
+        <w:rPr/>
+        <w:t>If you already have a GitHub or GitLab account and have installed GIT on another computer, then go to that computer and find out what credentials you have registered with. This will be told by the following two commands that you need to run from the terminal (Windows users refer to the terminal as "Command Prompt"):</w:t>
+      </w:r>
+    </w:p>
+    <w:p>
+      <w:pPr>
+        <w:pStyle w:val="Example"/>
+        <w:rPr/>
+      </w:pPr>
+      <w:r>
+        <w:rPr/>
+        <w:t>git config --global user.name</w:t>
+      </w:r>
+    </w:p>
+    <w:p>
+      <w:pPr>
+        <w:pStyle w:val="Example"/>
+        <w:rPr/>
+      </w:pPr>
+      <w:r>
+        <w:rPr/>
+        <w:t>git config --global user.email</w:t>
+      </w:r>
+    </w:p>
+    <w:p>
+      <w:pPr>
+        <w:pStyle w:val="TextBody"/>
+        <w:rPr/>
+      </w:pPr>
+      <w:r>
+        <w:rPr/>
+        <w:t>Use the responses from these two commands for configuring git in a Linux environment:</w:t>
+      </w:r>
+    </w:p>
+    <w:p>
+      <w:pPr>
+        <w:pStyle w:val="Example"/>
+        <w:rPr/>
+      </w:pPr>
+      <w:r>
+        <w:rPr/>
+        <w:t>git config --global user.name "your_user_name"</w:t>
+      </w:r>
+    </w:p>
+    <w:p>
+      <w:pPr>
+        <w:pStyle w:val="Example"/>
+        <w:rPr/>
+      </w:pPr>
+      <w:r>
+        <w:rPr/>
+        <w:t>git config --global user.email "your_email"</w:t>
+      </w:r>
+    </w:p>
+    <w:p>
+      <w:pPr>
+        <w:pStyle w:val="TextBody"/>
+        <w:rPr/>
+      </w:pPr>
+      <w:r>
+        <w:rPr/>
+        <w:t>Now generate the public/private key pair:</w:t>
+      </w:r>
+    </w:p>
+    <w:p>
+      <w:pPr>
+        <w:pStyle w:val="Example"/>
+        <w:rPr/>
+      </w:pPr>
+      <w:r>
+        <w:rPr/>
+        <w:t>ssh-keygen -t ed25519 -C "your_email"</w:t>
+      </w:r>
+    </w:p>
+    <w:p>
+      <w:pPr>
+        <w:pStyle w:val="TextBody"/>
+        <w:spacing w:lineRule="auto" w:line="276" w:before="0" w:after="140"/>
+        <w:rPr/>
+      </w:pPr>
+      <w:r>
+        <w:rPr/>
+        <w:t xml:space="preserve">The </w:t>
+      </w:r>
+      <w:r>
+        <w:rPr>
+          <w:b/>
+          <w:bCs/>
+        </w:rPr>
+        <w:t>ssh-keygen</w:t>
+      </w:r>
+      <w:r>
+        <w:rPr/>
+        <w:t xml:space="preserve"> command will ask for a password. You can come up with whatever you want, but not too long, because you will need to enter this password when you commit the code </w:t>
+      </w:r>
+      <w:r>
+        <w:rPr/>
+        <w:t>in</w:t>
+      </w:r>
+      <w:r>
+        <w:rPr/>
+        <w:t>to  repository (</w:t>
+      </w:r>
+      <w:r>
+        <w:rPr>
+          <w:b/>
+          <w:bCs/>
+        </w:rPr>
+        <w:t>push</w:t>
+      </w:r>
+      <w:r>
+        <w:rPr/>
+        <w:t xml:space="preserve"> command). </w:t>
+      </w:r>
+    </w:p>
+    <w:p>
+      <w:pPr>
+        <w:pStyle w:val="TextBody"/>
+        <w:spacing w:lineRule="auto" w:line="276" w:before="0" w:after="140"/>
+        <w:rPr/>
+      </w:pPr>
+      <w:r>
+        <w:rPr>
+          <w:b/>
+          <w:bCs/>
+        </w:rPr>
+        <w:t>S</w:t>
+      </w:r>
+      <w:r>
+        <w:rPr>
+          <w:b/>
+          <w:bCs/>
+        </w:rPr>
+        <w:t>sh-keygen</w:t>
+      </w:r>
+      <w:r>
+        <w:rPr/>
+        <w:t xml:space="preserve"> command will not only generate the keys, but also tell you the directory where they are placed. They will probably be in the ~/.ssh directory. This directory is hidden and the file manager will show it only after enabling the checkbox "Show hidden files" in the view menu. Open the file id_ed25519.pub with mousepad or nano and upload this text to GitHub. The upload procedure is described on site </w:t>
+      </w:r>
+      <w:hyperlink r:id="rId16">
+        <w:r>
+          <w:rPr>
+            <w:rStyle w:val="InternetLink"/>
+          </w:rPr>
+          <w:t>How to configure Git on Ubuntu</w:t>
+        </w:r>
+      </w:hyperlink>
+      <w:r>
+        <w:rPr/>
+        <w:t>.</w:t>
+      </w:r>
+    </w:p>
+    <w:p>
+      <w:pPr>
+        <w:pStyle w:val="TextBody"/>
+        <w:spacing w:lineRule="auto" w:line="276" w:before="0" w:after="140"/>
+        <w:rPr/>
+      </w:pPr>
+      <w:r>
+        <w:rPr/>
+        <w:t>Join some project on github and copy the ssh link:</w:t>
+      </w:r>
+    </w:p>
+    <w:p>
+      <w:pPr>
+        <w:pStyle w:val="TextBody"/>
+        <w:spacing w:lineRule="auto" w:line="276" w:before="0" w:after="140"/>
+        <w:rPr/>
+      </w:pPr>
+      <w:r>
+        <w:drawing>
+          <wp:anchor behindDoc="0" distT="0" distB="0" distL="0" distR="0" simplePos="0" locked="0" layoutInCell="0" allowOverlap="1" relativeHeight="4">
+            <wp:simplePos x="0" y="0"/>
+            <wp:positionH relativeFrom="column">
+              <wp:align>center</wp:align>
+            </wp:positionH>
+            <wp:positionV relativeFrom="paragraph">
+              <wp:posOffset>635</wp:posOffset>
+            </wp:positionV>
+            <wp:extent cx="6120130" cy="3160395"/>
+            <wp:effectExtent l="0" t="0" r="0" b="0"/>
+            <wp:wrapSquare wrapText="largest"/>
+            <wp:docPr id="3" name="Image3" descr="" title=""/>
+            <wp:cNvGraphicFramePr>
+              <a:graphicFrameLocks xmlns:a="http://schemas.openxmlformats.org/drawingml/2006/main" noChangeAspect="1"/>
+            </wp:cNvGraphicFramePr>
+            <a:graphic xmlns:a="http://schemas.openxmlformats.org/drawingml/2006/main">
+              <a:graphicData uri="http://schemas.openxmlformats.org/drawingml/2006/picture">
+                <pic:pic xmlns:pic="http://schemas.openxmlformats.org/drawingml/2006/picture">
+                  <pic:nvPicPr>
+                    <pic:cNvPr id="3" name="Image3" descr="" title=""/>
+                    <pic:cNvPicPr>
+                      <a:picLocks noChangeAspect="1" noChangeArrowheads="1"/>
+                    </pic:cNvPicPr>
+                  </pic:nvPicPr>
+                  <pic:blipFill>
+                    <a:blip r:embed="rId17"/>
+                    <a:stretch>
+                      <a:fillRect/>
+                    </a:stretch>
+                  </pic:blipFill>
+                  <pic:spPr bwMode="auto">
+                    <a:xfrm>
+                      <a:off x="0" y="0"/>
+                      <a:ext cx="6120130" cy="3160395"/>
+                    </a:xfrm>
+                    <a:prstGeom prst="rect">
+                      <a:avLst/>
+                    </a:prstGeom>
+                  </pic:spPr>
+                </pic:pic>
+              </a:graphicData>
+            </a:graphic>
+          </wp:anchor>
+        </w:drawing>
+      </w:r>
+      <w:r>
+        <w:rPr/>
+        <w:t>Now in your terminal navigate to the directory where you want to have the project and type the command:</w:t>
+      </w:r>
+    </w:p>
+    <w:p>
+      <w:pPr>
+        <w:pStyle w:val="Example"/>
+        <w:rPr/>
+      </w:pPr>
+      <w:r>
+        <w:rPr/>
+        <w:t>git clone ssh_address-from_git</w:t>
+      </w:r>
+    </w:p>
+    <w:p>
+      <w:pPr>
+        <w:pStyle w:val="TextBody"/>
+        <w:rPr/>
+      </w:pPr>
+      <w:r>
+        <w:rPr/>
+        <w:t>Git will ask for confirmation the first time you run this command with new keys. Answer "yes" and you will work without any problems later.</w:t>
+      </w:r>
+    </w:p>
+    <w:p>
+      <w:pPr>
+        <w:pStyle w:val="TextBody"/>
+        <w:rPr/>
+      </w:pPr>
+      <w:r>
+        <w:rPr/>
+        <w:t xml:space="preserve">GitLab configuration is almost the same.  Read a </w:t>
+      </w:r>
+      <w:hyperlink r:id="rId18">
+        <w:r>
+          <w:rPr>
+            <w:rStyle w:val="InternetLink"/>
+          </w:rPr>
+          <w:t>book</w:t>
+        </w:r>
+      </w:hyperlink>
+      <w:r>
+        <w:rPr/>
+        <w:t xml:space="preserve"> or watch a </w:t>
+      </w:r>
+      <w:hyperlink r:id="rId19">
+        <w:r>
+          <w:rPr>
+            <w:rStyle w:val="InternetLink"/>
+          </w:rPr>
+          <w:t>video</w:t>
+        </w:r>
+      </w:hyperlink>
+      <w:r>
+        <w:rPr/>
+        <w:t xml:space="preserve">. </w:t>
+      </w:r>
+    </w:p>
+    <w:p>
+      <w:pPr>
+        <w:pStyle w:val="TextBody"/>
+        <w:spacing w:before="0" w:after="140"/>
+        <w:rPr/>
+      </w:pPr>
+      <w:r>
+        <w:rPr/>
+        <w:t xml:space="preserve">There is a very good book on </w:t>
+      </w:r>
+      <w:hyperlink r:id="rId20">
+        <w:r>
+          <w:rPr>
+            <w:rStyle w:val="InternetLink"/>
+          </w:rPr>
+          <w:t>git</w:t>
+        </w:r>
+      </w:hyperlink>
+      <w:r>
+        <w:rPr/>
+        <w:t xml:space="preserve"> commands. Sooner or later you will have to read it, but for now I will only present here the most important commands needed for daily work.</w:t>
       </w:r>
     </w:p>
     <w:sectPr>
@@ -2449,6 +2892,13 @@
       <w:rFonts w:ascii="OpenSymbol" w:hAnsi="OpenSymbol" w:eastAsia="OpenSymbol" w:cs="OpenSymbol"/>
     </w:rPr>
   </w:style>
+  <w:style w:type="character" w:styleId="SourceText">
+    <w:name w:val="Source Text"/>
+    <w:qFormat/>
+    <w:rPr>
+      <w:rFonts w:ascii="Liberation Mono" w:hAnsi="Liberation Mono" w:eastAsia="NSimSun" w:cs="Liberation Mono"/>
+    </w:rPr>
+  </w:style>
   <w:style w:type="paragraph" w:styleId="Heading">
     <w:name w:val="Heading"/>
     <w:basedOn w:val="Normal"/>
@@ -2532,5 +2982,18 @@
       <w:i/>
     </w:rPr>
   </w:style>
+  <w:style w:type="paragraph" w:styleId="PreformattedText">
+    <w:name w:val="Preformatted Text"/>
+    <w:basedOn w:val="Normal"/>
+    <w:qFormat/>
+    <w:pPr>
+      <w:spacing w:before="0" w:after="0"/>
+    </w:pPr>
+    <w:rPr>
+      <w:rFonts w:ascii="Liberation Mono" w:hAnsi="Liberation Mono" w:eastAsia="NSimSun" w:cs="Liberation Mono"/>
+      <w:sz w:val="20"/>
+      <w:szCs w:val="20"/>
+    </w:rPr>
+  </w:style>
 </w:styles>
 </file>
</xml_diff>

<commit_message>
git config is finished
</commit_message>
<xml_diff>
--- a/OperatingSystem.docx
+++ b/OperatingSystem.docx
@@ -1863,15 +1863,7 @@
       </w:r>
       <w:r>
         <w:rPr/>
-        <w:t xml:space="preserve"> command will ask for a password. You can come up with whatever you want, but not too long, because you will need to enter this password when you commit the code </w:t>
-      </w:r>
-      <w:r>
-        <w:rPr/>
-        <w:t>in</w:t>
-      </w:r>
-      <w:r>
-        <w:rPr/>
-        <w:t>to  repository (</w:t>
+        <w:t xml:space="preserve"> command will ask for a password. You can come up with whatever you want, but not too long, because you will need to enter this password when you commit the code into  repository (</w:t>
       </w:r>
       <w:r>
         <w:rPr>
@@ -1896,14 +1888,7 @@
           <w:b/>
           <w:bCs/>
         </w:rPr>
-        <w:t>S</w:t>
-      </w:r>
-      <w:r>
-        <w:rPr>
-          <w:b/>
-          <w:bCs/>
-        </w:rPr>
-        <w:t>sh-keygen</w:t>
+        <w:t>Ssh-keygen</w:t>
       </w:r>
       <w:r>
         <w:rPr/>
@@ -2068,6 +2053,801 @@
         <w:t xml:space="preserve"> commands. Sooner or later you will have to read it, but for now I will only present here the most important commands needed for daily work.</w:t>
       </w:r>
     </w:p>
+    <w:p>
+      <w:pPr>
+        <w:pStyle w:val="Heading4"/>
+        <w:numPr>
+          <w:ilvl w:val="3"/>
+          <w:numId w:val="1"/>
+        </w:numPr>
+        <w:spacing w:before="120" w:after="120"/>
+        <w:rPr/>
+      </w:pPr>
+      <w:r>
+        <w:rPr/>
+        <w:t>Clone</w:t>
+      </w:r>
+    </w:p>
+    <w:p>
+      <w:pPr>
+        <w:pStyle w:val="TextBody"/>
+        <w:spacing w:before="0" w:after="140"/>
+        <w:rPr/>
+      </w:pPr>
+      <w:r>
+        <w:rPr/>
+        <w:t>The command copies the archive. The third optional parameter of the command specifies where to copy. This is usually a dot (current directory), but any other value may be specified.</w:t>
+      </w:r>
+    </w:p>
+    <w:p>
+      <w:pPr>
+        <w:pStyle w:val="Example"/>
+        <w:rPr/>
+      </w:pPr>
+      <w:r>
+        <w:rPr/>
+        <w:t>git clone https://github.com/linuxacademy/content-source-control-git.git .</w:t>
+      </w:r>
+    </w:p>
+    <w:p>
+      <w:pPr>
+        <w:pStyle w:val="TextBody"/>
+        <w:spacing w:before="0" w:after="140"/>
+        <w:rPr/>
+      </w:pPr>
+      <w:r>
+        <w:rPr/>
+        <w:t>The command also allows you to copy a local archive:</w:t>
+      </w:r>
+    </w:p>
+    <w:p>
+      <w:pPr>
+        <w:pStyle w:val="Example"/>
+        <w:rPr/>
+      </w:pPr>
+      <w:r>
+        <w:rPr/>
+        <w:t>git clone --local /mnt/baserepo .</w:t>
+      </w:r>
+    </w:p>
+    <w:p>
+      <w:pPr>
+        <w:pStyle w:val="TextBody"/>
+        <w:spacing w:before="0" w:after="140"/>
+        <w:rPr/>
+      </w:pPr>
+      <w:r>
+        <w:rPr/>
+        <w:t xml:space="preserve">The target directory must be empty. Both commands will not be executed if the current directory contains any file or directory. You can read more about the clone command at the </w:t>
+      </w:r>
+      <w:hyperlink r:id="rId21">
+        <w:r>
+          <w:rPr>
+            <w:rStyle w:val="InternetLink"/>
+          </w:rPr>
+          <w:t>Git Guides</w:t>
+        </w:r>
+      </w:hyperlink>
+      <w:r>
+        <w:rPr/>
+        <w:t xml:space="preserve"> site.</w:t>
+      </w:r>
+    </w:p>
+    <w:p>
+      <w:pPr>
+        <w:pStyle w:val="TextBody"/>
+        <w:spacing w:before="0" w:after="140"/>
+        <w:rPr/>
+      </w:pPr>
+      <w:r>
+        <w:rPr/>
+      </w:r>
+    </w:p>
+    <w:p>
+      <w:pPr>
+        <w:pStyle w:val="Heading4"/>
+        <w:numPr>
+          <w:ilvl w:val="3"/>
+          <w:numId w:val="1"/>
+        </w:numPr>
+        <w:spacing w:before="120" w:after="120"/>
+        <w:rPr/>
+      </w:pPr>
+      <w:r>
+        <w:rPr/>
+        <w:t>Init</w:t>
+      </w:r>
+    </w:p>
+    <w:p>
+      <w:pPr>
+        <w:pStyle w:val="TextBody"/>
+        <w:spacing w:before="0" w:after="140"/>
+        <w:rPr/>
+      </w:pPr>
+      <w:r>
+        <w:rPr/>
+        <w:t>If you have a project directory that is currently not under version control and you want to start controlling it with Git, you first need to go to that project’s directory and emit init there:</w:t>
+      </w:r>
+    </w:p>
+    <w:p>
+      <w:pPr>
+        <w:pStyle w:val="Example"/>
+        <w:rPr/>
+      </w:pPr>
+      <w:r>
+        <w:rPr/>
+        <w:t>cd /home/user/my_project</w:t>
+      </w:r>
+    </w:p>
+    <w:p>
+      <w:pPr>
+        <w:pStyle w:val="Example"/>
+        <w:rPr/>
+      </w:pPr>
+      <w:r>
+        <w:rPr/>
+        <w:t>git init</w:t>
+      </w:r>
+    </w:p>
+    <w:p>
+      <w:pPr>
+        <w:pStyle w:val="TextBody"/>
+        <w:spacing w:before="0" w:after="140"/>
+        <w:rPr/>
+      </w:pPr>
+      <w:r>
+        <w:rPr/>
+        <w:t>At this point, nothing in your project is tracked yet. You will need to add the files with the following commands:</w:t>
+      </w:r>
+    </w:p>
+    <w:p>
+      <w:pPr>
+        <w:pStyle w:val="Example"/>
+        <w:rPr/>
+      </w:pPr>
+      <w:r>
+        <w:rPr/>
+        <w:t>git add -A -v</w:t>
+      </w:r>
+    </w:p>
+    <w:p>
+      <w:pPr>
+        <w:pStyle w:val="Example"/>
+        <w:rPr/>
+      </w:pPr>
+      <w:r>
+        <w:rPr/>
+        <w:t>git commit -m 'Initial project version'</w:t>
+      </w:r>
+    </w:p>
+    <w:p>
+      <w:pPr>
+        <w:pStyle w:val="TextBody"/>
+        <w:spacing w:before="0" w:after="140"/>
+        <w:rPr/>
+      </w:pPr>
+      <w:r>
+        <w:rPr/>
+        <w:t xml:space="preserve">The archive created in this way will work perfectly, but it will not be connected to remote archives (GitHub, GitLab, BitBucket, ...). The </w:t>
+      </w:r>
+      <w:hyperlink r:id="rId22">
+        <w:r>
+          <w:rPr>
+            <w:rStyle w:val="InternetLink"/>
+          </w:rPr>
+          <w:t>kbroman</w:t>
+        </w:r>
+      </w:hyperlink>
+      <w:r>
+        <w:rPr/>
+        <w:t xml:space="preserve"> link describes how to connect such a local archive to GitHub. Follow the instructions in the section "Connect it to github".</w:t>
+      </w:r>
+    </w:p>
+    <w:p>
+      <w:pPr>
+        <w:pStyle w:val="TextBody"/>
+        <w:spacing w:before="0" w:after="140"/>
+        <w:rPr/>
+      </w:pPr>
+      <w:r>
+        <w:rPr/>
+        <w:t>The --bare flag allows you to create a local git server and not use online archives:</w:t>
+      </w:r>
+    </w:p>
+    <w:p>
+      <w:pPr>
+        <w:pStyle w:val="Example"/>
+        <w:rPr/>
+      </w:pPr>
+      <w:r>
+        <w:rPr/>
+        <w:t>git init --bare &lt;directory&gt;</w:t>
+      </w:r>
+    </w:p>
+    <w:p>
+      <w:pPr>
+        <w:pStyle w:val="TextBody"/>
+        <w:spacing w:before="0" w:after="140"/>
+        <w:rPr/>
+      </w:pPr>
+      <w:r>
+        <w:rPr/>
+        <w:t xml:space="preserve">You would create a bare repository to </w:t>
+      </w:r>
+      <w:r>
+        <w:rPr>
+          <w:b/>
+          <w:bCs/>
+        </w:rPr>
+        <w:t>git push</w:t>
+      </w:r>
+      <w:r>
+        <w:rPr/>
+        <w:t xml:space="preserve"> and </w:t>
+      </w:r>
+      <w:r>
+        <w:rPr>
+          <w:b/>
+          <w:bCs/>
+        </w:rPr>
+        <w:t>git pull</w:t>
+      </w:r>
+      <w:r>
+        <w:rPr/>
+        <w:t xml:space="preserve"> from, but never directly commit to it. Conventionally, repositories initialized with the </w:t>
+      </w:r>
+      <w:r>
+        <w:rPr>
+          <w:b/>
+          <w:bCs/>
+        </w:rPr>
+        <w:t>--bare</w:t>
+      </w:r>
+      <w:r>
+        <w:rPr/>
+        <w:t xml:space="preserve"> flag end in </w:t>
+      </w:r>
+      <w:r>
+        <w:rPr>
+          <w:b/>
+          <w:bCs/>
+        </w:rPr>
+        <w:t>.git</w:t>
+      </w:r>
+      <w:r>
+        <w:rPr/>
+        <w:t xml:space="preserve">. For example, the bare version of a repository called my-project should be stored in a directory called </w:t>
+      </w:r>
+      <w:r>
+        <w:rPr>
+          <w:b/>
+          <w:bCs/>
+        </w:rPr>
+        <w:t>my-project.git</w:t>
+      </w:r>
+      <w:r>
+        <w:rPr/>
+        <w:t>.</w:t>
+      </w:r>
+    </w:p>
+    <w:p>
+      <w:pPr>
+        <w:pStyle w:val="TextBody"/>
+        <w:spacing w:before="0" w:after="140"/>
+        <w:rPr/>
+      </w:pPr>
+      <w:hyperlink r:id="rId23">
+        <w:r>
+          <w:rPr>
+            <w:rStyle w:val="InternetLink"/>
+          </w:rPr>
+          <w:t>Atlassian</w:t>
+        </w:r>
+      </w:hyperlink>
+      <w:r>
+        <w:rPr/>
+        <w:t xml:space="preserve"> describes creating a shared repository under the "Bare repositories" section.</w:t>
+      </w:r>
+    </w:p>
+    <w:p>
+      <w:pPr>
+        <w:pStyle w:val="TextBody"/>
+        <w:spacing w:before="0" w:after="140"/>
+        <w:rPr/>
+      </w:pPr>
+      <w:r>
+        <w:rPr/>
+      </w:r>
+    </w:p>
+    <w:p>
+      <w:pPr>
+        <w:pStyle w:val="Heading4"/>
+        <w:numPr>
+          <w:ilvl w:val="3"/>
+          <w:numId w:val="1"/>
+        </w:numPr>
+        <w:spacing w:before="120" w:after="120"/>
+        <w:rPr/>
+      </w:pPr>
+      <w:r>
+        <w:rPr/>
+        <w:t>Config</w:t>
+      </w:r>
+    </w:p>
+    <w:p>
+      <w:pPr>
+        <w:pStyle w:val="TextBody"/>
+        <w:spacing w:before="0" w:after="140"/>
+        <w:rPr/>
+      </w:pPr>
+      <w:r>
+        <w:rPr/>
+        <w:t xml:space="preserve">The </w:t>
+      </w:r>
+      <w:r>
+        <w:rPr>
+          <w:b/>
+          <w:bCs/>
+        </w:rPr>
+        <w:t>git config</w:t>
+      </w:r>
+      <w:r>
+        <w:rPr/>
+        <w:t xml:space="preserve"> command is a convenience function that is used to set Git configuration values on a global or local project level. The use of the </w:t>
+      </w:r>
+      <w:r>
+        <w:rPr>
+          <w:b/>
+          <w:bCs/>
+        </w:rPr>
+        <w:t>config</w:t>
+      </w:r>
+      <w:r>
+        <w:rPr/>
+        <w:t xml:space="preserve"> command has already been demonstrated by entering the username and email. On the </w:t>
+      </w:r>
+      <w:hyperlink r:id="rId24">
+        <w:r>
+          <w:rPr>
+            <w:rStyle w:val="InternetLink"/>
+          </w:rPr>
+          <w:t>Atlassian</w:t>
+        </w:r>
+      </w:hyperlink>
+      <w:r>
+        <w:rPr/>
+        <w:t xml:space="preserve"> </w:t>
+      </w:r>
+      <w:r>
+        <w:rPr/>
+        <w:t>site</w:t>
+      </w:r>
+      <w:r>
+        <w:rPr/>
+        <w:t xml:space="preserve"> you will find a short but sufficiently detailed description of this </w:t>
+      </w:r>
+      <w:r>
+        <w:rPr/>
+        <w:t>command</w:t>
+      </w:r>
+      <w:r>
+        <w:rPr/>
+        <w:t>. Here I will mention that the config command allows you to set:</w:t>
+      </w:r>
+    </w:p>
+    <w:p>
+      <w:pPr>
+        <w:pStyle w:val="TextBody"/>
+        <w:numPr>
+          <w:ilvl w:val="0"/>
+          <w:numId w:val="5"/>
+        </w:numPr>
+        <w:spacing w:before="0" w:after="140"/>
+        <w:rPr/>
+      </w:pPr>
+      <w:r>
+        <w:rPr/>
+        <w:t xml:space="preserve">user’s </w:t>
+      </w:r>
+      <w:r>
+        <w:rPr>
+          <w:b/>
+          <w:bCs/>
+        </w:rPr>
+        <w:t>name</w:t>
+      </w:r>
+      <w:r>
+        <w:rPr/>
+        <w:t>,</w:t>
+      </w:r>
+    </w:p>
+    <w:p>
+      <w:pPr>
+        <w:pStyle w:val="TextBody"/>
+        <w:numPr>
+          <w:ilvl w:val="0"/>
+          <w:numId w:val="5"/>
+        </w:numPr>
+        <w:spacing w:before="0" w:after="140"/>
+        <w:rPr/>
+      </w:pPr>
+      <w:r>
+        <w:rPr>
+          <w:b/>
+          <w:bCs/>
+        </w:rPr>
+        <w:t>email</w:t>
+      </w:r>
+      <w:r>
+        <w:rPr/>
+        <w:t>,</w:t>
+      </w:r>
+    </w:p>
+    <w:p>
+      <w:pPr>
+        <w:pStyle w:val="TextBody"/>
+        <w:numPr>
+          <w:ilvl w:val="0"/>
+          <w:numId w:val="5"/>
+        </w:numPr>
+        <w:spacing w:before="0" w:after="140"/>
+        <w:rPr/>
+      </w:pPr>
+      <w:r>
+        <w:rPr/>
+        <w:t xml:space="preserve">text </w:t>
+      </w:r>
+      <w:r>
+        <w:rPr>
+          <w:b/>
+          <w:bCs/>
+        </w:rPr>
+        <w:t>editor</w:t>
+      </w:r>
+      <w:r>
+        <w:rPr/>
+        <w:t xml:space="preserve"> - the </w:t>
+      </w:r>
+      <w:r>
+        <w:rPr>
+          <w:b/>
+          <w:bCs/>
+        </w:rPr>
+        <w:t>commit</w:t>
+      </w:r>
+      <w:r>
+        <w:rPr/>
+        <w:t xml:space="preserve"> command opens a text editor if the </w:t>
+      </w:r>
+      <w:r>
+        <w:rPr>
+          <w:b/>
+          <w:bCs/>
+        </w:rPr>
+        <w:t>-m</w:t>
+      </w:r>
+      <w:r>
+        <w:rPr/>
+        <w:t xml:space="preserve"> parameter is not specified. By default this is the </w:t>
+      </w:r>
+      <w:r>
+        <w:rPr>
+          <w:b/>
+          <w:bCs/>
+        </w:rPr>
+        <w:t>vim</w:t>
+      </w:r>
+      <w:r>
+        <w:rPr/>
+        <w:t xml:space="preserve"> editor, but you can change it with one of the 8 available editors (see the </w:t>
+      </w:r>
+      <w:hyperlink r:id="rId25">
+        <w:r>
+          <w:rPr>
+            <w:rStyle w:val="InternetLink"/>
+          </w:rPr>
+          <w:t>Atlassian</w:t>
+        </w:r>
+      </w:hyperlink>
+      <w:r>
+        <w:rPr/>
+        <w:t xml:space="preserve"> site),</w:t>
+      </w:r>
+    </w:p>
+    <w:p>
+      <w:pPr>
+        <w:pStyle w:val="TextBody"/>
+        <w:numPr>
+          <w:ilvl w:val="0"/>
+          <w:numId w:val="5"/>
+        </w:numPr>
+        <w:spacing w:before="0" w:after="140"/>
+        <w:rPr/>
+      </w:pPr>
+      <w:r>
+        <w:rPr/>
+        <w:t xml:space="preserve">In the event of a </w:t>
+      </w:r>
+      <w:r>
+        <w:rPr>
+          <w:b/>
+          <w:bCs/>
+        </w:rPr>
+        <w:t>merge</w:t>
+      </w:r>
+      <w:r>
+        <w:rPr/>
+        <w:t xml:space="preserve"> conflict, Git will launch a "merge tool." By default, Git uses an internal implementation of the common Unix </w:t>
+      </w:r>
+      <w:r>
+        <w:rPr>
+          <w:b/>
+          <w:bCs/>
+        </w:rPr>
+        <w:t>diff</w:t>
+      </w:r>
+      <w:r>
+        <w:rPr/>
+        <w:t xml:space="preserve"> program. </w:t>
+      </w:r>
+      <w:r>
+        <w:rPr>
+          <w:b/>
+          <w:bCs/>
+        </w:rPr>
+        <w:t>Branches</w:t>
+      </w:r>
+      <w:r>
+        <w:rPr/>
+        <w:t xml:space="preserve">, </w:t>
+      </w:r>
+      <w:r>
+        <w:rPr>
+          <w:b/>
+          <w:bCs/>
+        </w:rPr>
+        <w:t>merge conflicts</w:t>
+      </w:r>
+      <w:r>
+        <w:rPr/>
+        <w:t xml:space="preserve"> and their resolution methods will be explained in the following sections. Now it is enough to know that you can set one of 13 programs: </w:t>
+      </w:r>
+      <w:r>
+        <w:rPr>
+          <w:b/>
+          <w:bCs/>
+        </w:rPr>
+        <w:t>meld, opendiff, kdiff3, tkdiff, xxdiff</w:t>
+      </w:r>
+      <w:r>
+        <w:rPr/>
+        <w:t xml:space="preserve">, </w:t>
+      </w:r>
+      <w:r>
+        <w:rPr>
+          <w:b/>
+          <w:bCs/>
+        </w:rPr>
+        <w:t>tortoisemerge, gvimdiff, diffuse, ecmerge, p4merge, araxis, vimdiff, emerge</w:t>
+      </w:r>
+      <w:r>
+        <w:rPr>
+          <w:b w:val="false"/>
+          <w:bCs w:val="false"/>
+        </w:rPr>
+        <w:t xml:space="preserve">. </w:t>
+      </w:r>
+    </w:p>
+    <w:p>
+      <w:pPr>
+        <w:pStyle w:val="Example"/>
+        <w:ind w:start="1418" w:end="567" w:hanging="0"/>
+        <w:rPr/>
+      </w:pPr>
+      <w:r>
+        <w:rPr/>
+        <w:t>git config --global merge.tool kdiff3</w:t>
+      </w:r>
+    </w:p>
+    <w:p>
+      <w:pPr>
+        <w:pStyle w:val="TextBody"/>
+        <w:widowControl/>
+        <w:suppressAutoHyphens w:val="true"/>
+        <w:bidi w:val="0"/>
+        <w:spacing w:lineRule="auto" w:line="276" w:before="0" w:after="140"/>
+        <w:ind w:start="737" w:end="0" w:hanging="0"/>
+        <w:jc w:val="start"/>
+        <w:rPr/>
+      </w:pPr>
+      <w:r>
+        <w:rPr>
+          <w:b w:val="false"/>
+          <w:bCs w:val="false"/>
+        </w:rPr>
+        <w:t>This command sets the kdiff3 program to be used for conflict resolution,</w:t>
+      </w:r>
+    </w:p>
+    <w:p>
+      <w:pPr>
+        <w:pStyle w:val="TextBody"/>
+        <w:numPr>
+          <w:ilvl w:val="0"/>
+          <w:numId w:val="6"/>
+        </w:numPr>
+        <w:spacing w:before="0" w:after="140"/>
+        <w:rPr/>
+      </w:pPr>
+      <w:r>
+        <w:rPr/>
+        <w:t xml:space="preserve">Git supports colored terminal output </w:t>
+      </w:r>
+      <w:r>
+        <w:rPr/>
+        <w:t>and config command configures colors</w:t>
+      </w:r>
+    </w:p>
+    <w:p>
+      <w:pPr>
+        <w:pStyle w:val="Example"/>
+        <w:ind w:start="1418" w:end="567" w:hanging="0"/>
+        <w:rPr/>
+      </w:pPr>
+      <w:r>
+        <w:rPr/>
+        <w:t>git config --global color.ui false</w:t>
+      </w:r>
+    </w:p>
+    <w:p>
+      <w:pPr>
+        <w:pStyle w:val="TextBody"/>
+        <w:widowControl/>
+        <w:suppressAutoHyphens w:val="true"/>
+        <w:bidi w:val="0"/>
+        <w:spacing w:lineRule="auto" w:line="276" w:before="0" w:after="140"/>
+        <w:ind w:start="737" w:end="0" w:hanging="0"/>
+        <w:jc w:val="start"/>
+        <w:rPr/>
+      </w:pPr>
+      <w:r>
+        <w:rPr/>
+        <w:t>The given command disables coloring.</w:t>
+      </w:r>
+    </w:p>
+    <w:p>
+      <w:pPr>
+        <w:pStyle w:val="TextBody"/>
+        <w:widowControl/>
+        <w:suppressAutoHyphens w:val="true"/>
+        <w:bidi w:val="0"/>
+        <w:spacing w:lineRule="auto" w:line="276" w:before="0" w:after="140"/>
+        <w:ind w:end="0" w:hanging="0"/>
+        <w:jc w:val="start"/>
+        <w:rPr/>
+      </w:pPr>
+      <w:r>
+        <w:rPr/>
+        <w:t xml:space="preserve">The </w:t>
+      </w:r>
+      <w:r>
+        <w:rPr>
+          <w:b/>
+          <w:bCs/>
+        </w:rPr>
+        <w:t>--global</w:t>
+      </w:r>
+      <w:r>
+        <w:rPr/>
+        <w:t xml:space="preserve"> parameter in the examples restricts the scope of the settings. You can use the following three values:</w:t>
+      </w:r>
+    </w:p>
+    <w:p>
+      <w:pPr>
+        <w:pStyle w:val="TextBody"/>
+        <w:numPr>
+          <w:ilvl w:val="0"/>
+          <w:numId w:val="7"/>
+        </w:numPr>
+        <w:spacing w:before="0" w:after="140"/>
+        <w:rPr/>
+      </w:pPr>
+      <w:r>
+        <w:rPr>
+          <w:b/>
+          <w:bCs/>
+        </w:rPr>
+        <w:t>--</w:t>
+      </w:r>
+      <w:r>
+        <w:rPr>
+          <w:b/>
+          <w:bCs/>
+        </w:rPr>
+        <w:t>local</w:t>
+      </w:r>
+      <w:r>
+        <w:rPr/>
+        <w:t xml:space="preserve"> - the settings only apply to the project where git config was used,</w:t>
+      </w:r>
+    </w:p>
+    <w:p>
+      <w:pPr>
+        <w:pStyle w:val="TextBody"/>
+        <w:numPr>
+          <w:ilvl w:val="0"/>
+          <w:numId w:val="7"/>
+        </w:numPr>
+        <w:spacing w:before="0" w:after="140"/>
+        <w:rPr/>
+      </w:pPr>
+      <w:r>
+        <w:rPr>
+          <w:b/>
+          <w:bCs/>
+        </w:rPr>
+        <w:t>--</w:t>
+      </w:r>
+      <w:r>
+        <w:rPr>
+          <w:b/>
+          <w:bCs/>
+        </w:rPr>
+        <w:t>global</w:t>
+      </w:r>
+      <w:r>
+        <w:rPr/>
+        <w:t xml:space="preserve"> - the settings are valid for all projects of the currently logged-in user,</w:t>
+      </w:r>
+    </w:p>
+    <w:p>
+      <w:pPr>
+        <w:pStyle w:val="TextBody"/>
+        <w:numPr>
+          <w:ilvl w:val="0"/>
+          <w:numId w:val="7"/>
+        </w:numPr>
+        <w:spacing w:before="0" w:after="140"/>
+        <w:rPr/>
+      </w:pPr>
+      <w:r>
+        <w:rPr>
+          <w:b/>
+          <w:bCs/>
+        </w:rPr>
+        <w:t>--</w:t>
+      </w:r>
+      <w:r>
+        <w:rPr>
+          <w:b/>
+          <w:bCs/>
+        </w:rPr>
+        <w:t>system</w:t>
+      </w:r>
+      <w:r>
+        <w:rPr/>
+        <w:t xml:space="preserve"> - system-level configuration is applied across an entire machine. This covers all users on an operating system and all repos.</w:t>
+      </w:r>
+    </w:p>
+    <w:p>
+      <w:pPr>
+        <w:pStyle w:val="TextBody"/>
+        <w:spacing w:before="0" w:after="140"/>
+        <w:rPr/>
+      </w:pPr>
+      <w:r>
+        <w:rPr/>
+      </w:r>
+    </w:p>
+    <w:p>
+      <w:pPr>
+        <w:pStyle w:val="TextBody"/>
+        <w:spacing w:before="0" w:after="140"/>
+        <w:rPr/>
+      </w:pPr>
+      <w:r>
+        <w:rPr/>
+      </w:r>
+    </w:p>
     <w:sectPr>
       <w:type w:val="nextPage"/>
       <w:pgSz w:w="11906" w:h="16838"/>
@@ -2616,6 +3396,417 @@
   <w:abstractNum w:abstractNumId="5">
     <w:lvl w:ilvl="0">
       <w:start w:val="1"/>
+      <w:numFmt w:val="bullet"/>
+      <w:lvlText w:val=""/>
+      <w:lvlJc w:val="start"/>
+      <w:pPr>
+        <w:tabs>
+          <w:tab w:val="num" w:pos="720"/>
+        </w:tabs>
+        <w:ind w:start="720" w:hanging="360"/>
+      </w:pPr>
+      <w:rPr>
+        <w:rFonts w:ascii="Symbol" w:hAnsi="Symbol" w:cs="Symbol" w:hint="default"/>
+      </w:rPr>
+    </w:lvl>
+    <w:lvl w:ilvl="1">
+      <w:start w:val="1"/>
+      <w:numFmt w:val="bullet"/>
+      <w:lvlText w:val="◦"/>
+      <w:lvlJc w:val="start"/>
+      <w:pPr>
+        <w:tabs>
+          <w:tab w:val="num" w:pos="1080"/>
+        </w:tabs>
+        <w:ind w:start="1080" w:hanging="360"/>
+      </w:pPr>
+      <w:rPr>
+        <w:rFonts w:ascii="OpenSymbol" w:hAnsi="OpenSymbol" w:cs="OpenSymbol" w:hint="default"/>
+      </w:rPr>
+    </w:lvl>
+    <w:lvl w:ilvl="2">
+      <w:start w:val="1"/>
+      <w:numFmt w:val="bullet"/>
+      <w:lvlText w:val="▪"/>
+      <w:lvlJc w:val="start"/>
+      <w:pPr>
+        <w:tabs>
+          <w:tab w:val="num" w:pos="1440"/>
+        </w:tabs>
+        <w:ind w:start="1440" w:hanging="360"/>
+      </w:pPr>
+      <w:rPr>
+        <w:rFonts w:ascii="OpenSymbol" w:hAnsi="OpenSymbol" w:cs="OpenSymbol" w:hint="default"/>
+      </w:rPr>
+    </w:lvl>
+    <w:lvl w:ilvl="3">
+      <w:start w:val="1"/>
+      <w:numFmt w:val="bullet"/>
+      <w:lvlText w:val=""/>
+      <w:lvlJc w:val="start"/>
+      <w:pPr>
+        <w:tabs>
+          <w:tab w:val="num" w:pos="1800"/>
+        </w:tabs>
+        <w:ind w:start="1800" w:hanging="360"/>
+      </w:pPr>
+      <w:rPr>
+        <w:rFonts w:ascii="Symbol" w:hAnsi="Symbol" w:cs="Symbol" w:hint="default"/>
+      </w:rPr>
+    </w:lvl>
+    <w:lvl w:ilvl="4">
+      <w:start w:val="1"/>
+      <w:numFmt w:val="bullet"/>
+      <w:lvlText w:val="◦"/>
+      <w:lvlJc w:val="start"/>
+      <w:pPr>
+        <w:tabs>
+          <w:tab w:val="num" w:pos="2160"/>
+        </w:tabs>
+        <w:ind w:start="2160" w:hanging="360"/>
+      </w:pPr>
+      <w:rPr>
+        <w:rFonts w:ascii="OpenSymbol" w:hAnsi="OpenSymbol" w:cs="OpenSymbol" w:hint="default"/>
+      </w:rPr>
+    </w:lvl>
+    <w:lvl w:ilvl="5">
+      <w:start w:val="1"/>
+      <w:numFmt w:val="bullet"/>
+      <w:lvlText w:val="▪"/>
+      <w:lvlJc w:val="start"/>
+      <w:pPr>
+        <w:tabs>
+          <w:tab w:val="num" w:pos="2520"/>
+        </w:tabs>
+        <w:ind w:start="2520" w:hanging="360"/>
+      </w:pPr>
+      <w:rPr>
+        <w:rFonts w:ascii="OpenSymbol" w:hAnsi="OpenSymbol" w:cs="OpenSymbol" w:hint="default"/>
+      </w:rPr>
+    </w:lvl>
+    <w:lvl w:ilvl="6">
+      <w:start w:val="1"/>
+      <w:numFmt w:val="bullet"/>
+      <w:lvlText w:val=""/>
+      <w:lvlJc w:val="start"/>
+      <w:pPr>
+        <w:tabs>
+          <w:tab w:val="num" w:pos="2880"/>
+        </w:tabs>
+        <w:ind w:start="2880" w:hanging="360"/>
+      </w:pPr>
+      <w:rPr>
+        <w:rFonts w:ascii="Symbol" w:hAnsi="Symbol" w:cs="Symbol" w:hint="default"/>
+      </w:rPr>
+    </w:lvl>
+    <w:lvl w:ilvl="7">
+      <w:start w:val="1"/>
+      <w:numFmt w:val="bullet"/>
+      <w:lvlText w:val="◦"/>
+      <w:lvlJc w:val="start"/>
+      <w:pPr>
+        <w:tabs>
+          <w:tab w:val="num" w:pos="3240"/>
+        </w:tabs>
+        <w:ind w:start="3240" w:hanging="360"/>
+      </w:pPr>
+      <w:rPr>
+        <w:rFonts w:ascii="OpenSymbol" w:hAnsi="OpenSymbol" w:cs="OpenSymbol" w:hint="default"/>
+      </w:rPr>
+    </w:lvl>
+    <w:lvl w:ilvl="8">
+      <w:start w:val="1"/>
+      <w:numFmt w:val="bullet"/>
+      <w:lvlText w:val="▪"/>
+      <w:lvlJc w:val="start"/>
+      <w:pPr>
+        <w:tabs>
+          <w:tab w:val="num" w:pos="3600"/>
+        </w:tabs>
+        <w:ind w:start="3600" w:hanging="360"/>
+      </w:pPr>
+      <w:rPr>
+        <w:rFonts w:ascii="OpenSymbol" w:hAnsi="OpenSymbol" w:cs="OpenSymbol" w:hint="default"/>
+      </w:rPr>
+    </w:lvl>
+  </w:abstractNum>
+  <w:abstractNum w:abstractNumId="6">
+    <w:lvl w:ilvl="0">
+      <w:start w:val="1"/>
+      <w:numFmt w:val="bullet"/>
+      <w:lvlText w:val=""/>
+      <w:lvlJc w:val="start"/>
+      <w:pPr>
+        <w:tabs>
+          <w:tab w:val="num" w:pos="720"/>
+        </w:tabs>
+        <w:ind w:start="720" w:hanging="360"/>
+      </w:pPr>
+      <w:rPr>
+        <w:rFonts w:ascii="Symbol" w:hAnsi="Symbol" w:cs="Symbol" w:hint="default"/>
+      </w:rPr>
+    </w:lvl>
+    <w:lvl w:ilvl="1">
+      <w:start w:val="1"/>
+      <w:numFmt w:val="bullet"/>
+      <w:lvlText w:val="◦"/>
+      <w:lvlJc w:val="start"/>
+      <w:pPr>
+        <w:tabs>
+          <w:tab w:val="num" w:pos="1080"/>
+        </w:tabs>
+        <w:ind w:start="1080" w:hanging="360"/>
+      </w:pPr>
+      <w:rPr>
+        <w:rFonts w:ascii="OpenSymbol" w:hAnsi="OpenSymbol" w:cs="OpenSymbol" w:hint="default"/>
+      </w:rPr>
+    </w:lvl>
+    <w:lvl w:ilvl="2">
+      <w:start w:val="1"/>
+      <w:numFmt w:val="bullet"/>
+      <w:lvlText w:val="▪"/>
+      <w:lvlJc w:val="start"/>
+      <w:pPr>
+        <w:tabs>
+          <w:tab w:val="num" w:pos="1440"/>
+        </w:tabs>
+        <w:ind w:start="1440" w:hanging="360"/>
+      </w:pPr>
+      <w:rPr>
+        <w:rFonts w:ascii="OpenSymbol" w:hAnsi="OpenSymbol" w:cs="OpenSymbol" w:hint="default"/>
+      </w:rPr>
+    </w:lvl>
+    <w:lvl w:ilvl="3">
+      <w:start w:val="1"/>
+      <w:numFmt w:val="bullet"/>
+      <w:lvlText w:val=""/>
+      <w:lvlJc w:val="start"/>
+      <w:pPr>
+        <w:tabs>
+          <w:tab w:val="num" w:pos="1800"/>
+        </w:tabs>
+        <w:ind w:start="1800" w:hanging="360"/>
+      </w:pPr>
+      <w:rPr>
+        <w:rFonts w:ascii="Symbol" w:hAnsi="Symbol" w:cs="Symbol" w:hint="default"/>
+      </w:rPr>
+    </w:lvl>
+    <w:lvl w:ilvl="4">
+      <w:start w:val="1"/>
+      <w:numFmt w:val="bullet"/>
+      <w:lvlText w:val="◦"/>
+      <w:lvlJc w:val="start"/>
+      <w:pPr>
+        <w:tabs>
+          <w:tab w:val="num" w:pos="2160"/>
+        </w:tabs>
+        <w:ind w:start="2160" w:hanging="360"/>
+      </w:pPr>
+      <w:rPr>
+        <w:rFonts w:ascii="OpenSymbol" w:hAnsi="OpenSymbol" w:cs="OpenSymbol" w:hint="default"/>
+      </w:rPr>
+    </w:lvl>
+    <w:lvl w:ilvl="5">
+      <w:start w:val="1"/>
+      <w:numFmt w:val="bullet"/>
+      <w:lvlText w:val="▪"/>
+      <w:lvlJc w:val="start"/>
+      <w:pPr>
+        <w:tabs>
+          <w:tab w:val="num" w:pos="2520"/>
+        </w:tabs>
+        <w:ind w:start="2520" w:hanging="360"/>
+      </w:pPr>
+      <w:rPr>
+        <w:rFonts w:ascii="OpenSymbol" w:hAnsi="OpenSymbol" w:cs="OpenSymbol" w:hint="default"/>
+      </w:rPr>
+    </w:lvl>
+    <w:lvl w:ilvl="6">
+      <w:start w:val="1"/>
+      <w:numFmt w:val="bullet"/>
+      <w:lvlText w:val=""/>
+      <w:lvlJc w:val="start"/>
+      <w:pPr>
+        <w:tabs>
+          <w:tab w:val="num" w:pos="2880"/>
+        </w:tabs>
+        <w:ind w:start="2880" w:hanging="360"/>
+      </w:pPr>
+      <w:rPr>
+        <w:rFonts w:ascii="Symbol" w:hAnsi="Symbol" w:cs="Symbol" w:hint="default"/>
+      </w:rPr>
+    </w:lvl>
+    <w:lvl w:ilvl="7">
+      <w:start w:val="1"/>
+      <w:numFmt w:val="bullet"/>
+      <w:lvlText w:val="◦"/>
+      <w:lvlJc w:val="start"/>
+      <w:pPr>
+        <w:tabs>
+          <w:tab w:val="num" w:pos="3240"/>
+        </w:tabs>
+        <w:ind w:start="3240" w:hanging="360"/>
+      </w:pPr>
+      <w:rPr>
+        <w:rFonts w:ascii="OpenSymbol" w:hAnsi="OpenSymbol" w:cs="OpenSymbol" w:hint="default"/>
+      </w:rPr>
+    </w:lvl>
+    <w:lvl w:ilvl="8">
+      <w:start w:val="1"/>
+      <w:numFmt w:val="bullet"/>
+      <w:lvlText w:val="▪"/>
+      <w:lvlJc w:val="start"/>
+      <w:pPr>
+        <w:tabs>
+          <w:tab w:val="num" w:pos="3600"/>
+        </w:tabs>
+        <w:ind w:start="3600" w:hanging="360"/>
+      </w:pPr>
+      <w:rPr>
+        <w:rFonts w:ascii="OpenSymbol" w:hAnsi="OpenSymbol" w:cs="OpenSymbol" w:hint="default"/>
+      </w:rPr>
+    </w:lvl>
+  </w:abstractNum>
+  <w:abstractNum w:abstractNumId="7">
+    <w:lvl w:ilvl="0">
+      <w:start w:val="1"/>
+      <w:numFmt w:val="bullet"/>
+      <w:lvlText w:val=""/>
+      <w:lvlJc w:val="start"/>
+      <w:pPr>
+        <w:tabs>
+          <w:tab w:val="num" w:pos="720"/>
+        </w:tabs>
+        <w:ind w:start="720" w:hanging="360"/>
+      </w:pPr>
+      <w:rPr>
+        <w:rFonts w:ascii="Symbol" w:hAnsi="Symbol" w:cs="Symbol" w:hint="default"/>
+      </w:rPr>
+    </w:lvl>
+    <w:lvl w:ilvl="1">
+      <w:start w:val="1"/>
+      <w:numFmt w:val="bullet"/>
+      <w:lvlText w:val="◦"/>
+      <w:lvlJc w:val="start"/>
+      <w:pPr>
+        <w:tabs>
+          <w:tab w:val="num" w:pos="1080"/>
+        </w:tabs>
+        <w:ind w:start="1080" w:hanging="360"/>
+      </w:pPr>
+      <w:rPr>
+        <w:rFonts w:ascii="OpenSymbol" w:hAnsi="OpenSymbol" w:cs="OpenSymbol" w:hint="default"/>
+      </w:rPr>
+    </w:lvl>
+    <w:lvl w:ilvl="2">
+      <w:start w:val="1"/>
+      <w:numFmt w:val="bullet"/>
+      <w:lvlText w:val="▪"/>
+      <w:lvlJc w:val="start"/>
+      <w:pPr>
+        <w:tabs>
+          <w:tab w:val="num" w:pos="1440"/>
+        </w:tabs>
+        <w:ind w:start="1440" w:hanging="360"/>
+      </w:pPr>
+      <w:rPr>
+        <w:rFonts w:ascii="OpenSymbol" w:hAnsi="OpenSymbol" w:cs="OpenSymbol" w:hint="default"/>
+      </w:rPr>
+    </w:lvl>
+    <w:lvl w:ilvl="3">
+      <w:start w:val="1"/>
+      <w:numFmt w:val="bullet"/>
+      <w:lvlText w:val=""/>
+      <w:lvlJc w:val="start"/>
+      <w:pPr>
+        <w:tabs>
+          <w:tab w:val="num" w:pos="1800"/>
+        </w:tabs>
+        <w:ind w:start="1800" w:hanging="360"/>
+      </w:pPr>
+      <w:rPr>
+        <w:rFonts w:ascii="Symbol" w:hAnsi="Symbol" w:cs="Symbol" w:hint="default"/>
+      </w:rPr>
+    </w:lvl>
+    <w:lvl w:ilvl="4">
+      <w:start w:val="1"/>
+      <w:numFmt w:val="bullet"/>
+      <w:lvlText w:val="◦"/>
+      <w:lvlJc w:val="start"/>
+      <w:pPr>
+        <w:tabs>
+          <w:tab w:val="num" w:pos="2160"/>
+        </w:tabs>
+        <w:ind w:start="2160" w:hanging="360"/>
+      </w:pPr>
+      <w:rPr>
+        <w:rFonts w:ascii="OpenSymbol" w:hAnsi="OpenSymbol" w:cs="OpenSymbol" w:hint="default"/>
+      </w:rPr>
+    </w:lvl>
+    <w:lvl w:ilvl="5">
+      <w:start w:val="1"/>
+      <w:numFmt w:val="bullet"/>
+      <w:lvlText w:val="▪"/>
+      <w:lvlJc w:val="start"/>
+      <w:pPr>
+        <w:tabs>
+          <w:tab w:val="num" w:pos="2520"/>
+        </w:tabs>
+        <w:ind w:start="2520" w:hanging="360"/>
+      </w:pPr>
+      <w:rPr>
+        <w:rFonts w:ascii="OpenSymbol" w:hAnsi="OpenSymbol" w:cs="OpenSymbol" w:hint="default"/>
+      </w:rPr>
+    </w:lvl>
+    <w:lvl w:ilvl="6">
+      <w:start w:val="1"/>
+      <w:numFmt w:val="bullet"/>
+      <w:lvlText w:val=""/>
+      <w:lvlJc w:val="start"/>
+      <w:pPr>
+        <w:tabs>
+          <w:tab w:val="num" w:pos="2880"/>
+        </w:tabs>
+        <w:ind w:start="2880" w:hanging="360"/>
+      </w:pPr>
+      <w:rPr>
+        <w:rFonts w:ascii="Symbol" w:hAnsi="Symbol" w:cs="Symbol" w:hint="default"/>
+      </w:rPr>
+    </w:lvl>
+    <w:lvl w:ilvl="7">
+      <w:start w:val="1"/>
+      <w:numFmt w:val="bullet"/>
+      <w:lvlText w:val="◦"/>
+      <w:lvlJc w:val="start"/>
+      <w:pPr>
+        <w:tabs>
+          <w:tab w:val="num" w:pos="3240"/>
+        </w:tabs>
+        <w:ind w:start="3240" w:hanging="360"/>
+      </w:pPr>
+      <w:rPr>
+        <w:rFonts w:ascii="OpenSymbol" w:hAnsi="OpenSymbol" w:cs="OpenSymbol" w:hint="default"/>
+      </w:rPr>
+    </w:lvl>
+    <w:lvl w:ilvl="8">
+      <w:start w:val="1"/>
+      <w:numFmt w:val="bullet"/>
+      <w:lvlText w:val="▪"/>
+      <w:lvlJc w:val="start"/>
+      <w:pPr>
+        <w:tabs>
+          <w:tab w:val="num" w:pos="3600"/>
+        </w:tabs>
+        <w:ind w:start="3600" w:hanging="360"/>
+      </w:pPr>
+      <w:rPr>
+        <w:rFonts w:ascii="OpenSymbol" w:hAnsi="OpenSymbol" w:cs="OpenSymbol" w:hint="default"/>
+      </w:rPr>
+    </w:lvl>
+  </w:abstractNum>
+  <w:abstractNum w:abstractNumId="8">
+    <w:lvl w:ilvl="0">
+      <w:start w:val="1"/>
       <w:numFmt w:val="none"/>
       <w:suff w:val="nothing"/>
       <w:lvlText w:val=""/>
@@ -2746,6 +3937,15 @@
   </w:num>
   <w:num w:numId="5">
     <w:abstractNumId w:val="5"/>
+  </w:num>
+  <w:num w:numId="6">
+    <w:abstractNumId w:val="6"/>
+  </w:num>
+  <w:num w:numId="7">
+    <w:abstractNumId w:val="7"/>
+  </w:num>
+  <w:num w:numId="8">
+    <w:abstractNumId w:val="8"/>
   </w:num>
 </w:numbering>
 </file>

</xml_diff>

<commit_message>
add, commit were started
</commit_message>
<xml_diff>
--- a/OperatingSystem.docx
+++ b/OperatingSystem.docx
@@ -2416,23 +2416,7 @@
       </w:hyperlink>
       <w:r>
         <w:rPr/>
-        <w:t xml:space="preserve"> </w:t>
-      </w:r>
-      <w:r>
-        <w:rPr/>
-        <w:t>site</w:t>
-      </w:r>
-      <w:r>
-        <w:rPr/>
-        <w:t xml:space="preserve"> you will find a short but sufficiently detailed description of this </w:t>
-      </w:r>
-      <w:r>
-        <w:rPr/>
-        <w:t>command</w:t>
-      </w:r>
-      <w:r>
-        <w:rPr/>
-        <w:t>. Here I will mention that the config command allows you to set:</w:t>
+        <w:t xml:space="preserve"> site you will find a short but sufficiently detailed description of this command. Here I will mention that the config command allows you to set:</w:t>
       </w:r>
     </w:p>
     <w:p>
@@ -2680,11 +2664,7 @@
       </w:pPr>
       <w:r>
         <w:rPr/>
-        <w:t xml:space="preserve">Git supports colored terminal output </w:t>
-      </w:r>
-      <w:r>
-        <w:rPr/>
-        <w:t>and config command configures colors</w:t>
+        <w:t>Git supports colored terminal output and config command configures colors</w:t>
       </w:r>
     </w:p>
     <w:p>
@@ -2756,14 +2736,7 @@
           <w:b/>
           <w:bCs/>
         </w:rPr>
-        <w:t>--</w:t>
-      </w:r>
-      <w:r>
-        <w:rPr>
-          <w:b/>
-          <w:bCs/>
-        </w:rPr>
-        <w:t>local</w:t>
+        <w:t>--local</w:t>
       </w:r>
       <w:r>
         <w:rPr/>
@@ -2785,14 +2758,7 @@
           <w:b/>
           <w:bCs/>
         </w:rPr>
-        <w:t>--</w:t>
-      </w:r>
-      <w:r>
-        <w:rPr>
-          <w:b/>
-          <w:bCs/>
-        </w:rPr>
-        <w:t>global</w:t>
+        <w:t>--global</w:t>
       </w:r>
       <w:r>
         <w:rPr/>
@@ -2814,14 +2780,7 @@
           <w:b/>
           <w:bCs/>
         </w:rPr>
-        <w:t>--</w:t>
-      </w:r>
-      <w:r>
-        <w:rPr>
-          <w:b/>
-          <w:bCs/>
-        </w:rPr>
-        <w:t>system</w:t>
+        <w:t>--system</w:t>
       </w:r>
       <w:r>
         <w:rPr/>
@@ -2840,12 +2799,275 @@
     </w:p>
     <w:p>
       <w:pPr>
-        <w:pStyle w:val="TextBody"/>
-        <w:spacing w:before="0" w:after="140"/>
-        <w:rPr/>
-      </w:pPr>
-      <w:r>
-        <w:rPr/>
+        <w:pStyle w:val="Heading4"/>
+        <w:numPr>
+          <w:ilvl w:val="3"/>
+          <w:numId w:val="1"/>
+        </w:numPr>
+        <w:spacing w:before="120" w:after="120"/>
+        <w:rPr/>
+      </w:pPr>
+      <w:r>
+        <w:rPr/>
+        <w:t xml:space="preserve">Add, </w:t>
+      </w:r>
+      <w:r>
+        <w:rPr/>
+        <w:t>Commit</w:t>
+      </w:r>
+    </w:p>
+    <w:p>
+      <w:pPr>
+        <w:pStyle w:val="TextBody"/>
+        <w:rPr/>
+      </w:pPr>
+      <w:r>
+        <w:rPr/>
+        <w:t xml:space="preserve">The </w:t>
+      </w:r>
+      <w:r>
+        <w:rPr>
+          <w:b/>
+          <w:bCs/>
+        </w:rPr>
+        <w:t>commit</w:t>
+      </w:r>
+      <w:r>
+        <w:rPr/>
+        <w:t xml:space="preserve"> command </w:t>
+      </w:r>
+      <w:r>
+        <w:rPr/>
+        <w:t>writes modifications</w:t>
+      </w:r>
+      <w:r>
+        <w:rPr/>
+        <w:t xml:space="preserve"> </w:t>
+      </w:r>
+      <w:r>
+        <w:rPr/>
+        <w:t>in</w:t>
+      </w:r>
+      <w:r>
+        <w:rPr/>
+        <w:t xml:space="preserve">to a local repository but you must specify which files should be saved, so </w:t>
+      </w:r>
+      <w:r>
+        <w:rPr>
+          <w:b/>
+          <w:bCs/>
+        </w:rPr>
+        <w:t>commit</w:t>
+      </w:r>
+      <w:r>
+        <w:rPr/>
+        <w:t xml:space="preserve"> is always executed in pair with the </w:t>
+      </w:r>
+      <w:r>
+        <w:rPr>
+          <w:b/>
+          <w:bCs/>
+        </w:rPr>
+        <w:t>add</w:t>
+      </w:r>
+      <w:r>
+        <w:rPr/>
+        <w:t xml:space="preserve"> command. The </w:t>
+      </w:r>
+      <w:r>
+        <w:rPr>
+          <w:b/>
+          <w:bCs/>
+        </w:rPr>
+        <w:t>add</w:t>
+      </w:r>
+      <w:r>
+        <w:rPr/>
+        <w:t xml:space="preserve"> command </w:t>
+      </w:r>
+      <w:r>
+        <w:rPr/>
+        <w:t>includes staging list</w:t>
+      </w:r>
+      <w:r>
+        <w:rPr/>
+        <w:t xml:space="preserve"> all modified files. A</w:t>
+      </w:r>
+      <w:r>
+        <w:rPr/>
+        <w:t>fter a</w:t>
+      </w:r>
+      <w:r>
+        <w:rPr/>
+        <w:t xml:space="preserve">dding the </w:t>
+      </w:r>
+      <w:r>
+        <w:rPr>
+          <w:b/>
+          <w:bCs/>
+        </w:rPr>
+        <w:t>-A</w:t>
+      </w:r>
+      <w:r>
+        <w:rPr/>
+        <w:t xml:space="preserve"> option </w:t>
+      </w:r>
+      <w:r>
+        <w:rPr/>
+        <w:t xml:space="preserve">the command </w:t>
+      </w:r>
+      <w:r>
+        <w:rPr/>
+        <w:t xml:space="preserve">will also </w:t>
+      </w:r>
+      <w:r>
+        <w:rPr/>
+        <w:t>include</w:t>
+      </w:r>
+      <w:r>
+        <w:rPr/>
+        <w:t xml:space="preserve"> new files. </w:t>
+      </w:r>
+      <w:r>
+        <w:rPr>
+          <w:b/>
+          <w:bCs/>
+        </w:rPr>
+        <w:t>A</w:t>
+      </w:r>
+      <w:r>
+        <w:rPr>
+          <w:b/>
+          <w:bCs/>
+        </w:rPr>
+        <w:t>dd</w:t>
+      </w:r>
+      <w:r>
+        <w:rPr/>
+        <w:t xml:space="preserve"> command with t</w:t>
+      </w:r>
+      <w:r>
+        <w:rPr/>
+        <w:t xml:space="preserve">he </w:t>
+      </w:r>
+      <w:r>
+        <w:rPr>
+          <w:b/>
+          <w:bCs/>
+        </w:rPr>
+        <w:t>-v</w:t>
+      </w:r>
+      <w:r>
+        <w:rPr/>
+        <w:t xml:space="preserve"> option will print the names of the files included in the </w:t>
+      </w:r>
+      <w:r>
+        <w:rPr/>
+        <w:t xml:space="preserve">staging </w:t>
+      </w:r>
+      <w:r>
+        <w:rPr/>
+        <w:t xml:space="preserve">list. Therefore, write </w:t>
+      </w:r>
+    </w:p>
+    <w:p>
+      <w:pPr>
+        <w:pStyle w:val="Example"/>
+        <w:rPr/>
+      </w:pPr>
+      <w:r>
+        <w:rPr/>
+        <w:t>git add -A -v</w:t>
+      </w:r>
+    </w:p>
+    <w:p>
+      <w:pPr>
+        <w:pStyle w:val="Example"/>
+        <w:rPr/>
+      </w:pPr>
+      <w:r>
+        <w:rPr/>
+        <w:t>git commit -m “some_message“</w:t>
+      </w:r>
+    </w:p>
+    <w:p>
+      <w:pPr>
+        <w:pStyle w:val="TextBody"/>
+        <w:rPr/>
+      </w:pPr>
+      <w:r>
+        <w:rPr/>
+        <w:t>for</w:t>
+      </w:r>
+      <w:r>
+        <w:rPr/>
+        <w:t xml:space="preserve"> sav</w:t>
+      </w:r>
+      <w:r>
+        <w:rPr/>
+        <w:t>ing</w:t>
+      </w:r>
+      <w:r>
+        <w:rPr/>
+        <w:t xml:space="preserve"> </w:t>
+      </w:r>
+      <w:r>
+        <w:rPr/>
+        <w:t>your</w:t>
+      </w:r>
+      <w:r>
+        <w:rPr/>
+        <w:t xml:space="preserve"> code.</w:t>
+      </w:r>
+    </w:p>
+    <w:p>
+      <w:pPr>
+        <w:pStyle w:val="TextBody"/>
+        <w:rPr/>
+      </w:pPr>
+      <w:r>
+        <w:rPr/>
+      </w:r>
+    </w:p>
+    <w:p>
+      <w:pPr>
+        <w:pStyle w:val="Heading4"/>
+        <w:numPr>
+          <w:ilvl w:val="3"/>
+          <w:numId w:val="1"/>
+        </w:numPr>
+        <w:spacing w:before="120" w:after="120"/>
+        <w:rPr/>
+      </w:pPr>
+      <w:r>
+        <w:rPr/>
+        <w:t>Branch</w:t>
+      </w:r>
+    </w:p>
+    <w:p>
+      <w:pPr>
+        <w:pStyle w:val="TextBody"/>
+        <w:spacing w:before="0" w:after="140"/>
+        <w:rPr/>
+      </w:pPr>
+      <w:r>
+        <w:rPr/>
+        <w:t xml:space="preserve">GIT is rightly proud of its branching system. Branching and merging have made GIT the primary tool for programming </w:t>
+      </w:r>
+      <w:r>
+        <w:rPr/>
+        <w:t>in the team.</w:t>
+      </w:r>
+    </w:p>
+    <w:p>
+      <w:pPr>
+        <w:pStyle w:val="TextBody"/>
+        <w:spacing w:before="0" w:after="140"/>
+        <w:rPr/>
+      </w:pPr>
+      <w:r>
+        <w:rPr/>
+        <w:t>https://git-scm.com/book/en/v2/Git-Branching-Basic-Branching-and-Merging</w:t>
       </w:r>
     </w:p>
     <w:sectPr>

</xml_diff>

<commit_message>
Stash command in git
</commit_message>
<xml_diff>
--- a/OperatingSystem.docx
+++ b/OperatingSystem.docx
@@ -2789,16 +2789,6 @@
     </w:p>
     <w:p>
       <w:pPr>
-        <w:pStyle w:val="TextBody"/>
-        <w:spacing w:before="0" w:after="140"/>
-        <w:rPr/>
-      </w:pPr>
-      <w:r>
-        <w:rPr/>
-      </w:r>
-    </w:p>
-    <w:p>
-      <w:pPr>
         <w:pStyle w:val="Heading4"/>
         <w:numPr>
           <w:ilvl w:val="3"/>
@@ -2809,16 +2799,100 @@
       </w:pPr>
       <w:r>
         <w:rPr/>
-        <w:t xml:space="preserve">Add, </w:t>
-      </w:r>
-      <w:r>
-        <w:rPr/>
-        <w:t>Commit</w:t>
-      </w:r>
-    </w:p>
-    <w:p>
-      <w:pPr>
-        <w:pStyle w:val="TextBody"/>
+        <w:t>Branch</w:t>
+      </w:r>
+    </w:p>
+    <w:p>
+      <w:pPr>
+        <w:pStyle w:val="TextBody"/>
+        <w:spacing w:before="0" w:after="140"/>
+        <w:rPr/>
+      </w:pPr>
+      <w:r>
+        <w:rPr/>
+        <w:t xml:space="preserve">GIT is rightly proud of its branching system. Branching and merging have made GIT the primary tool for programming in the team. The GIT system always creates a </w:t>
+      </w:r>
+      <w:r>
+        <w:rPr>
+          <w:b/>
+          <w:bCs/>
+        </w:rPr>
+        <w:t>main</w:t>
+      </w:r>
+      <w:r>
+        <w:rPr/>
+        <w:t xml:space="preserve"> branch that you work on, even when you don't create new branches. Branching and Merging are well explained in the </w:t>
+      </w:r>
+      <w:hyperlink r:id="rId26">
+        <w:r>
+          <w:rPr>
+            <w:rStyle w:val="InternetLink"/>
+          </w:rPr>
+          <w:t>git-book</w:t>
+        </w:r>
+      </w:hyperlink>
+      <w:r>
+        <w:rPr/>
+        <w:t xml:space="preserve"> link. Read this article carefully: the knowledge there will be useful for you when working with git or its competitors.</w:t>
+      </w:r>
+    </w:p>
+    <w:p>
+      <w:pPr>
+        <w:pStyle w:val="TextBody"/>
+        <w:spacing w:before="0" w:after="140"/>
+        <w:rPr/>
+      </w:pPr>
+      <w:r>
+        <w:rPr/>
+        <w:t xml:space="preserve">According to the agreement, the development of new code is carried out in the </w:t>
+      </w:r>
+      <w:r>
+        <w:rPr>
+          <w:b/>
+          <w:bCs/>
+        </w:rPr>
+        <w:t>develop</w:t>
+      </w:r>
+      <w:r>
+        <w:rPr/>
+        <w:t xml:space="preserve"> branch, you can register changes in the main branch only when working alone and the project is quite small. Command</w:t>
+      </w:r>
+    </w:p>
+    <w:p>
+      <w:pPr>
+        <w:pStyle w:val="Example"/>
+        <w:rPr/>
+      </w:pPr>
+      <w:r>
+        <w:rPr/>
+        <w:t>git branch</w:t>
+      </w:r>
+    </w:p>
+    <w:p>
+      <w:pPr>
+        <w:pStyle w:val="TextBody"/>
+        <w:spacing w:before="0" w:after="140"/>
+        <w:rPr/>
+      </w:pPr>
+      <w:r>
+        <w:rPr/>
+        <w:t>lists branches in your local repository. You can see all project branches (local and remote) by adding the -a option to this command:</w:t>
+      </w:r>
+    </w:p>
+    <w:p>
+      <w:pPr>
+        <w:pStyle w:val="Example"/>
+        <w:rPr/>
+      </w:pPr>
+      <w:r>
+        <w:rPr/>
+        <w:t>git branch -a</w:t>
+      </w:r>
+    </w:p>
+    <w:p>
+      <w:pPr>
+        <w:pStyle w:val="TextBody"/>
+        <w:spacing w:before="0" w:after="140"/>
         <w:rPr/>
       </w:pPr>
       <w:r>
@@ -2830,144 +2904,64 @@
           <w:b/>
           <w:bCs/>
         </w:rPr>
+        <w:t>checkout</w:t>
+      </w:r>
+      <w:r>
+        <w:rPr/>
+        <w:t xml:space="preserve"> command allows you to switch from one branch to another:</w:t>
+      </w:r>
+    </w:p>
+    <w:p>
+      <w:pPr>
+        <w:pStyle w:val="Example"/>
+        <w:rPr/>
+      </w:pPr>
+      <w:r>
+        <w:rPr/>
+        <w:t>git checkout gb_01</w:t>
+      </w:r>
+    </w:p>
+    <w:p>
+      <w:pPr>
+        <w:pStyle w:val="TextBody"/>
+        <w:spacing w:before="0" w:after="140"/>
+        <w:rPr/>
+      </w:pPr>
+      <w:r>
+        <w:rPr/>
+        <w:t>A new local branch can be created by adding the -b option:</w:t>
+      </w:r>
+    </w:p>
+    <w:p>
+      <w:pPr>
+        <w:pStyle w:val="Example"/>
+        <w:rPr/>
+      </w:pPr>
+      <w:r>
+        <w:rPr/>
+        <w:t>git checkout -b gb_02</w:t>
+      </w:r>
+    </w:p>
+    <w:p>
+      <w:pPr>
+        <w:pStyle w:val="TextBody"/>
+        <w:spacing w:before="0" w:after="140"/>
+        <w:rPr/>
+      </w:pPr>
+      <w:r>
+        <w:rPr/>
+        <w:t xml:space="preserve">It will be written to server after the first </w:t>
+      </w:r>
+      <w:r>
+        <w:rPr>
+          <w:b/>
+          <w:bCs/>
+        </w:rPr>
         <w:t>commit</w:t>
       </w:r>
       <w:r>
         <w:rPr/>
-        <w:t xml:space="preserve"> command </w:t>
-      </w:r>
-      <w:r>
-        <w:rPr/>
-        <w:t>writes modifications</w:t>
-      </w:r>
-      <w:r>
-        <w:rPr/>
-        <w:t xml:space="preserve"> </w:t>
-      </w:r>
-      <w:r>
-        <w:rPr/>
-        <w:t>in</w:t>
-      </w:r>
-      <w:r>
-        <w:rPr/>
-        <w:t xml:space="preserve">to a local repository but you must specify which files should be saved, so </w:t>
-      </w:r>
-      <w:r>
-        <w:rPr>
-          <w:b/>
-          <w:bCs/>
-        </w:rPr>
-        <w:t>commit</w:t>
-      </w:r>
-      <w:r>
-        <w:rPr/>
-        <w:t xml:space="preserve"> is always executed in pair with the </w:t>
-      </w:r>
-      <w:r>
-        <w:rPr>
-          <w:b/>
-          <w:bCs/>
-        </w:rPr>
-        <w:t>add</w:t>
-      </w:r>
-      <w:r>
-        <w:rPr/>
-        <w:t xml:space="preserve"> command. The </w:t>
-      </w:r>
-      <w:r>
-        <w:rPr>
-          <w:b/>
-          <w:bCs/>
-        </w:rPr>
-        <w:t>add</w:t>
-      </w:r>
-      <w:r>
-        <w:rPr/>
-        <w:t xml:space="preserve"> command </w:t>
-      </w:r>
-      <w:r>
-        <w:rPr/>
-        <w:t>includes staging list</w:t>
-      </w:r>
-      <w:r>
-        <w:rPr/>
-        <w:t xml:space="preserve"> all modified files. A</w:t>
-      </w:r>
-      <w:r>
-        <w:rPr/>
-        <w:t>fter a</w:t>
-      </w:r>
-      <w:r>
-        <w:rPr/>
-        <w:t xml:space="preserve">dding the </w:t>
-      </w:r>
-      <w:r>
-        <w:rPr>
-          <w:b/>
-          <w:bCs/>
-        </w:rPr>
-        <w:t>-A</w:t>
-      </w:r>
-      <w:r>
-        <w:rPr/>
-        <w:t xml:space="preserve"> option </w:t>
-      </w:r>
-      <w:r>
-        <w:rPr/>
-        <w:t xml:space="preserve">the command </w:t>
-      </w:r>
-      <w:r>
-        <w:rPr/>
-        <w:t xml:space="preserve">will also </w:t>
-      </w:r>
-      <w:r>
-        <w:rPr/>
-        <w:t>include</w:t>
-      </w:r>
-      <w:r>
-        <w:rPr/>
-        <w:t xml:space="preserve"> new files. </w:t>
-      </w:r>
-      <w:r>
-        <w:rPr>
-          <w:b/>
-          <w:bCs/>
-        </w:rPr>
-        <w:t>A</w:t>
-      </w:r>
-      <w:r>
-        <w:rPr>
-          <w:b/>
-          <w:bCs/>
-        </w:rPr>
-        <w:t>dd</w:t>
-      </w:r>
-      <w:r>
-        <w:rPr/>
-        <w:t xml:space="preserve"> command with t</w:t>
-      </w:r>
-      <w:r>
-        <w:rPr/>
-        <w:t xml:space="preserve">he </w:t>
-      </w:r>
-      <w:r>
-        <w:rPr>
-          <w:b/>
-          <w:bCs/>
-        </w:rPr>
-        <w:t>-v</w:t>
-      </w:r>
-      <w:r>
-        <w:rPr/>
-        <w:t xml:space="preserve"> option will print the names of the files included in the </w:t>
-      </w:r>
-      <w:r>
-        <w:rPr/>
-        <w:t xml:space="preserve">staging </w:t>
-      </w:r>
-      <w:r>
-        <w:rPr/>
-        <w:t xml:space="preserve">list. Therefore, write </w:t>
+        <w:t>. Local branch may be deleted with option delete.</w:t>
       </w:r>
     </w:p>
     <w:p>
@@ -2977,52 +2971,13 @@
       </w:pPr>
       <w:r>
         <w:rPr/>
-        <w:t>git add -A -v</w:t>
-      </w:r>
-    </w:p>
-    <w:p>
-      <w:pPr>
-        <w:pStyle w:val="Example"/>
-        <w:rPr/>
-      </w:pPr>
-      <w:r>
-        <w:rPr/>
-        <w:t>git commit -m “some_message“</w:t>
-      </w:r>
-    </w:p>
-    <w:p>
-      <w:pPr>
-        <w:pStyle w:val="TextBody"/>
-        <w:rPr/>
-      </w:pPr>
-      <w:r>
-        <w:rPr/>
-        <w:t>for</w:t>
-      </w:r>
-      <w:r>
-        <w:rPr/>
-        <w:t xml:space="preserve"> sav</w:t>
-      </w:r>
-      <w:r>
-        <w:rPr/>
-        <w:t>ing</w:t>
-      </w:r>
-      <w:r>
-        <w:rPr/>
-        <w:t xml:space="preserve"> </w:t>
-      </w:r>
-      <w:r>
-        <w:rPr/>
-        <w:t>your</w:t>
-      </w:r>
-      <w:r>
-        <w:rPr/>
-        <w:t xml:space="preserve"> code.</w:t>
-      </w:r>
-    </w:p>
-    <w:p>
-      <w:pPr>
-        <w:pStyle w:val="TextBody"/>
+        <w:t>git branch -d localBranchName</w:t>
+      </w:r>
+    </w:p>
+    <w:p>
+      <w:pPr>
+        <w:pStyle w:val="TextBody"/>
+        <w:spacing w:before="0" w:after="140"/>
         <w:rPr/>
       </w:pPr>
       <w:r>
@@ -3041,33 +2996,453 @@
       </w:pPr>
       <w:r>
         <w:rPr/>
-        <w:t>Branch</w:t>
-      </w:r>
-    </w:p>
-    <w:p>
-      <w:pPr>
-        <w:pStyle w:val="TextBody"/>
-        <w:spacing w:before="0" w:after="140"/>
-        <w:rPr/>
-      </w:pPr>
-      <w:r>
-        <w:rPr/>
-        <w:t xml:space="preserve">GIT is rightly proud of its branching system. Branching and merging have made GIT the primary tool for programming </w:t>
-      </w:r>
-      <w:r>
-        <w:rPr/>
-        <w:t>in the team.</w:t>
-      </w:r>
-    </w:p>
-    <w:p>
-      <w:pPr>
-        <w:pStyle w:val="TextBody"/>
-        <w:spacing w:before="0" w:after="140"/>
-        <w:rPr/>
-      </w:pPr>
-      <w:r>
-        <w:rPr/>
-        <w:t>https://git-scm.com/book/en/v2/Git-Branching-Basic-Branching-and-Merging</w:t>
+        <w:t>Add, Stash, Commit</w:t>
+      </w:r>
+    </w:p>
+    <w:p>
+      <w:pPr>
+        <w:pStyle w:val="TextBody"/>
+        <w:rPr/>
+      </w:pPr>
+      <w:r>
+        <w:rPr/>
+        <w:t xml:space="preserve">The </w:t>
+      </w:r>
+      <w:r>
+        <w:rPr>
+          <w:b/>
+          <w:bCs/>
+        </w:rPr>
+        <w:t>commit</w:t>
+      </w:r>
+      <w:r>
+        <w:rPr/>
+        <w:t xml:space="preserve"> command writes modifications into a local repository but you must specify which files should be saved, so </w:t>
+      </w:r>
+      <w:r>
+        <w:rPr>
+          <w:b/>
+          <w:bCs/>
+        </w:rPr>
+        <w:t>commit</w:t>
+      </w:r>
+      <w:r>
+        <w:rPr/>
+        <w:t xml:space="preserve"> is always executed in pair with the </w:t>
+      </w:r>
+      <w:r>
+        <w:rPr>
+          <w:b/>
+          <w:bCs/>
+        </w:rPr>
+        <w:t>add</w:t>
+      </w:r>
+      <w:r>
+        <w:rPr/>
+        <w:t xml:space="preserve"> command. The </w:t>
+      </w:r>
+      <w:r>
+        <w:rPr>
+          <w:b/>
+          <w:bCs/>
+        </w:rPr>
+        <w:t>add</w:t>
+      </w:r>
+      <w:r>
+        <w:rPr/>
+        <w:t xml:space="preserve"> command includes staging list all modified files. After adding the </w:t>
+      </w:r>
+      <w:r>
+        <w:rPr>
+          <w:b/>
+          <w:bCs/>
+        </w:rPr>
+        <w:t>-A</w:t>
+      </w:r>
+      <w:r>
+        <w:rPr/>
+        <w:t xml:space="preserve"> option the command will also include new files. </w:t>
+      </w:r>
+      <w:r>
+        <w:rPr>
+          <w:b/>
+          <w:bCs/>
+        </w:rPr>
+        <w:t>Add</w:t>
+      </w:r>
+      <w:r>
+        <w:rPr/>
+        <w:t xml:space="preserve"> command with the </w:t>
+      </w:r>
+      <w:r>
+        <w:rPr>
+          <w:b/>
+          <w:bCs/>
+        </w:rPr>
+        <w:t>-v</w:t>
+      </w:r>
+      <w:r>
+        <w:rPr/>
+        <w:t xml:space="preserve"> option will print the names of the included  files. Therefore, write </w:t>
+      </w:r>
+    </w:p>
+    <w:p>
+      <w:pPr>
+        <w:pStyle w:val="Example"/>
+        <w:rPr/>
+      </w:pPr>
+      <w:r>
+        <w:rPr/>
+        <w:t>git add -A -v</w:t>
+      </w:r>
+    </w:p>
+    <w:p>
+      <w:pPr>
+        <w:pStyle w:val="Example"/>
+        <w:rPr/>
+      </w:pPr>
+      <w:r>
+        <w:rPr/>
+        <w:t>git commit -m “some_message“</w:t>
+      </w:r>
+    </w:p>
+    <w:p>
+      <w:pPr>
+        <w:pStyle w:val="TextBody"/>
+        <w:rPr/>
+      </w:pPr>
+      <w:r>
+        <w:rPr/>
+        <w:t xml:space="preserve">for saving your code. </w:t>
+      </w:r>
+    </w:p>
+    <w:p>
+      <w:pPr>
+        <w:pStyle w:val="TextBody"/>
+        <w:rPr/>
+      </w:pPr>
+      <w:r>
+        <w:rPr/>
+        <w:t xml:space="preserve">There are often files or parts of your project, you do not want to store in the repozitory. You can list such files adding </w:t>
+      </w:r>
+      <w:r>
+        <w:rPr>
+          <w:b/>
+          <w:bCs/>
+        </w:rPr>
+        <w:t>.gitignore</w:t>
+      </w:r>
+      <w:r>
+        <w:rPr/>
+        <w:t xml:space="preserve"> file to your working directory. </w:t>
+      </w:r>
+      <w:r>
+        <w:rPr>
+          <w:b/>
+          <w:bCs/>
+        </w:rPr>
+        <w:t>.gitignore</w:t>
+      </w:r>
+      <w:r>
+        <w:rPr/>
+        <w:t xml:space="preserve"> is a simple  text file, its structure is described on the </w:t>
+      </w:r>
+      <w:hyperlink r:id="rId27">
+        <w:r>
+          <w:rPr>
+            <w:rStyle w:val="InternetLink"/>
+          </w:rPr>
+          <w:t>w3schools</w:t>
+        </w:r>
+      </w:hyperlink>
+      <w:r>
+        <w:rPr/>
+        <w:t xml:space="preserve"> site. The </w:t>
+      </w:r>
+      <w:r>
+        <w:rPr>
+          <w:b/>
+          <w:bCs/>
+        </w:rPr>
+        <w:t>add</w:t>
+      </w:r>
+      <w:r>
+        <w:rPr/>
+        <w:t xml:space="preserve"> command can specify a file or a directory. In this case, the specified file or files belonging to the specified directory will be included into staging list (list of files that will be processed by </w:t>
+      </w:r>
+      <w:r>
+        <w:rPr>
+          <w:b/>
+          <w:bCs/>
+        </w:rPr>
+        <w:t>commit</w:t>
+      </w:r>
+      <w:r>
+        <w:rPr/>
+        <w:t xml:space="preserve"> command).</w:t>
+      </w:r>
+    </w:p>
+    <w:p>
+      <w:pPr>
+        <w:pStyle w:val="Example"/>
+        <w:rPr/>
+      </w:pPr>
+      <w:r>
+        <w:rPr/>
+        <w:t>git add .</w:t>
+      </w:r>
+    </w:p>
+    <w:p>
+      <w:pPr>
+        <w:pStyle w:val="Example"/>
+        <w:rPr/>
+      </w:pPr>
+      <w:r>
+        <w:rPr/>
+        <w:t>git add ../doc/letter.docx</w:t>
+      </w:r>
+    </w:p>
+    <w:p>
+      <w:pPr>
+        <w:pStyle w:val="TextBody"/>
+        <w:rPr/>
+      </w:pPr>
+      <w:r>
+        <w:rPr/>
+        <w:t xml:space="preserve">All files from current directory and letter.docx will be included into </w:t>
+      </w:r>
+      <w:r>
+        <w:rPr>
+          <w:b/>
+          <w:bCs/>
+        </w:rPr>
+        <w:t>staging</w:t>
+      </w:r>
+      <w:r>
+        <w:rPr/>
+        <w:t xml:space="preserve"> list (list of files that the </w:t>
+      </w:r>
+      <w:r>
+        <w:rPr>
+          <w:b/>
+          <w:bCs/>
+        </w:rPr>
+        <w:t>commit</w:t>
+      </w:r>
+      <w:r>
+        <w:rPr/>
+        <w:t xml:space="preserve"> command will store in the repository).</w:t>
+      </w:r>
+    </w:p>
+    <w:p>
+      <w:pPr>
+        <w:pStyle w:val="TextBody"/>
+        <w:rPr/>
+      </w:pPr>
+      <w:r>
+        <w:rPr/>
+        <w:t xml:space="preserve">The </w:t>
+      </w:r>
+      <w:r>
+        <w:rPr>
+          <w:b/>
+          <w:bCs/>
+        </w:rPr>
+        <w:t>checkout</w:t>
+      </w:r>
+      <w:r>
+        <w:rPr/>
+        <w:t xml:space="preserve"> command will prevent you from jumping to another </w:t>
+      </w:r>
+      <w:r>
+        <w:rPr>
+          <w:b/>
+          <w:bCs/>
+        </w:rPr>
+        <w:t>branch</w:t>
+      </w:r>
+      <w:r>
+        <w:rPr/>
+        <w:t xml:space="preserve"> if the current branch contains modified files. You can use the advice of the </w:t>
+      </w:r>
+      <w:r>
+        <w:rPr>
+          <w:b/>
+          <w:bCs/>
+        </w:rPr>
+        <w:t>commit</w:t>
+      </w:r>
+      <w:r>
+        <w:rPr/>
+        <w:t xml:space="preserve"> command and save the modified files with </w:t>
+      </w:r>
+      <w:r>
+        <w:rPr>
+          <w:b/>
+          <w:bCs/>
+        </w:rPr>
+        <w:t>add</w:t>
+      </w:r>
+      <w:r>
+        <w:rPr/>
+        <w:t xml:space="preserve">, </w:t>
+      </w:r>
+      <w:r>
+        <w:rPr>
+          <w:b/>
+          <w:bCs/>
+        </w:rPr>
+        <w:t>commit</w:t>
+      </w:r>
+      <w:r>
+        <w:rPr/>
+        <w:t xml:space="preserve"> and </w:t>
+      </w:r>
+      <w:r>
+        <w:rPr>
+          <w:b/>
+          <w:bCs/>
+        </w:rPr>
+        <w:t>push</w:t>
+      </w:r>
+      <w:r>
+        <w:rPr/>
+        <w:t xml:space="preserve">. Use the </w:t>
+      </w:r>
+      <w:r>
+        <w:rPr>
+          <w:b/>
+          <w:bCs/>
+        </w:rPr>
+        <w:t>stash</w:t>
+      </w:r>
+      <w:r>
+        <w:rPr/>
+        <w:t xml:space="preserve"> command if you don't want to save files for some reason:</w:t>
+      </w:r>
+    </w:p>
+    <w:p>
+      <w:pPr>
+        <w:pStyle w:val="Example"/>
+        <w:rPr/>
+      </w:pPr>
+      <w:r>
+        <w:rPr/>
+        <w:t>git stash</w:t>
+      </w:r>
+    </w:p>
+    <w:p>
+      <w:pPr>
+        <w:pStyle w:val="TextBody"/>
+        <w:rPr/>
+      </w:pPr>
+      <w:r>
+        <w:rPr/>
+        <w:t>Once you're back on your branch, be sure to restore it with the help of the stash pop command:</w:t>
+      </w:r>
+    </w:p>
+    <w:p>
+      <w:pPr>
+        <w:pStyle w:val="Example"/>
+        <w:rPr/>
+      </w:pPr>
+      <w:r>
+        <w:rPr/>
+        <w:t>git stash pop</w:t>
+      </w:r>
+    </w:p>
+    <w:p>
+      <w:pPr>
+        <w:pStyle w:val="TextBody"/>
+        <w:rPr/>
+      </w:pPr>
+      <w:r>
+        <w:rPr/>
+        <w:t xml:space="preserve">Learn more about the stash </w:t>
+      </w:r>
+      <w:r>
+        <w:rPr/>
+        <w:t>command</w:t>
+      </w:r>
+      <w:r>
+        <w:rPr/>
+        <w:t xml:space="preserve"> at the  </w:t>
+      </w:r>
+      <w:hyperlink r:id="rId28">
+        <w:r>
+          <w:rPr>
+            <w:rStyle w:val="InternetLink"/>
+          </w:rPr>
+          <w:t>Atlassian</w:t>
+        </w:r>
+      </w:hyperlink>
+      <w:r>
+        <w:rPr/>
+        <w:t xml:space="preserve"> link.</w:t>
+      </w:r>
+    </w:p>
+    <w:p>
+      <w:pPr>
+        <w:pStyle w:val="TextBody"/>
+        <w:rPr/>
+      </w:pPr>
+      <w:r>
+        <w:rPr/>
+      </w:r>
+    </w:p>
+    <w:p>
+      <w:pPr>
+        <w:pStyle w:val="Heading4"/>
+        <w:numPr>
+          <w:ilvl w:val="3"/>
+          <w:numId w:val="1"/>
+        </w:numPr>
+        <w:spacing w:before="120" w:after="120"/>
+        <w:rPr/>
+      </w:pPr>
+      <w:r>
+        <w:rPr/>
+        <w:t>Push, pull</w:t>
+      </w:r>
+    </w:p>
+    <w:p>
+      <w:pPr>
+        <w:pStyle w:val="TextBody"/>
+        <w:rPr/>
+      </w:pPr>
+      <w:r>
+        <w:rPr/>
+        <w:t xml:space="preserve">The </w:t>
+      </w:r>
+      <w:r>
+        <w:rPr>
+          <w:b/>
+          <w:bCs/>
+        </w:rPr>
+        <w:t>commit</w:t>
+      </w:r>
+      <w:r>
+        <w:rPr/>
+        <w:t xml:space="preserve"> command writes modifications into </w:t>
+      </w:r>
+      <w:r>
+        <w:rPr/>
+        <w:t>your</w:t>
+      </w:r>
+      <w:r>
+        <w:rPr/>
+        <w:t xml:space="preserve"> local repository, other project participants do not see these changes. You commit them to the remote repository with the push command:</w:t>
+      </w:r>
+    </w:p>
+    <w:p>
+      <w:pPr>
+        <w:pStyle w:val="TextBody"/>
+        <w:spacing w:before="0" w:after="140"/>
+        <w:rPr/>
+      </w:pPr>
+      <w:r>
+        <w:rPr/>
+        <w:t>g</w:t>
       </w:r>
     </w:p>
     <w:sectPr>

</xml_diff>

<commit_message>
Compose command is explained
</commit_message>
<xml_diff>
--- a/OperatingSystem.docx
+++ b/OperatingSystem.docx
@@ -4688,7 +4688,7 @@
         <w:rPr>
           <w:rStyle w:val="InternetLink"/>
         </w:rPr>
-        <w:instrText xml:space="preserve"> HYPERLINK "https://www.freecodecamp.org/news/the-docker-handbook/" \l "hello-world-in-docker-intro-to-docker-basics"</w:instrText>
+        <w:instrText xml:space="preserve"> HYPERLINK "https://www.freecodecamp.org/news/the-docker-handbook/" \l "network-manipulation-basics-in-docker"</w:instrText>
       </w:r>
       <w:r>
         <w:rPr>
@@ -4700,7 +4700,7 @@
         <w:rPr>
           <w:rStyle w:val="InternetLink"/>
         </w:rPr>
-        <w:t>Free</w:t>
+        <w:t>FreeCodeCamp</w:t>
       </w:r>
       <w:r>
         <w:rPr>
@@ -4709,16 +4709,22 @@
         <w:fldChar w:fldCharType="end"/>
       </w:r>
       <w:r>
-        <w:rPr>
-          <w:rStyle w:val="InternetLink"/>
-        </w:rPr>
-        <w:t>CodeCamp</w:t>
-      </w:r>
-      <w:r>
-        <w:rPr/>
-        <w:t xml:space="preserve"> has a great book about docker. Be sure to read it before reading any more of my material.There are many video courses on YouTube that explain very well what Docker is and how to use it. Just type "Docker YouTube" into your browser's search box and you'll get a long list of courses. Choose one of them and listen. I recommend the "</w:t>
+        <w:rPr/>
+        <w:t xml:space="preserve"> has a great book about docker. </w:t>
       </w:r>
       <w:hyperlink r:id="rId38">
+        <w:r>
+          <w:rPr>
+            <w:rStyle w:val="InternetLink"/>
+          </w:rPr>
+          <w:t>Syncfusion</w:t>
+        </w:r>
+      </w:hyperlink>
+      <w:r>
+        <w:rPr/>
+        <w:t xml:space="preserve"> site published free e-book in PDF format. Be sure to read one or another before reading any more of my material. There are many video courses on YouTube that explain very well what Docker is and how to use it. Just type "Docker YouTube" into your browser's search box and you'll get a long list of courses. Choose one of them and listen. I recommend the "</w:t>
+      </w:r>
+      <w:hyperlink r:id="rId39">
         <w:r>
           <w:rPr>
             <w:rStyle w:val="InternetLink"/>
@@ -4745,7 +4751,7 @@
         <w:rPr/>
         <w:t xml:space="preserve">The </w:t>
       </w:r>
-      <w:hyperlink r:id="rId39">
+      <w:hyperlink r:id="rId40">
         <w:r>
           <w:rPr>
             <w:rStyle w:val="InternetLink"/>
@@ -4831,7 +4837,7 @@
         <w:rPr/>
         <w:t xml:space="preserve">You can search for the required image by connecting to the </w:t>
       </w:r>
-      <w:hyperlink r:id="rId40">
+      <w:hyperlink r:id="rId41">
         <w:r>
           <w:rPr>
             <w:rStyle w:val="InternetLink"/>
@@ -4907,7 +4913,7 @@
         <w:rPr/>
         <w:t xml:space="preserve">, run the installation described in the </w:t>
       </w:r>
-      <w:hyperlink r:id="rId41">
+      <w:hyperlink r:id="rId42">
         <w:r>
           <w:rPr>
             <w:rStyle w:val="InternetLink"/>
@@ -4919,7 +4925,7 @@
         <w:rPr/>
         <w:t xml:space="preserve"> site. Versions older than 24.0 should be updated. Follow instructions given in the </w:t>
       </w:r>
-      <w:hyperlink r:id="rId42">
+      <w:hyperlink r:id="rId43">
         <w:r>
           <w:rPr>
             <w:rStyle w:val="InternetLink"/>
@@ -5047,7 +5053,7 @@
         <w:rPr/>
         <w:t xml:space="preserve"> All commands may be done from the console. It is possible that the CPU supports KVM, but it is not enabled. In this case, reboot the system, enter BIOS and activate virtualization technology (VT). Install docker desktop by following the instructions on the </w:t>
       </w:r>
-      <w:hyperlink r:id="rId43">
+      <w:hyperlink r:id="rId44">
         <w:r>
           <w:rPr>
             <w:rStyle w:val="InternetLink"/>
@@ -5160,17 +5166,9 @@
       </w:r>
       <w:r>
         <w:rPr/>
-        <w:t xml:space="preserve"> command has many options and arguments which are listed </w:t>
-      </w:r>
-      <w:r>
-        <w:rPr/>
-        <w:t>o</w:t>
-      </w:r>
-      <w:r>
-        <w:rPr/>
-        <w:t xml:space="preserve">n the </w:t>
-      </w:r>
-      <w:hyperlink r:id="rId44">
+        <w:t xml:space="preserve"> command has many options and arguments which are listed on the </w:t>
+      </w:r>
+      <w:hyperlink r:id="rId45">
         <w:r>
           <w:rPr>
             <w:rStyle w:val="InternetLink"/>
@@ -5180,15 +5178,7 @@
       </w:hyperlink>
       <w:r>
         <w:rPr/>
-        <w:t xml:space="preserve"> </w:t>
-      </w:r>
-      <w:r>
-        <w:rPr/>
-        <w:t>site</w:t>
-      </w:r>
-      <w:r>
-        <w:rPr/>
-        <w:t xml:space="preserve">. I will explain some of them later, now we will talk about the IMAGE parameter. The name or ID of the image is specified here. You can download the image from the dockerhub repository or create your own using a text file with the constant name </w:t>
+        <w:t xml:space="preserve"> site. I will explain some of them later, now we will talk about the IMAGE parameter. The name or ID of the image is specified here. You can download the image from the dockerhub repository or create your own using a text file with the constant name </w:t>
       </w:r>
       <w:r>
         <w:rPr>
@@ -5258,17 +5248,9 @@
       </w:r>
       <w:r>
         <w:rPr/>
-        <w:t xml:space="preserve"> computer. Linux terminal can be connected to a remote computer </w:t>
-      </w:r>
-      <w:r>
-        <w:rPr/>
-        <w:t>u</w:t>
-      </w:r>
-      <w:r>
-        <w:rPr/>
-        <w:t xml:space="preserve">sing </w:t>
-      </w:r>
-      <w:hyperlink r:id="rId45">
+        <w:t xml:space="preserve"> computer. Linux terminal can be connected to a remote computer using </w:t>
+      </w:r>
+      <w:hyperlink r:id="rId46">
         <w:r>
           <w:rPr>
             <w:rStyle w:val="InternetLink"/>
@@ -5278,23 +5260,7 @@
       </w:hyperlink>
       <w:r>
         <w:rPr/>
-        <w:t xml:space="preserve">. </w:t>
-      </w:r>
-      <w:r>
-        <w:rPr/>
-        <w:t>D</w:t>
-      </w:r>
-      <w:r>
-        <w:rPr/>
-        <w:t xml:space="preserve">ocker commands </w:t>
-      </w:r>
-      <w:r>
-        <w:rPr/>
-        <w:t>will run on remote computer after that</w:t>
-      </w:r>
-      <w:r>
-        <w:rPr/>
-        <w:t>. In this case, the host is the remote computer.</w:t>
+        <w:t>. Docker commands will run on remote computer after that. In this case, the host is the remote computer.</w:t>
       </w:r>
     </w:p>
     <w:p>
@@ -5342,15 +5308,7 @@
       </w:r>
       <w:r>
         <w:rPr/>
-        <w:t xml:space="preserve"> on </w:t>
-      </w:r>
-      <w:r>
-        <w:rPr/>
-        <w:t>host</w:t>
-      </w:r>
-      <w:r>
-        <w:rPr/>
-        <w:t xml:space="preserve"> computer. If it doesn't find such an image, the daemon downloads it from the </w:t>
+        <w:t xml:space="preserve"> on host computer. If it doesn't find such an image, the daemon downloads it from the </w:t>
       </w:r>
       <w:r>
         <w:rPr>
@@ -5463,7 +5421,7 @@
                     </pic:cNvPicPr>
                   </pic:nvPicPr>
                   <pic:blipFill>
-                    <a:blip r:embed="rId46"/>
+                    <a:blip r:embed="rId47"/>
                     <a:stretch>
                       <a:fillRect/>
                     </a:stretch>
@@ -5644,7 +5602,7 @@
         <w:rPr/>
         <w:t xml:space="preserve">Read about this command on </w:t>
       </w:r>
-      <w:hyperlink r:id="rId47">
+      <w:hyperlink r:id="rId48">
         <w:r>
           <w:rPr>
             <w:rStyle w:val="InternetLink"/>
@@ -5662,7 +5620,7 @@
         <w:pStyle w:val="TextBody"/>
         <w:rPr/>
       </w:pPr>
-      <w:hyperlink r:id="rId48">
+      <w:hyperlink r:id="rId49">
         <w:r>
           <w:rPr>
             <w:rStyle w:val="InternetLink"/>
@@ -5705,44 +5663,113 @@
       </w:pPr>
       <w:r>
         <w:rPr/>
-        <w:t>Run</w:t>
-      </w:r>
-    </w:p>
-    <w:p>
-      <w:pPr>
-        <w:pStyle w:val="TextBody"/>
-        <w:rPr/>
-      </w:pPr>
-      <w:r>
-        <w:rPr/>
-        <w:t xml:space="preserve">The docker container is completely isolated from the host. You need to map host resources </w:t>
-      </w:r>
-      <w:r>
-        <w:rPr/>
-        <w:t>in</w:t>
-      </w:r>
-      <w:r>
-        <w:rPr/>
-        <w:t>to container’</w:t>
-      </w:r>
-      <w:r>
-        <w:rPr/>
-        <w:t>s</w:t>
-      </w:r>
-      <w:r>
-        <w:rPr/>
-        <w:t xml:space="preserve"> internal resources. Otherwise, you won't be able to interact with the containerized application. This mapping is specified in parameters of the </w:t>
-      </w:r>
-      <w:r>
-        <w:rPr>
-          <w:b/>
-          <w:bCs/>
-        </w:rPr>
-        <w:t>run</w:t>
-      </w:r>
-      <w:r>
-        <w:rPr/>
-        <w:t xml:space="preserve"> command.</w:t>
+        <w:t>Create volume</w:t>
+      </w:r>
+    </w:p>
+    <w:p>
+      <w:pPr>
+        <w:pStyle w:val="TextBody"/>
+        <w:numPr>
+          <w:ilvl w:val="3"/>
+          <w:numId w:val="1"/>
+        </w:numPr>
+        <w:rPr/>
+      </w:pPr>
+      <w:r>
+        <w:rPr/>
+        <w:t xml:space="preserve">Volumes are the preferred mechanism for persisting data generated by and used by Docker containers. While bind mounts are dependent on the directory structure and OS of the host machine, volumes are completely managed by Docker.  </w:t>
+      </w:r>
+    </w:p>
+    <w:p>
+      <w:pPr>
+        <w:pStyle w:val="Example"/>
+        <w:rPr/>
+      </w:pPr>
+      <w:r>
+        <w:rPr/>
+        <w:t>docker volume create volumeName</w:t>
+      </w:r>
+    </w:p>
+    <w:p>
+      <w:pPr>
+        <w:pStyle w:val="TextBody"/>
+        <w:rPr/>
+      </w:pPr>
+      <w:r>
+        <w:rPr/>
+        <w:t xml:space="preserve">This command will create the volume and give it the name specified in the last parameter. The system will generate a unique name by itself if it is not specified in the command. </w:t>
+      </w:r>
+    </w:p>
+    <w:p>
+      <w:pPr>
+        <w:pStyle w:val="Example"/>
+        <w:rPr/>
+      </w:pPr>
+      <w:r>
+        <w:rPr/>
+        <w:t>docker volume ls</w:t>
+      </w:r>
+    </w:p>
+    <w:p>
+      <w:pPr>
+        <w:pStyle w:val="TextBody"/>
+        <w:rPr/>
+      </w:pPr>
+      <w:r>
+        <w:rPr/>
+        <w:t xml:space="preserve">The </w:t>
+      </w:r>
+      <w:r>
+        <w:rPr>
+          <w:b/>
+          <w:bCs/>
+        </w:rPr>
+        <w:t>ls</w:t>
+      </w:r>
+      <w:r>
+        <w:rPr/>
+        <w:t xml:space="preserve"> command will print a list of volumes.</w:t>
+      </w:r>
+    </w:p>
+    <w:p>
+      <w:pPr>
+        <w:pStyle w:val="Example"/>
+        <w:rPr/>
+      </w:pPr>
+      <w:r>
+        <w:rPr/>
+        <w:t>docker volume inspect volumeName</w:t>
+      </w:r>
+    </w:p>
+    <w:p>
+      <w:pPr>
+        <w:pStyle w:val="TextBody"/>
+        <w:rPr/>
+      </w:pPr>
+      <w:r>
+        <w:rPr/>
+        <w:t xml:space="preserve">The </w:t>
+      </w:r>
+      <w:r>
+        <w:rPr>
+          <w:b/>
+          <w:bCs/>
+        </w:rPr>
+        <w:t xml:space="preserve"> </w:t>
+      </w:r>
+      <w:r>
+        <w:rPr/>
+        <w:t>command will provide information about the volume.</w:t>
+      </w:r>
+    </w:p>
+    <w:p>
+      <w:pPr>
+        <w:pStyle w:val="TextBody"/>
+        <w:rPr/>
+      </w:pPr>
+      <w:r>
+        <w:rPr/>
+        <w:t>Volumes are stored on the host computer, so the data written to the volume is not lost after stopping or even deleting the container. You can read them after starting this or another container.</w:t>
       </w:r>
     </w:p>
     <w:p>
@@ -5766,6 +5793,930 @@
       </w:pPr>
       <w:r>
         <w:rPr/>
+        <w:t>Create network</w:t>
+      </w:r>
+    </w:p>
+    <w:p>
+      <w:pPr>
+        <w:pStyle w:val="TextBody"/>
+        <w:rPr/>
+      </w:pPr>
+      <w:r>
+        <w:rPr/>
+        <w:t>Docker networking is used for communication between a host and a container or between multiple containers connected to the same network.</w:t>
+      </w:r>
+    </w:p>
+    <w:p>
+      <w:pPr>
+        <w:pStyle w:val="Example"/>
+        <w:rPr/>
+      </w:pPr>
+      <w:r>
+        <w:rPr/>
+        <w:t>docker network ls</w:t>
+      </w:r>
+    </w:p>
+    <w:p>
+      <w:pPr>
+        <w:pStyle w:val="TextBody"/>
+        <w:rPr/>
+      </w:pPr>
+      <w:r>
+        <w:rPr/>
+        <w:drawing>
+          <wp:anchor behindDoc="0" distT="0" distB="0" distL="0" distR="0" simplePos="0" locked="0" layoutInCell="0" allowOverlap="1" relativeHeight="7">
+            <wp:simplePos x="0" y="0"/>
+            <wp:positionH relativeFrom="column">
+              <wp:align>center</wp:align>
+            </wp:positionH>
+            <wp:positionV relativeFrom="paragraph">
+              <wp:posOffset>635</wp:posOffset>
+            </wp:positionV>
+            <wp:extent cx="4848225" cy="2781300"/>
+            <wp:effectExtent l="0" t="0" r="0" b="0"/>
+            <wp:wrapSquare wrapText="largest"/>
+            <wp:docPr id="6" name="Image6" descr="" title=""/>
+            <wp:cNvGraphicFramePr>
+              <a:graphicFrameLocks xmlns:a="http://schemas.openxmlformats.org/drawingml/2006/main" noChangeAspect="1"/>
+            </wp:cNvGraphicFramePr>
+            <a:graphic xmlns:a="http://schemas.openxmlformats.org/drawingml/2006/main">
+              <a:graphicData uri="http://schemas.openxmlformats.org/drawingml/2006/picture">
+                <pic:pic xmlns:pic="http://schemas.openxmlformats.org/drawingml/2006/picture">
+                  <pic:nvPicPr>
+                    <pic:cNvPr id="6" name="Image6" descr="" title=""/>
+                    <pic:cNvPicPr>
+                      <a:picLocks noChangeAspect="1" noChangeArrowheads="1"/>
+                    </pic:cNvPicPr>
+                  </pic:nvPicPr>
+                  <pic:blipFill>
+                    <a:blip r:embed="rId50"/>
+                    <a:stretch>
+                      <a:fillRect/>
+                    </a:stretch>
+                  </pic:blipFill>
+                  <pic:spPr bwMode="auto">
+                    <a:xfrm>
+                      <a:off x="0" y="0"/>
+                      <a:ext cx="4848225" cy="2781300"/>
+                    </a:xfrm>
+                    <a:prstGeom prst="rect">
+                      <a:avLst/>
+                    </a:prstGeom>
+                  </pic:spPr>
+                </pic:pic>
+              </a:graphicData>
+            </a:graphic>
+          </wp:anchor>
+        </w:drawing>
+      </w:r>
+    </w:p>
+    <w:p>
+      <w:pPr>
+        <w:pStyle w:val="TextBody"/>
+        <w:rPr/>
+      </w:pPr>
+      <w:r>
+        <w:rPr/>
+      </w:r>
+    </w:p>
+    <w:p>
+      <w:pPr>
+        <w:pStyle w:val="TextBody"/>
+        <w:rPr/>
+      </w:pPr>
+      <w:r>
+        <w:rPr/>
+      </w:r>
+    </w:p>
+    <w:p>
+      <w:pPr>
+        <w:pStyle w:val="TextBody"/>
+        <w:rPr/>
+      </w:pPr>
+      <w:r>
+        <w:rPr/>
+      </w:r>
+    </w:p>
+    <w:p>
+      <w:pPr>
+        <w:pStyle w:val="TextBody"/>
+        <w:rPr/>
+      </w:pPr>
+      <w:r>
+        <w:rPr/>
+      </w:r>
+    </w:p>
+    <w:p>
+      <w:pPr>
+        <w:pStyle w:val="TextBody"/>
+        <w:rPr/>
+      </w:pPr>
+      <w:r>
+        <w:rPr/>
+      </w:r>
+    </w:p>
+    <w:p>
+      <w:pPr>
+        <w:pStyle w:val="TextBody"/>
+        <w:rPr/>
+      </w:pPr>
+      <w:r>
+        <w:rPr/>
+      </w:r>
+    </w:p>
+    <w:p>
+      <w:pPr>
+        <w:pStyle w:val="TextBody"/>
+        <w:rPr/>
+      </w:pPr>
+      <w:r>
+        <w:rPr/>
+      </w:r>
+    </w:p>
+    <w:p>
+      <w:pPr>
+        <w:pStyle w:val="TextBody"/>
+        <w:rPr/>
+      </w:pPr>
+      <w:r>
+        <w:rPr/>
+      </w:r>
+    </w:p>
+    <w:p>
+      <w:pPr>
+        <w:pStyle w:val="TextBody"/>
+        <w:rPr/>
+      </w:pPr>
+      <w:r>
+        <w:rPr/>
+      </w:r>
+    </w:p>
+    <w:p>
+      <w:pPr>
+        <w:pStyle w:val="TextBody"/>
+        <w:rPr/>
+      </w:pPr>
+      <w:r>
+        <w:rPr/>
+        <w:t>Fig. 6. List of default networks.</w:t>
+      </w:r>
+    </w:p>
+    <w:p>
+      <w:pPr>
+        <w:pStyle w:val="TextBody"/>
+        <w:rPr/>
+      </w:pPr>
+      <w:r>
+        <w:rPr/>
+        <w:t>This command will show three networks even without running any container. Each network has a unique ID and name. There are six different drivers, three of which are important for the average programmer:</w:t>
+      </w:r>
+    </w:p>
+    <w:p>
+      <w:pPr>
+        <w:pStyle w:val="TextBody"/>
+        <w:numPr>
+          <w:ilvl w:val="0"/>
+          <w:numId w:val="13"/>
+        </w:numPr>
+        <w:rPr/>
+      </w:pPr>
+      <w:r>
+        <w:rPr>
+          <w:b/>
+          <w:bCs/>
+        </w:rPr>
+        <w:t>bridge</w:t>
+      </w:r>
+      <w:r>
+        <w:rPr/>
+        <w:t xml:space="preserve"> - The default networking driver in Docker. This can be used when multiple containers are running in standard mode and need to communicate with each other.</w:t>
+      </w:r>
+    </w:p>
+    <w:p>
+      <w:pPr>
+        <w:pStyle w:val="TextBody"/>
+        <w:numPr>
+          <w:ilvl w:val="0"/>
+          <w:numId w:val="13"/>
+        </w:numPr>
+        <w:rPr/>
+      </w:pPr>
+      <w:r>
+        <w:rPr>
+          <w:b/>
+          <w:bCs/>
+        </w:rPr>
+        <w:t>none</w:t>
+      </w:r>
+      <w:r>
+        <w:rPr/>
+        <w:t xml:space="preserve"> - This driver disables networking for containers altogether. </w:t>
+      </w:r>
+    </w:p>
+    <w:p>
+      <w:pPr>
+        <w:pStyle w:val="TextBody"/>
+        <w:numPr>
+          <w:ilvl w:val="0"/>
+          <w:numId w:val="13"/>
+        </w:numPr>
+        <w:rPr/>
+      </w:pPr>
+      <w:r>
+        <w:rPr>
+          <w:b/>
+          <w:bCs/>
+        </w:rPr>
+        <w:t>host</w:t>
+      </w:r>
+      <w:r>
+        <w:rPr/>
+        <w:t xml:space="preserve"> - Removes the network isolation completely. Any container running under a host network is basically attached to the network of the host system.</w:t>
+      </w:r>
+    </w:p>
+    <w:p>
+      <w:pPr>
+        <w:pStyle w:val="TextBody"/>
+        <w:rPr/>
+      </w:pPr>
+      <w:r>
+        <w:rPr/>
+        <w:t>You can read about the remaining three drivers (</w:t>
+      </w:r>
+      <w:r>
+        <w:rPr>
+          <w:b/>
+          <w:bCs/>
+        </w:rPr>
+        <w:t>overlay</w:t>
+      </w:r>
+      <w:r>
+        <w:rPr/>
+        <w:t xml:space="preserve">, </w:t>
+      </w:r>
+      <w:r>
+        <w:rPr>
+          <w:b/>
+          <w:bCs/>
+        </w:rPr>
+        <w:t>ipvlan</w:t>
+      </w:r>
+      <w:r>
+        <w:rPr/>
+        <w:t xml:space="preserve">, </w:t>
+      </w:r>
+      <w:r>
+        <w:rPr>
+          <w:b/>
+          <w:bCs/>
+        </w:rPr>
+        <w:t>macvlan</w:t>
+      </w:r>
+      <w:r>
+        <w:rPr/>
+        <w:t xml:space="preserve">) in the </w:t>
+      </w:r>
+      <w:hyperlink r:id="rId51">
+        <w:r>
+          <w:rPr>
+            <w:rStyle w:val="InternetLink"/>
+          </w:rPr>
+          <w:t>docker</w:t>
+        </w:r>
+      </w:hyperlink>
+      <w:r>
+        <w:rPr/>
+        <w:t xml:space="preserve"> documentation.</w:t>
+      </w:r>
+    </w:p>
+    <w:p>
+      <w:pPr>
+        <w:pStyle w:val="TextBody"/>
+        <w:rPr/>
+      </w:pPr>
+      <w:r>
+        <w:rPr/>
+        <w:t xml:space="preserve">Any container you run will be automatically attached to the bridge network. The </w:t>
+      </w:r>
+      <w:r>
+        <w:rPr>
+          <w:b/>
+          <w:bCs/>
+        </w:rPr>
+        <w:t>inspect</w:t>
+      </w:r>
+      <w:r>
+        <w:rPr/>
+        <w:t xml:space="preserve"> command shows the IP address of the container in this network. The inspect command prints a lot of information, use the --format option and output only what you are interested in:</w:t>
+      </w:r>
+    </w:p>
+    <w:p>
+      <w:pPr>
+        <w:pStyle w:val="Example"/>
+        <w:rPr/>
+      </w:pPr>
+      <w:r>
+        <w:rPr/>
+        <w:t>docker inspect --format='{{range .NetworkSettings.Networks}} {{.IPAddress}} {{end}}' mysql-server</w:t>
+      </w:r>
+    </w:p>
+    <w:p>
+      <w:pPr>
+        <w:pStyle w:val="TextBody"/>
+        <w:rPr/>
+      </w:pPr>
+      <w:r>
+        <w:rPr/>
+        <w:t>Suppose this command prints 172.17.0.2. Then, with this IP address and port number (3306), you can call the mySql server from another container using IP address 172.17.0.2:3306. The problem is that this address can change when the container is destroyed and recreated. You solve the problem by creating your own network in docker and connecting the container to that network:</w:t>
+      </w:r>
+    </w:p>
+    <w:p>
+      <w:pPr>
+        <w:pStyle w:val="Example"/>
+        <w:rPr/>
+      </w:pPr>
+      <w:r>
+        <w:rPr/>
+        <w:t>docker network create [OPTIONS] NETWORK_NAME</w:t>
+      </w:r>
+    </w:p>
+    <w:p>
+      <w:pPr>
+        <w:pStyle w:val="TextBody"/>
+        <w:rPr/>
+      </w:pPr>
+      <w:r>
+        <w:rPr/>
+        <w:t xml:space="preserve">If you don’t specify the --driver option, the command automatically creates a bridge network for you. The </w:t>
+      </w:r>
+      <w:r>
+        <w:rPr>
+          <w:b/>
+          <w:bCs/>
+        </w:rPr>
+        <w:t>network create</w:t>
+      </w:r>
+      <w:r>
+        <w:rPr/>
+        <w:t xml:space="preserve"> command is described on the </w:t>
+      </w:r>
+      <w:hyperlink r:id="rId52">
+        <w:r>
+          <w:rPr>
+            <w:rStyle w:val="InternetLink"/>
+          </w:rPr>
+          <w:t>docker</w:t>
+        </w:r>
+      </w:hyperlink>
+      <w:r>
+        <w:rPr/>
+        <w:t xml:space="preserve"> site.</w:t>
+      </w:r>
+    </w:p>
+    <w:p>
+      <w:pPr>
+        <w:pStyle w:val="TextBody"/>
+        <w:rPr/>
+      </w:pPr>
+      <w:r>
+        <w:rPr/>
+        <w:t>You can connect the container to a network in two ways:</w:t>
+      </w:r>
+    </w:p>
+    <w:p>
+      <w:pPr>
+        <w:pStyle w:val="TextBody"/>
+        <w:numPr>
+          <w:ilvl w:val="0"/>
+          <w:numId w:val="14"/>
+        </w:numPr>
+        <w:rPr/>
+      </w:pPr>
+      <w:r>
+        <w:rPr/>
+        <w:t xml:space="preserve">use the </w:t>
+      </w:r>
+      <w:r>
+        <w:rPr>
+          <w:b/>
+          <w:bCs/>
+        </w:rPr>
+        <w:t>network connect</w:t>
+      </w:r>
+      <w:r>
+        <w:rPr/>
+        <w:t xml:space="preserve"> command to attach a container to a network</w:t>
+      </w:r>
+    </w:p>
+    <w:p>
+      <w:pPr>
+        <w:pStyle w:val="Example"/>
+        <w:ind w:start="709" w:end="567" w:hanging="0"/>
+        <w:rPr/>
+      </w:pPr>
+      <w:r>
+        <w:rPr/>
+        <w:t>docker network connect NETWORK CONTAINER</w:t>
+      </w:r>
+    </w:p>
+    <w:p>
+      <w:pPr>
+        <w:pStyle w:val="TextBody"/>
+        <w:numPr>
+          <w:ilvl w:val="0"/>
+          <w:numId w:val="14"/>
+        </w:numPr>
+        <w:rPr/>
+      </w:pPr>
+      <w:r>
+        <w:rPr/>
+        <w:t xml:space="preserve">using the --network option in the </w:t>
+      </w:r>
+      <w:r>
+        <w:rPr>
+          <w:b/>
+          <w:bCs/>
+        </w:rPr>
+        <w:t>container run</w:t>
+      </w:r>
+      <w:r>
+        <w:rPr/>
+        <w:t xml:space="preserve"> or </w:t>
+      </w:r>
+      <w:r>
+        <w:rPr>
+          <w:b/>
+          <w:bCs/>
+        </w:rPr>
+        <w:t>container create</w:t>
+      </w:r>
+      <w:r>
+        <w:rPr/>
+        <w:t xml:space="preserve"> commands.</w:t>
+      </w:r>
+    </w:p>
+    <w:p>
+      <w:pPr>
+        <w:pStyle w:val="TextBody"/>
+        <w:rPr/>
+      </w:pPr>
+      <w:r>
+        <w:rPr/>
+        <w:t>The article '</w:t>
+      </w:r>
+      <w:hyperlink r:id="rId53">
+        <w:r>
+          <w:rPr>
+            <w:rStyle w:val="InternetLink"/>
+          </w:rPr>
+          <w:t>Networking with standalone containers</w:t>
+        </w:r>
+      </w:hyperlink>
+      <w:r>
+        <w:rPr/>
+        <w:t>' provides very detailed information about bridge networking.</w:t>
+      </w:r>
+    </w:p>
+    <w:p>
+      <w:pPr>
+        <w:pStyle w:val="Heading4"/>
+        <w:numPr>
+          <w:ilvl w:val="3"/>
+          <w:numId w:val="1"/>
+        </w:numPr>
+        <w:rPr/>
+      </w:pPr>
+      <w:r>
+        <w:rPr/>
+        <w:t>cp</w:t>
+      </w:r>
+    </w:p>
+    <w:p>
+      <w:pPr>
+        <w:pStyle w:val="TextBody"/>
+        <w:rPr/>
+      </w:pPr>
+      <w:r>
+        <w:rPr/>
+        <w:t>The information inside the container is completely isolated from the host computer. This rule also applies to information recorded in the volume. Although the '</w:t>
+      </w:r>
+      <w:r>
+        <w:rPr>
+          <w:b/>
+          <w:bCs/>
+        </w:rPr>
+        <w:t>docker volume inspect</w:t>
+      </w:r>
+      <w:r>
+        <w:rPr/>
+        <w:t xml:space="preserve">' command tells you in which directory the volume information is stored, it is quite difficult to access it from the host computer. Use the </w:t>
+      </w:r>
+      <w:r>
+        <w:rPr>
+          <w:b/>
+          <w:bCs/>
+        </w:rPr>
+        <w:t>cp</w:t>
+      </w:r>
+      <w:r>
+        <w:rPr/>
+        <w:t xml:space="preserve"> command to copy information from the container to the host or back (from the host to the container): </w:t>
+      </w:r>
+    </w:p>
+    <w:p>
+      <w:pPr>
+        <w:pStyle w:val="Example"/>
+        <w:rPr/>
+      </w:pPr>
+      <w:r>
+        <w:rPr/>
+        <w:t>docker cp source_path destination_path</w:t>
+      </w:r>
+    </w:p>
+    <w:p>
+      <w:pPr>
+        <w:pStyle w:val="TextBody"/>
+        <w:rPr/>
+      </w:pPr>
+      <w:r>
+        <w:rPr/>
+        <w:t>Source_path or destination_path may be prefixed with container’s ID or name with colon (:).</w:t>
+      </w:r>
+    </w:p>
+    <w:p>
+      <w:pPr>
+        <w:pStyle w:val="Example"/>
+        <w:rPr/>
+      </w:pPr>
+      <w:r>
+        <w:rPr/>
+        <w:t>docker cp my_container:source_path host_destination_path</w:t>
+      </w:r>
+    </w:p>
+    <w:p>
+      <w:pPr>
+        <w:pStyle w:val="Example"/>
+        <w:rPr/>
+      </w:pPr>
+      <w:r>
+        <w:rPr/>
+        <w:t>docker cp host_source_path my_container:pth_inside_container</w:t>
+      </w:r>
+    </w:p>
+    <w:p>
+      <w:pPr>
+        <w:pStyle w:val="TextBody"/>
+        <w:rPr/>
+      </w:pPr>
+      <w:r>
+        <w:rPr/>
+        <w:t xml:space="preserve">See the </w:t>
+      </w:r>
+      <w:hyperlink r:id="rId54">
+        <w:r>
+          <w:rPr>
+            <w:rStyle w:val="InternetLink"/>
+          </w:rPr>
+          <w:t>Docker</w:t>
+        </w:r>
+      </w:hyperlink>
+      <w:r>
+        <w:rPr/>
+        <w:t xml:space="preserve"> site for a detailed description of the </w:t>
+      </w:r>
+      <w:r>
+        <w:rPr>
+          <w:b/>
+          <w:bCs/>
+        </w:rPr>
+        <w:t>cp</w:t>
+      </w:r>
+      <w:r>
+        <w:rPr/>
+        <w:t xml:space="preserve"> command.</w:t>
+      </w:r>
+    </w:p>
+    <w:p>
+      <w:pPr>
+        <w:pStyle w:val="TextBody"/>
+        <w:rPr/>
+      </w:pPr>
+      <w:r>
+        <w:rPr/>
+      </w:r>
+    </w:p>
+    <w:p>
+      <w:pPr>
+        <w:pStyle w:val="Heading4"/>
+        <w:numPr>
+          <w:ilvl w:val="3"/>
+          <w:numId w:val="1"/>
+        </w:numPr>
+        <w:rPr/>
+      </w:pPr>
+      <w:r>
+        <w:rPr/>
+        <w:t>Run create</w:t>
+      </w:r>
+    </w:p>
+    <w:p>
+      <w:pPr>
+        <w:pStyle w:val="TextBody"/>
+        <w:rPr/>
+      </w:pPr>
+      <w:r>
+        <w:rPr/>
+        <w:t>Use these two commands for creating container from an image:</w:t>
+      </w:r>
+    </w:p>
+    <w:p>
+      <w:pPr>
+        <w:pStyle w:val="Example"/>
+        <w:rPr/>
+      </w:pPr>
+      <w:r>
+        <w:rPr/>
+        <w:t>docker container run [OPTIONS] IMAGE [COMMAND] [ARG...]</w:t>
+      </w:r>
+    </w:p>
+    <w:p>
+      <w:pPr>
+        <w:pStyle w:val="Example"/>
+        <w:rPr/>
+      </w:pPr>
+      <w:r>
+        <w:rPr/>
+        <w:t>docker create [OPTIONS] IMAGE [COMMAND] [ARG…]</w:t>
+      </w:r>
+    </w:p>
+    <w:p>
+      <w:pPr>
+        <w:pStyle w:val="TextBody"/>
+        <w:rPr/>
+      </w:pPr>
+      <w:r>
+        <w:rPr/>
+        <w:t xml:space="preserve">The </w:t>
+      </w:r>
+      <w:r>
+        <w:rPr>
+          <w:b/>
+          <w:bCs/>
+        </w:rPr>
+        <w:t>create</w:t>
+      </w:r>
+      <w:r>
+        <w:rPr/>
+        <w:t xml:space="preserve"> command creates a container, the </w:t>
+      </w:r>
+      <w:r>
+        <w:rPr>
+          <w:b/>
+          <w:bCs/>
+        </w:rPr>
+        <w:t>run</w:t>
+      </w:r>
+      <w:r>
+        <w:rPr/>
+        <w:t xml:space="preserve"> command creates a container and starts it for execution. In the </w:t>
+      </w:r>
+      <w:r>
+        <w:rPr>
+          <w:b/>
+          <w:bCs/>
+        </w:rPr>
+        <w:t>run</w:t>
+      </w:r>
+      <w:r>
+        <w:rPr/>
+        <w:t xml:space="preserve"> (or </w:t>
+      </w:r>
+      <w:r>
+        <w:rPr>
+          <w:b/>
+          <w:bCs/>
+        </w:rPr>
+        <w:t>create</w:t>
+      </w:r>
+      <w:r>
+        <w:rPr/>
+        <w:t xml:space="preserve">) command, everything written after the image name or ID is interpreted as a command to be executed after the container is started. That property can be used to provide initial values. There is a nice example of this usage on the </w:t>
+      </w:r>
+      <w:hyperlink r:id="rId55">
+        <w:r>
+          <w:rPr>
+            <w:rStyle w:val="InternetLink"/>
+          </w:rPr>
+          <w:t>internet</w:t>
+        </w:r>
+      </w:hyperlink>
+      <w:r>
+        <w:rPr/>
+        <w:t xml:space="preserve"> (bash -c "some_string" reads its parameters from the provided text constant). </w:t>
+      </w:r>
+    </w:p>
+    <w:p>
+      <w:pPr>
+        <w:pStyle w:val="TextBody"/>
+        <w:rPr/>
+      </w:pPr>
+      <w:r>
+        <w:rPr/>
+        <w:t xml:space="preserve">The docker container is completely isolated from the host. You need to map host resources into container’s internal resources. Otherwise, you won't be able to interact with the containerized application. This mapping is specified in parameters of the </w:t>
+      </w:r>
+      <w:r>
+        <w:rPr>
+          <w:b/>
+          <w:bCs/>
+        </w:rPr>
+        <w:t>run</w:t>
+      </w:r>
+      <w:r>
+        <w:rPr/>
+        <w:t xml:space="preserve"> command.</w:t>
+      </w:r>
+    </w:p>
+    <w:p>
+      <w:pPr>
+        <w:pStyle w:val="Example"/>
+        <w:rPr/>
+      </w:pPr>
+      <w:r>
+        <w:rPr/>
+        <w:t>docker run -p HostPort:ContainerPort ...</w:t>
+      </w:r>
+    </w:p>
+    <w:p>
+      <w:pPr>
+        <w:pStyle w:val="TextBody"/>
+        <w:rPr/>
+      </w:pPr>
+      <w:r>
+        <w:rPr/>
+        <w:t xml:space="preserve">In this command, HostPort and ContainerPort are numeric port numbers. These values can be the same: </w:t>
+      </w:r>
+      <w:r>
+        <w:rPr>
+          <w:b/>
+          <w:bCs/>
+        </w:rPr>
+        <w:t>-p 5432:5432</w:t>
+      </w:r>
+      <w:r>
+        <w:rPr/>
+        <w:t>. This mapping makes the postgreSQL port (5432) visible in the host computer.</w:t>
+      </w:r>
+    </w:p>
+    <w:p>
+      <w:pPr>
+        <w:pStyle w:val="Example"/>
+        <w:rPr/>
+      </w:pPr>
+      <w:r>
+        <w:rPr/>
+        <w:t>docker run -v HostDirectory:ContainerDirectory:Options …</w:t>
+      </w:r>
+    </w:p>
+    <w:p>
+      <w:pPr>
+        <w:pStyle w:val="TextBody"/>
+        <w:rPr/>
+      </w:pPr>
+      <w:r>
+        <w:rPr>
+          <w:b/>
+          <w:bCs/>
+        </w:rPr>
+        <w:t>HostDirectory</w:t>
+      </w:r>
+      <w:r>
+        <w:rPr/>
+        <w:t xml:space="preserve"> and </w:t>
+      </w:r>
+      <w:r>
+        <w:rPr>
+          <w:b/>
+          <w:bCs/>
+        </w:rPr>
+        <w:t>ContainerDirectory</w:t>
+      </w:r>
+      <w:r>
+        <w:rPr/>
+        <w:t xml:space="preserve"> are absolute paths to directories (on the host computer and inside the container). The path to the file in the container is always calculated from root, so the initial / is not necessary: /etc/data and etc/data points to the same directory. A </w:t>
+      </w:r>
+      <w:r>
+        <w:rPr>
+          <w:b/>
+          <w:bCs/>
+        </w:rPr>
+        <w:t>volume name</w:t>
+      </w:r>
+      <w:r>
+        <w:rPr/>
+        <w:t xml:space="preserve"> can be specified instead of HostDirectory. In this case, the data in the volume will be visible inside container’s directory. The last, optional part (Options) is not mandatory. Don't write a trailing colon when the mapping has no options. If multiple options are specified in a command, they are separated from each other by a comma. Current versions of docker recommend using </w:t>
+      </w:r>
+      <w:r>
+        <w:rPr>
+          <w:b/>
+          <w:bCs/>
+        </w:rPr>
+        <w:t>--mount</w:t>
+      </w:r>
+      <w:r>
+        <w:rPr/>
+        <w:t xml:space="preserve"> instead of </w:t>
+      </w:r>
+      <w:r>
+        <w:rPr>
+          <w:b/>
+          <w:bCs/>
+        </w:rPr>
+        <w:t>-v</w:t>
+      </w:r>
+      <w:r>
+        <w:rPr/>
+        <w:t xml:space="preserve">. This command requires more typing, but provides more configuration options. Read about –mount on </w:t>
+      </w:r>
+      <w:hyperlink r:id="rId56">
+        <w:r>
+          <w:rPr>
+            <w:rStyle w:val="InternetLink"/>
+          </w:rPr>
+          <w:t>docker</w:t>
+        </w:r>
+      </w:hyperlink>
+      <w:r>
+        <w:rPr/>
+        <w:t xml:space="preserve"> site (section "Choose the -v or --mount flag").</w:t>
+      </w:r>
+    </w:p>
+    <w:p>
+      <w:pPr>
+        <w:pStyle w:val="TextBody"/>
+        <w:rPr/>
+      </w:pPr>
+      <w:r>
+        <w:rPr/>
+        <w:t xml:space="preserve">The container can be connected to the network using </w:t>
+      </w:r>
+      <w:r>
+        <w:rPr>
+          <w:b/>
+          <w:bCs/>
+        </w:rPr>
+        <w:t>–network</w:t>
+      </w:r>
+      <w:r>
+        <w:rPr/>
+        <w:t xml:space="preserve"> option:</w:t>
+      </w:r>
+    </w:p>
+    <w:p>
+      <w:pPr>
+        <w:pStyle w:val="Example"/>
+        <w:rPr/>
+      </w:pPr>
+      <w:r>
+        <w:rPr/>
+        <w:t>docker run --network NETWORK …</w:t>
+      </w:r>
+    </w:p>
+    <w:p>
+      <w:pPr>
+        <w:pStyle w:val="TextBody"/>
+        <w:rPr/>
+      </w:pPr>
+      <w:r>
+        <w:rPr/>
+        <w:t>Network name or ID can be used here.</w:t>
+      </w:r>
+    </w:p>
+    <w:p>
+      <w:pPr>
+        <w:pStyle w:val="Heading4"/>
+        <w:numPr>
+          <w:ilvl w:val="3"/>
+          <w:numId w:val="1"/>
+        </w:numPr>
+        <w:spacing w:before="120" w:after="120"/>
+        <w:rPr/>
+      </w:pPr>
+      <w:r>
+        <w:rPr/>
+      </w:r>
+    </w:p>
+    <w:p>
+      <w:pPr>
+        <w:pStyle w:val="Heading4"/>
+        <w:numPr>
+          <w:ilvl w:val="3"/>
+          <w:numId w:val="1"/>
+        </w:numPr>
+        <w:spacing w:before="120" w:after="120"/>
+        <w:rPr/>
+      </w:pPr>
+      <w:r>
+        <w:rPr/>
         <w:t>Start Stop Restart</w:t>
       </w:r>
     </w:p>
@@ -5883,7 +6834,7 @@
         <w:rPr/>
         <w:t xml:space="preserve"> command. The kill command sends a SIGKILL signal to the program. The difference between these two commands is described on the </w:t>
       </w:r>
-      <w:hyperlink r:id="rId49">
+      <w:hyperlink r:id="rId57">
         <w:r>
           <w:rPr>
             <w:rStyle w:val="InternetLink"/>
@@ -5934,13 +6885,2445 @@
       </w:r>
       <w:r>
         <w:rPr/>
-        <w:t xml:space="preserve"> command follows the exact syntax as the container start command.</w:t>
-      </w:r>
-    </w:p>
-    <w:p>
-      <w:pPr>
-        <w:pStyle w:val="TextBody"/>
+        <w:t xml:space="preserve"> command follows the exact syntax as the container start command. It stops a running container and immediately starts it. For a stopped container, this command will work the same as the start command.</w:t>
+      </w:r>
+    </w:p>
+    <w:p>
+      <w:pPr>
+        <w:pStyle w:val="Example"/>
         <w:spacing w:before="0" w:after="140"/>
+        <w:rPr/>
+      </w:pPr>
+      <w:r>
+        <w:rPr/>
+        <w:t>docker container restart mysql-server</w:t>
+      </w:r>
+    </w:p>
+    <w:p>
+      <w:pPr>
+        <w:pStyle w:val="TextBody"/>
+        <w:spacing w:before="0" w:after="140"/>
+        <w:rPr/>
+      </w:pPr>
+      <w:r>
+        <w:rPr/>
+      </w:r>
+    </w:p>
+    <w:p>
+      <w:pPr>
+        <w:pStyle w:val="Heading4"/>
+        <w:numPr>
+          <w:ilvl w:val="3"/>
+          <w:numId w:val="1"/>
+        </w:numPr>
+        <w:spacing w:before="120" w:after="120"/>
+        <w:rPr/>
+      </w:pPr>
+      <w:r>
+        <w:rPr/>
+        <w:t>Compose</w:t>
+      </w:r>
+    </w:p>
+    <w:p>
+      <w:pPr>
+        <w:pStyle w:val="TextBody"/>
+        <w:spacing w:before="120" w:after="120"/>
+        <w:rPr/>
+      </w:pPr>
+      <w:r>
+        <w:rPr/>
+        <w:t>Let's say you decide to install the mysql and phpmyadmin containers. You can also do this without using docker-compose:</w:t>
+      </w:r>
+    </w:p>
+    <w:p>
+      <w:pPr>
+        <w:pStyle w:val="TextBody"/>
+        <w:numPr>
+          <w:ilvl w:val="0"/>
+          <w:numId w:val="15"/>
+        </w:numPr>
+        <w:spacing w:before="0" w:after="140"/>
+        <w:rPr/>
+      </w:pPr>
+      <w:r>
+        <w:rPr/>
+        <w:t xml:space="preserve">Drop images from sites </w:t>
+      </w:r>
+      <w:hyperlink r:id="rId58">
+        <w:r>
+          <w:rPr>
+            <w:rStyle w:val="InternetLink"/>
+          </w:rPr>
+          <w:t>mysql - Official Image | Docker Hub</w:t>
+        </w:r>
+      </w:hyperlink>
+      <w:r>
+        <w:rPr/>
+        <w:t xml:space="preserve"> , </w:t>
+      </w:r>
+      <w:hyperlink r:id="rId59">
+        <w:r>
+          <w:rPr>
+            <w:rStyle w:val="InternetLink"/>
+          </w:rPr>
+          <w:t>phpmyadmin - Official Image | Docker Hub</w:t>
+        </w:r>
+      </w:hyperlink>
+      <w:r>
+        <w:rPr/>
+        <w:t>. Both sites provide pull commands in the top right corner of the page. Just copy them to the terminal and run them one by one.</w:t>
+      </w:r>
+    </w:p>
+    <w:p>
+      <w:pPr>
+        <w:pStyle w:val="Example"/>
+        <w:ind w:start="1418" w:end="567" w:hanging="0"/>
+        <w:rPr/>
+      </w:pPr>
+      <w:r>
+        <w:rPr/>
+        <w:t>docker pull mysql</w:t>
+      </w:r>
+    </w:p>
+    <w:p>
+      <w:pPr>
+        <w:pStyle w:val="Example"/>
+        <w:spacing w:before="120" w:after="120"/>
+        <w:ind w:start="1418" w:end="567" w:hanging="0"/>
+        <w:rPr/>
+      </w:pPr>
+      <w:r>
+        <w:rPr/>
+        <w:t>docker pull phpmyadmin</w:t>
+      </w:r>
+    </w:p>
+    <w:p>
+      <w:pPr>
+        <w:pStyle w:val="TextBody"/>
+        <w:numPr>
+          <w:ilvl w:val="0"/>
+          <w:numId w:val="16"/>
+        </w:numPr>
+        <w:spacing w:before="0" w:after="140"/>
+        <w:rPr/>
+      </w:pPr>
+      <w:r>
+        <w:rPr/>
+        <w:t xml:space="preserve">Now you need to create a network common for both containers and a volume where </w:t>
+      </w:r>
+      <w:r>
+        <w:rPr>
+          <w:b/>
+          <w:bCs/>
+        </w:rPr>
+        <w:t>mysql</w:t>
+      </w:r>
+      <w:r>
+        <w:rPr/>
+        <w:t xml:space="preserve"> will store its data.</w:t>
+      </w:r>
+    </w:p>
+    <w:p>
+      <w:pPr>
+        <w:pStyle w:val="Example"/>
+        <w:ind w:start="1418" w:end="567" w:hanging="0"/>
+        <w:rPr/>
+      </w:pPr>
+      <w:r>
+        <w:rPr/>
+        <w:t>docker network create mySqlNet</w:t>
+      </w:r>
+    </w:p>
+    <w:p>
+      <w:pPr>
+        <w:pStyle w:val="Example"/>
+        <w:spacing w:before="120" w:after="120"/>
+        <w:ind w:start="1418" w:end="567" w:hanging="0"/>
+        <w:rPr/>
+      </w:pPr>
+      <w:r>
+        <w:rPr/>
+        <w:t>docker volume create mySqlData</w:t>
+      </w:r>
+    </w:p>
+    <w:p>
+      <w:pPr>
+        <w:pStyle w:val="TextBody"/>
+        <w:numPr>
+          <w:ilvl w:val="0"/>
+          <w:numId w:val="17"/>
+        </w:numPr>
+        <w:spacing w:before="120" w:after="120"/>
+        <w:rPr/>
+      </w:pPr>
+      <w:r>
+        <w:rPr/>
+        <w:t xml:space="preserve">The </w:t>
+      </w:r>
+      <w:hyperlink r:id="rId60">
+        <w:r>
+          <w:rPr>
+            <w:rStyle w:val="InternetLink"/>
+          </w:rPr>
+          <w:t>mysql</w:t>
+        </w:r>
+      </w:hyperlink>
+      <w:r>
+        <w:rPr/>
+        <w:t xml:space="preserve"> site provides parameters of a </w:t>
+      </w:r>
+      <w:r>
+        <w:rPr>
+          <w:b/>
+          <w:bCs/>
+        </w:rPr>
+        <w:t>run</w:t>
+      </w:r>
+      <w:r>
+        <w:rPr/>
+        <w:t xml:space="preserve"> command. I shall use these ones</w:t>
+      </w:r>
+    </w:p>
+    <w:p>
+      <w:pPr>
+        <w:pStyle w:val="Example"/>
+        <w:ind w:start="1418" w:end="567" w:hanging="0"/>
+        <w:rPr/>
+      </w:pPr>
+      <w:r>
+        <w:rPr/>
+        <w:t>docker run --name mySqlSrv -e MYSQL_ROOT_PASSWORD=123 \</w:t>
+      </w:r>
+    </w:p>
+    <w:p>
+      <w:pPr>
+        <w:pStyle w:val="Example"/>
+        <w:ind w:start="1418" w:end="567" w:hanging="0"/>
+        <w:rPr/>
+      </w:pPr>
+      <w:r>
+        <w:rPr/>
+        <w:t xml:space="preserve">       </w:t>
+      </w:r>
+      <w:r>
+        <w:rPr/>
+        <w:t>-e MYSQL_DATABASE=testDB --network=mySqlNet \</w:t>
+      </w:r>
+    </w:p>
+    <w:p>
+      <w:pPr>
+        <w:pStyle w:val="Example"/>
+        <w:ind w:start="1418" w:end="567" w:hanging="0"/>
+        <w:rPr/>
+      </w:pPr>
+      <w:r>
+        <w:rPr/>
+        <w:t xml:space="preserve">       </w:t>
+      </w:r>
+      <w:r>
+        <w:rPr/>
+        <w:t>-p 3306:3306 -v mySqlData:/var/lib/mysql -d mysql</w:t>
+      </w:r>
+    </w:p>
+    <w:p>
+      <w:pPr>
+        <w:pStyle w:val="TextBody"/>
+        <w:widowControl/>
+        <w:suppressAutoHyphens w:val="true"/>
+        <w:bidi w:val="0"/>
+        <w:spacing w:lineRule="auto" w:line="276" w:before="0" w:after="140"/>
+        <w:ind w:start="737" w:end="0" w:hanging="0"/>
+        <w:jc w:val="start"/>
+        <w:rPr/>
+      </w:pPr>
+      <w:r>
+        <w:rPr/>
+        <w:t>A backslash (\) at the end of a line indicates the continuation of the command on the next line. Use the caret (^) when working with the Windows terminal. Parameters of the command:</w:t>
+      </w:r>
+    </w:p>
+    <w:p>
+      <w:pPr>
+        <w:pStyle w:val="TextBody"/>
+        <w:ind w:start="1418" w:hanging="0"/>
+        <w:rPr/>
+      </w:pPr>
+      <w:r>
+        <w:rPr>
+          <w:b/>
+          <w:bCs/>
+        </w:rPr>
+        <w:t>--name mySqlSrv</w:t>
+      </w:r>
+      <w:r>
+        <w:rPr/>
+        <w:t xml:space="preserve"> – name of the container,</w:t>
+      </w:r>
+    </w:p>
+    <w:p>
+      <w:pPr>
+        <w:pStyle w:val="TextBody"/>
+        <w:ind w:start="1418" w:hanging="0"/>
+        <w:rPr/>
+      </w:pPr>
+      <w:r>
+        <w:rPr>
+          <w:b/>
+          <w:bCs/>
+        </w:rPr>
+        <w:t>-e MYSQL_ROOT_PASSWORD=123</w:t>
+      </w:r>
+      <w:r>
+        <w:rPr/>
+        <w:t xml:space="preserve"> – </w:t>
+      </w:r>
+      <w:r>
+        <w:rPr>
+          <w:b w:val="false"/>
+          <w:bCs w:val="false"/>
+        </w:rPr>
+        <w:t xml:space="preserve">password for the </w:t>
+      </w:r>
+      <w:r>
+        <w:rPr/>
+        <w:t>root</w:t>
+      </w:r>
+      <w:r>
+        <w:rPr>
+          <w:b w:val="false"/>
+          <w:bCs w:val="false"/>
+        </w:rPr>
+        <w:t xml:space="preserve"> user; you should use a stronger password if the database will be accessed externally,</w:t>
+      </w:r>
+    </w:p>
+    <w:p>
+      <w:pPr>
+        <w:pStyle w:val="TextBody"/>
+        <w:ind w:start="1418" w:hanging="0"/>
+        <w:rPr/>
+      </w:pPr>
+      <w:r>
+        <w:rPr>
+          <w:b/>
+          <w:bCs/>
+        </w:rPr>
+        <w:t>-e MYSQL_DATABASE=testDB</w:t>
+      </w:r>
+      <w:r>
+        <w:rPr/>
+        <w:t xml:space="preserve"> – </w:t>
+      </w:r>
+      <w:r>
+        <w:rPr>
+          <w:b w:val="false"/>
+          <w:bCs w:val="false"/>
+        </w:rPr>
+        <w:t xml:space="preserve">create empty database  </w:t>
+      </w:r>
+      <w:r>
+        <w:rPr/>
+        <w:t>testDB</w:t>
+      </w:r>
+      <w:r>
+        <w:rPr>
+          <w:b w:val="false"/>
+          <w:bCs w:val="false"/>
+        </w:rPr>
+        <w:t xml:space="preserve"> after running the container; you will need some kind of database for running the mysql client from the terminal,</w:t>
+      </w:r>
+    </w:p>
+    <w:p>
+      <w:pPr>
+        <w:pStyle w:val="TextBody"/>
+        <w:widowControl/>
+        <w:suppressAutoHyphens w:val="true"/>
+        <w:bidi w:val="0"/>
+        <w:spacing w:lineRule="auto" w:line="276" w:before="0" w:after="140"/>
+        <w:ind w:start="1418" w:end="0" w:hanging="0"/>
+        <w:jc w:val="start"/>
+        <w:rPr/>
+      </w:pPr>
+      <w:r>
+        <w:rPr>
+          <w:b/>
+          <w:bCs/>
+        </w:rPr>
+        <w:t>--network=mySqlNet</w:t>
+      </w:r>
+      <w:r>
+        <w:rPr/>
+        <w:t xml:space="preserve"> – connect the container to the </w:t>
+      </w:r>
+      <w:r>
+        <w:rPr>
+          <w:b/>
+          <w:bCs/>
+        </w:rPr>
+        <w:t>mySqlNet</w:t>
+      </w:r>
+      <w:r>
+        <w:rPr/>
+        <w:t xml:space="preserve"> network,</w:t>
+      </w:r>
+    </w:p>
+    <w:p>
+      <w:pPr>
+        <w:pStyle w:val="TextBody"/>
+        <w:widowControl/>
+        <w:suppressAutoHyphens w:val="true"/>
+        <w:bidi w:val="0"/>
+        <w:spacing w:lineRule="auto" w:line="276" w:before="0" w:after="140"/>
+        <w:ind w:start="1418" w:end="0" w:hanging="0"/>
+        <w:jc w:val="start"/>
+        <w:rPr/>
+      </w:pPr>
+      <w:r>
+        <w:rPr>
+          <w:b/>
+          <w:bCs/>
+        </w:rPr>
+        <w:t>-p 3306:3306</w:t>
+      </w:r>
+      <w:r>
+        <w:rPr/>
+        <w:t xml:space="preserve"> – expose default mySql port; without using this parameter you will not be able to call mySql from outside,</w:t>
+      </w:r>
+    </w:p>
+    <w:p>
+      <w:pPr>
+        <w:pStyle w:val="TextBody"/>
+        <w:widowControl/>
+        <w:suppressAutoHyphens w:val="true"/>
+        <w:bidi w:val="0"/>
+        <w:spacing w:lineRule="auto" w:line="276" w:before="0" w:after="140"/>
+        <w:ind w:start="1418" w:end="0" w:hanging="0"/>
+        <w:jc w:val="start"/>
+        <w:rPr/>
+      </w:pPr>
+      <w:r>
+        <w:rPr>
+          <w:b/>
+          <w:bCs/>
+        </w:rPr>
+        <w:t>-v mySqlData:/var/lib/mysql</w:t>
+      </w:r>
+      <w:r>
+        <w:rPr/>
+        <w:t xml:space="preserve"> - all database information (directory </w:t>
+      </w:r>
+      <w:r>
+        <w:rPr>
+          <w:b/>
+          <w:bCs/>
+        </w:rPr>
+        <w:t>/var/lib/mysql</w:t>
+      </w:r>
+      <w:r>
+        <w:rPr/>
+        <w:t xml:space="preserve">) will be redirected to the </w:t>
+      </w:r>
+      <w:r>
+        <w:rPr>
+          <w:b/>
+          <w:bCs/>
+        </w:rPr>
+        <w:t>mySqlData</w:t>
+      </w:r>
+      <w:r>
+        <w:rPr/>
+        <w:t xml:space="preserve"> volume,</w:t>
+      </w:r>
+    </w:p>
+    <w:p>
+      <w:pPr>
+        <w:pStyle w:val="TextBody"/>
+        <w:widowControl/>
+        <w:suppressAutoHyphens w:val="true"/>
+        <w:bidi w:val="0"/>
+        <w:spacing w:lineRule="auto" w:line="276" w:before="0" w:after="140"/>
+        <w:ind w:start="1418" w:end="0" w:hanging="0"/>
+        <w:jc w:val="start"/>
+        <w:rPr/>
+      </w:pPr>
+      <w:r>
+        <w:rPr>
+          <w:b/>
+          <w:bCs/>
+        </w:rPr>
+        <w:t>-d</w:t>
+      </w:r>
+      <w:r>
+        <w:rPr/>
+        <w:t xml:space="preserve"> – detach from the terminal,</w:t>
+      </w:r>
+    </w:p>
+    <w:p>
+      <w:pPr>
+        <w:pStyle w:val="TextBody"/>
+        <w:widowControl/>
+        <w:suppressAutoHyphens w:val="true"/>
+        <w:bidi w:val="0"/>
+        <w:spacing w:lineRule="auto" w:line="276" w:before="0" w:after="140"/>
+        <w:ind w:start="1418" w:end="0" w:hanging="0"/>
+        <w:jc w:val="start"/>
+        <w:rPr/>
+      </w:pPr>
+      <w:r>
+        <w:rPr>
+          <w:b/>
+          <w:bCs/>
+        </w:rPr>
+        <w:t>mysql</w:t>
+      </w:r>
+      <w:r>
+        <w:rPr/>
+        <w:t xml:space="preserve"> – name of the image.</w:t>
+      </w:r>
+    </w:p>
+    <w:p>
+      <w:pPr>
+        <w:pStyle w:val="TextBody"/>
+        <w:numPr>
+          <w:ilvl w:val="0"/>
+          <w:numId w:val="18"/>
+        </w:numPr>
+        <w:spacing w:before="120" w:after="120"/>
+        <w:rPr/>
+      </w:pPr>
+      <w:r>
+        <w:rPr/>
+        <w:t>After stopping the container, test it by running the commands listed below:</w:t>
+      </w:r>
+    </w:p>
+    <w:p>
+      <w:pPr>
+        <w:pStyle w:val="Example"/>
+        <w:ind w:start="1418" w:end="567" w:hanging="0"/>
+        <w:rPr/>
+      </w:pPr>
+      <w:r>
+        <w:rPr/>
+        <w:t>&gt; docker container start mySqlSrv</w:t>
+      </w:r>
+    </w:p>
+    <w:p>
+      <w:pPr>
+        <w:pStyle w:val="Example"/>
+        <w:ind w:start="1418" w:end="567" w:hanging="0"/>
+        <w:rPr/>
+      </w:pPr>
+      <w:r>
+        <w:rPr/>
+        <w:t>&gt; docker container exec -it mySqlSrv sh</w:t>
+      </w:r>
+    </w:p>
+    <w:p>
+      <w:pPr>
+        <w:pStyle w:val="Example"/>
+        <w:ind w:start="1418" w:end="567" w:hanging="0"/>
+        <w:rPr/>
+      </w:pPr>
+      <w:r>
+        <w:rPr/>
+        <w:t># mysql -u root -p testDB</w:t>
+      </w:r>
+    </w:p>
+    <w:p>
+      <w:pPr>
+        <w:pStyle w:val="Example"/>
+        <w:ind w:start="1418" w:end="567" w:hanging="0"/>
+        <w:rPr/>
+      </w:pPr>
+      <w:r>
+        <w:rPr/>
+        <w:t>mysql&gt; show databases;</w:t>
+      </w:r>
+    </w:p>
+    <w:p>
+      <w:pPr>
+        <w:pStyle w:val="TextBody"/>
+        <w:rPr/>
+      </w:pPr>
+      <w:r>
+        <w:rPr/>
+        <w:drawing>
+          <wp:anchor behindDoc="0" distT="0" distB="0" distL="0" distR="0" simplePos="0" locked="0" layoutInCell="0" allowOverlap="1" relativeHeight="8">
+            <wp:simplePos x="0" y="0"/>
+            <wp:positionH relativeFrom="column">
+              <wp:align>center</wp:align>
+            </wp:positionH>
+            <wp:positionV relativeFrom="paragraph">
+              <wp:posOffset>635</wp:posOffset>
+            </wp:positionV>
+            <wp:extent cx="2276475" cy="2257425"/>
+            <wp:effectExtent l="0" t="0" r="0" b="0"/>
+            <wp:wrapSquare wrapText="largest"/>
+            <wp:docPr id="7" name="Image7" descr="" title=""/>
+            <wp:cNvGraphicFramePr>
+              <a:graphicFrameLocks xmlns:a="http://schemas.openxmlformats.org/drawingml/2006/main" noChangeAspect="1"/>
+            </wp:cNvGraphicFramePr>
+            <a:graphic xmlns:a="http://schemas.openxmlformats.org/drawingml/2006/main">
+              <a:graphicData uri="http://schemas.openxmlformats.org/drawingml/2006/picture">
+                <pic:pic xmlns:pic="http://schemas.openxmlformats.org/drawingml/2006/picture">
+                  <pic:nvPicPr>
+                    <pic:cNvPr id="7" name="Image7" descr="" title=""/>
+                    <pic:cNvPicPr>
+                      <a:picLocks noChangeAspect="1" noChangeArrowheads="1"/>
+                    </pic:cNvPicPr>
+                  </pic:nvPicPr>
+                  <pic:blipFill>
+                    <a:blip r:embed="rId61"/>
+                    <a:stretch>
+                      <a:fillRect/>
+                    </a:stretch>
+                  </pic:blipFill>
+                  <pic:spPr bwMode="auto">
+                    <a:xfrm>
+                      <a:off x="0" y="0"/>
+                      <a:ext cx="2276475" cy="2257425"/>
+                    </a:xfrm>
+                    <a:prstGeom prst="rect">
+                      <a:avLst/>
+                    </a:prstGeom>
+                  </pic:spPr>
+                </pic:pic>
+              </a:graphicData>
+            </a:graphic>
+          </wp:anchor>
+        </w:drawing>
+      </w:r>
+    </w:p>
+    <w:p>
+      <w:pPr>
+        <w:pStyle w:val="TextBody"/>
+        <w:rPr/>
+      </w:pPr>
+      <w:r>
+        <w:rPr/>
+      </w:r>
+    </w:p>
+    <w:p>
+      <w:pPr>
+        <w:pStyle w:val="TextBody"/>
+        <w:rPr/>
+      </w:pPr>
+      <w:r>
+        <w:rPr/>
+      </w:r>
+    </w:p>
+    <w:p>
+      <w:pPr>
+        <w:pStyle w:val="TextBody"/>
+        <w:rPr/>
+      </w:pPr>
+      <w:r>
+        <w:rPr/>
+      </w:r>
+    </w:p>
+    <w:p>
+      <w:pPr>
+        <w:pStyle w:val="TextBody"/>
+        <w:rPr/>
+      </w:pPr>
+      <w:r>
+        <w:rPr/>
+      </w:r>
+    </w:p>
+    <w:p>
+      <w:pPr>
+        <w:pStyle w:val="TextBody"/>
+        <w:rPr/>
+      </w:pPr>
+      <w:r>
+        <w:rPr/>
+      </w:r>
+    </w:p>
+    <w:p>
+      <w:pPr>
+        <w:pStyle w:val="TextBody"/>
+        <w:rPr/>
+      </w:pPr>
+      <w:r>
+        <w:rPr/>
+      </w:r>
+    </w:p>
+    <w:p>
+      <w:pPr>
+        <w:pStyle w:val="TextBody"/>
+        <w:rPr/>
+      </w:pPr>
+      <w:r>
+        <w:rPr/>
+      </w:r>
+    </w:p>
+    <w:p>
+      <w:pPr>
+        <w:pStyle w:val="TextBody"/>
+        <w:ind w:start="2836" w:hanging="0"/>
+        <w:rPr/>
+      </w:pPr>
+      <w:r>
+        <w:rPr/>
+        <w:t>Fig. 7. List of databases.</w:t>
+      </w:r>
+    </w:p>
+    <w:p>
+      <w:pPr>
+        <w:pStyle w:val="TextBody"/>
+        <w:widowControl/>
+        <w:suppressAutoHyphens w:val="true"/>
+        <w:bidi w:val="0"/>
+        <w:spacing w:lineRule="auto" w:line="276" w:before="0" w:after="140"/>
+        <w:ind w:start="737" w:end="0" w:hanging="0"/>
+        <w:jc w:val="start"/>
+        <w:rPr/>
+      </w:pPr>
+      <w:r>
+        <w:rPr/>
+        <w:t xml:space="preserve">You have done everything correctly and mySql server is working if you see something like this. Exit the database and the sh command interpreter by typing </w:t>
+      </w:r>
+      <w:r>
+        <w:rPr>
+          <w:b/>
+          <w:bCs/>
+        </w:rPr>
+        <w:t>\q</w:t>
+      </w:r>
+      <w:r>
+        <w:rPr/>
+        <w:t xml:space="preserve"> and </w:t>
+      </w:r>
+      <w:r>
+        <w:rPr>
+          <w:b/>
+          <w:bCs/>
+        </w:rPr>
+        <w:t>exit</w:t>
+      </w:r>
+      <w:r>
+        <w:rPr/>
+        <w:t>.</w:t>
+      </w:r>
+    </w:p>
+    <w:p>
+      <w:pPr>
+        <w:pStyle w:val="TextBody"/>
+        <w:numPr>
+          <w:ilvl w:val="0"/>
+          <w:numId w:val="19"/>
+        </w:numPr>
+        <w:rPr/>
+      </w:pPr>
+      <w:r>
+        <w:rPr/>
+        <w:t xml:space="preserve">Make sure mySqlSrv is running and  create phpmyadminSrv with the commands; here I have listed and explained only the most necessary parameters, the rest of the parameters can be found in the </w:t>
+      </w:r>
+      <w:hyperlink r:id="rId62">
+        <w:r>
+          <w:rPr>
+            <w:rStyle w:val="InternetLink"/>
+          </w:rPr>
+          <w:t>phpadmin</w:t>
+        </w:r>
+      </w:hyperlink>
+      <w:r>
+        <w:rPr/>
+        <w:t xml:space="preserve"> site:</w:t>
+      </w:r>
+    </w:p>
+    <w:p>
+      <w:pPr>
+        <w:pStyle w:val="Example"/>
+        <w:ind w:start="1418" w:end="567" w:hanging="0"/>
+        <w:rPr/>
+      </w:pPr>
+      <w:r>
+        <w:rPr/>
+        <w:t>docker ps</w:t>
+      </w:r>
+    </w:p>
+    <w:p>
+      <w:pPr>
+        <w:pStyle w:val="Example"/>
+        <w:ind w:start="1418" w:end="567" w:hanging="0"/>
+        <w:rPr/>
+      </w:pPr>
+      <w:r>
+        <w:rPr/>
+        <w:t>docker run -d -p 8080:80 -e PMA_HOST=mySqlSrv \</w:t>
+      </w:r>
+    </w:p>
+    <w:p>
+      <w:pPr>
+        <w:pStyle w:val="Example"/>
+        <w:ind w:start="1418" w:end="567" w:hanging="0"/>
+        <w:rPr/>
+      </w:pPr>
+      <w:r>
+        <w:rPr/>
+        <w:tab/>
+        <w:t>-e PMA_USER=root -e PMA_PASSWORD=123 \</w:t>
+      </w:r>
+    </w:p>
+    <w:p>
+      <w:pPr>
+        <w:pStyle w:val="Example"/>
+        <w:ind w:start="1418" w:end="567" w:hanging="0"/>
+        <w:rPr/>
+      </w:pPr>
+      <w:r>
+        <w:rPr/>
+        <w:t xml:space="preserve">           </w:t>
+      </w:r>
+      <w:r>
+        <w:rPr/>
+        <w:t>--name phpmyadminSrv --network mySqlNet phpmyadmin</w:t>
+      </w:r>
+    </w:p>
+    <w:p>
+      <w:pPr>
+        <w:pStyle w:val="TextBody"/>
+        <w:widowControl/>
+        <w:suppressAutoHyphens w:val="true"/>
+        <w:bidi w:val="0"/>
+        <w:spacing w:lineRule="auto" w:line="276" w:before="0" w:after="140"/>
+        <w:ind w:start="737" w:end="0" w:hanging="0"/>
+        <w:jc w:val="start"/>
+        <w:rPr/>
+      </w:pPr>
+      <w:r>
+        <w:rPr/>
+        <w:t>A backslash (\) at the end of a line indicates the continuation of the command on the next line.</w:t>
+      </w:r>
+    </w:p>
+    <w:p>
+      <w:pPr>
+        <w:pStyle w:val="TextBody"/>
+        <w:widowControl/>
+        <w:suppressAutoHyphens w:val="true"/>
+        <w:bidi w:val="0"/>
+        <w:spacing w:lineRule="auto" w:line="276" w:before="0" w:after="140"/>
+        <w:ind w:start="1418" w:end="0" w:hanging="0"/>
+        <w:jc w:val="start"/>
+        <w:rPr/>
+      </w:pPr>
+      <w:r>
+        <w:rPr>
+          <w:b/>
+          <w:bCs/>
+        </w:rPr>
+        <w:t>-d</w:t>
+      </w:r>
+      <w:r>
+        <w:rPr/>
+        <w:t xml:space="preserve"> – detach from the terminal,</w:t>
+      </w:r>
+    </w:p>
+    <w:p>
+      <w:pPr>
+        <w:pStyle w:val="TextBody"/>
+        <w:widowControl/>
+        <w:suppressAutoHyphens w:val="true"/>
+        <w:bidi w:val="0"/>
+        <w:spacing w:lineRule="auto" w:line="276" w:before="0" w:after="140"/>
+        <w:ind w:start="1418" w:end="0" w:hanging="0"/>
+        <w:jc w:val="start"/>
+        <w:rPr/>
+      </w:pPr>
+      <w:r>
+        <w:rPr>
+          <w:b/>
+          <w:bCs/>
+        </w:rPr>
+        <w:t>-p 8080:80</w:t>
+      </w:r>
+      <w:r>
+        <w:rPr/>
+        <w:t xml:space="preserve"> – expose default Http port (80) as port 8080 on host machine,</w:t>
+      </w:r>
+    </w:p>
+    <w:p>
+      <w:pPr>
+        <w:pStyle w:val="TextBody"/>
+        <w:widowControl/>
+        <w:suppressAutoHyphens w:val="true"/>
+        <w:bidi w:val="0"/>
+        <w:spacing w:lineRule="auto" w:line="276" w:before="0" w:after="140"/>
+        <w:ind w:start="1418" w:end="0" w:hanging="0"/>
+        <w:jc w:val="start"/>
+        <w:rPr/>
+      </w:pPr>
+      <w:r>
+        <w:rPr>
+          <w:b/>
+          <w:bCs/>
+        </w:rPr>
+        <w:t>-e PMA_HOST=mySqlSrv</w:t>
+      </w:r>
+      <w:r>
+        <w:rPr/>
+        <w:t xml:space="preserve"> - a reference to the container where the mySql server is installed, </w:t>
+      </w:r>
+    </w:p>
+    <w:p>
+      <w:pPr>
+        <w:pStyle w:val="TextBody"/>
+        <w:widowControl/>
+        <w:suppressAutoHyphens w:val="true"/>
+        <w:bidi w:val="0"/>
+        <w:spacing w:lineRule="auto" w:line="276" w:before="0" w:after="140"/>
+        <w:ind w:start="1418" w:end="0" w:hanging="0"/>
+        <w:jc w:val="start"/>
+        <w:rPr/>
+      </w:pPr>
+      <w:r>
+        <w:rPr>
+          <w:b/>
+          <w:bCs/>
+        </w:rPr>
+        <w:t>-e PMA_USER=root</w:t>
+      </w:r>
+      <w:r>
+        <w:rPr/>
+        <w:t xml:space="preserve"> - mySql database user; any other user can be used here, if it  was created in the </w:t>
+      </w:r>
+      <w:r>
+        <w:rPr>
+          <w:b/>
+          <w:bCs/>
+        </w:rPr>
+        <w:t>mysql run</w:t>
+      </w:r>
+      <w:r>
+        <w:rPr/>
+        <w:t xml:space="preserve"> command,</w:t>
+      </w:r>
+    </w:p>
+    <w:p>
+      <w:pPr>
+        <w:pStyle w:val="TextBody"/>
+        <w:widowControl/>
+        <w:suppressAutoHyphens w:val="true"/>
+        <w:bidi w:val="0"/>
+        <w:spacing w:lineRule="auto" w:line="276" w:before="0" w:after="140"/>
+        <w:ind w:start="1418" w:end="0" w:hanging="0"/>
+        <w:jc w:val="start"/>
+        <w:rPr/>
+      </w:pPr>
+      <w:r>
+        <w:rPr>
+          <w:b/>
+          <w:bCs/>
+        </w:rPr>
+        <w:t>-e PMA_PASSWORD=123</w:t>
+      </w:r>
+      <w:r>
+        <w:rPr/>
+        <w:t xml:space="preserve"> - password that was created in the </w:t>
+      </w:r>
+      <w:r>
+        <w:rPr>
+          <w:b/>
+          <w:bCs/>
+        </w:rPr>
+        <w:t>mysql run</w:t>
+      </w:r>
+      <w:r>
+        <w:rPr/>
+        <w:t xml:space="preserve"> command,</w:t>
+      </w:r>
+    </w:p>
+    <w:p>
+      <w:pPr>
+        <w:pStyle w:val="TextBody"/>
+        <w:widowControl/>
+        <w:suppressAutoHyphens w:val="true"/>
+        <w:bidi w:val="0"/>
+        <w:spacing w:lineRule="auto" w:line="276" w:before="0" w:after="140"/>
+        <w:ind w:start="1418" w:end="0" w:hanging="0"/>
+        <w:jc w:val="start"/>
+        <w:rPr/>
+      </w:pPr>
+      <w:r>
+        <w:rPr>
+          <w:b/>
+          <w:bCs/>
+        </w:rPr>
+        <w:t>--name phpmyadminSrv</w:t>
+      </w:r>
+      <w:r>
+        <w:rPr/>
+        <w:t xml:space="preserve"> - name of the container,</w:t>
+      </w:r>
+    </w:p>
+    <w:p>
+      <w:pPr>
+        <w:pStyle w:val="TextBody"/>
+        <w:widowControl/>
+        <w:suppressAutoHyphens w:val="true"/>
+        <w:bidi w:val="0"/>
+        <w:spacing w:lineRule="auto" w:line="276" w:before="0" w:after="140"/>
+        <w:ind w:start="1418" w:end="0" w:hanging="0"/>
+        <w:jc w:val="start"/>
+        <w:rPr/>
+      </w:pPr>
+      <w:r>
+        <w:rPr>
+          <w:b/>
+          <w:bCs/>
+        </w:rPr>
+        <w:t>--network=mySqlNet</w:t>
+      </w:r>
+      <w:r>
+        <w:rPr/>
+        <w:t xml:space="preserve"> – connect the container to the </w:t>
+      </w:r>
+      <w:r>
+        <w:rPr>
+          <w:b/>
+          <w:bCs/>
+        </w:rPr>
+        <w:t>mySqlNet</w:t>
+      </w:r>
+      <w:r>
+        <w:rPr/>
+        <w:t xml:space="preserve"> network,</w:t>
+      </w:r>
+    </w:p>
+    <w:p>
+      <w:pPr>
+        <w:pStyle w:val="TextBody"/>
+        <w:widowControl/>
+        <w:suppressAutoHyphens w:val="true"/>
+        <w:bidi w:val="0"/>
+        <w:spacing w:lineRule="auto" w:line="276" w:before="0" w:after="140"/>
+        <w:ind w:start="1418" w:end="0" w:hanging="0"/>
+        <w:jc w:val="start"/>
+        <w:rPr/>
+      </w:pPr>
+      <w:r>
+        <w:rPr>
+          <w:b/>
+          <w:bCs/>
+        </w:rPr>
+        <w:t>phpmyadmin</w:t>
+      </w:r>
+      <w:r>
+        <w:rPr/>
+        <w:t xml:space="preserve"> - name of the image.</w:t>
+      </w:r>
+    </w:p>
+    <w:p>
+      <w:pPr>
+        <w:pStyle w:val="TextBody"/>
+        <w:widowControl/>
+        <w:numPr>
+          <w:ilvl w:val="0"/>
+          <w:numId w:val="20"/>
+        </w:numPr>
+        <w:suppressAutoHyphens w:val="true"/>
+        <w:bidi w:val="0"/>
+        <w:spacing w:lineRule="auto" w:line="276" w:before="0" w:after="140"/>
+        <w:jc w:val="start"/>
+        <w:rPr/>
+      </w:pPr>
+      <w:r>
+        <w:rPr/>
+        <w:t xml:space="preserve">If you did everything right, the </w:t>
+      </w:r>
+      <w:r>
+        <w:rPr>
+          <w:b/>
+          <w:bCs/>
+        </w:rPr>
+        <w:t>docker ps</w:t>
+      </w:r>
+      <w:r>
+        <w:rPr/>
+        <w:t xml:space="preserve"> command should show you two containers: </w:t>
+      </w:r>
+      <w:r>
+        <w:rPr>
+          <w:b/>
+          <w:bCs/>
+        </w:rPr>
+        <w:t>phpmyadminSrv</w:t>
+      </w:r>
+      <w:r>
+        <w:rPr/>
+        <w:t xml:space="preserve"> and </w:t>
+      </w:r>
+      <w:r>
+        <w:rPr>
+          <w:b/>
+          <w:bCs/>
+        </w:rPr>
+        <w:t>mySqlSrv</w:t>
+      </w:r>
+      <w:r>
+        <w:rPr/>
+        <w:t>.</w:t>
+      </w:r>
+    </w:p>
+    <w:p>
+      <w:pPr>
+        <w:pStyle w:val="TextBody"/>
+        <w:widowControl/>
+        <w:numPr>
+          <w:ilvl w:val="0"/>
+          <w:numId w:val="20"/>
+        </w:numPr>
+        <w:suppressAutoHyphens w:val="true"/>
+        <w:bidi w:val="0"/>
+        <w:spacing w:lineRule="auto" w:line="276" w:before="0" w:after="140"/>
+        <w:jc w:val="start"/>
+        <w:rPr/>
+      </w:pPr>
+      <w:r>
+        <w:rPr/>
+        <w:t xml:space="preserve">When you launch any browser and type </w:t>
+      </w:r>
+      <w:r>
+        <w:rPr>
+          <w:b/>
+          <w:bCs/>
+        </w:rPr>
+        <w:t>localhost:8080</w:t>
+      </w:r>
+      <w:r>
+        <w:rPr/>
+        <w:t xml:space="preserve"> in the address bar, you will see the phpAdmin page.</w:t>
+      </w:r>
+    </w:p>
+    <w:p>
+      <w:pPr>
+        <w:pStyle w:val="TextBody"/>
+        <w:widowControl/>
+        <w:suppressAutoHyphens w:val="true"/>
+        <w:bidi w:val="0"/>
+        <w:spacing w:lineRule="auto" w:line="276" w:before="0" w:after="140"/>
+        <w:jc w:val="start"/>
+        <w:rPr/>
+      </w:pPr>
+      <w:r>
+        <w:rPr/>
+        <w:drawing>
+          <wp:anchor behindDoc="0" distT="0" distB="0" distL="0" distR="0" simplePos="0" locked="0" layoutInCell="0" allowOverlap="1" relativeHeight="9">
+            <wp:simplePos x="0" y="0"/>
+            <wp:positionH relativeFrom="column">
+              <wp:align>center</wp:align>
+            </wp:positionH>
+            <wp:positionV relativeFrom="paragraph">
+              <wp:posOffset>635</wp:posOffset>
+            </wp:positionV>
+            <wp:extent cx="5410200" cy="4924425"/>
+            <wp:effectExtent l="0" t="0" r="0" b="0"/>
+            <wp:wrapSquare wrapText="largest"/>
+            <wp:docPr id="8" name="Image8" descr="" title=""/>
+            <wp:cNvGraphicFramePr>
+              <a:graphicFrameLocks xmlns:a="http://schemas.openxmlformats.org/drawingml/2006/main" noChangeAspect="1"/>
+            </wp:cNvGraphicFramePr>
+            <a:graphic xmlns:a="http://schemas.openxmlformats.org/drawingml/2006/main">
+              <a:graphicData uri="http://schemas.openxmlformats.org/drawingml/2006/picture">
+                <pic:pic xmlns:pic="http://schemas.openxmlformats.org/drawingml/2006/picture">
+                  <pic:nvPicPr>
+                    <pic:cNvPr id="8" name="Image8" descr="" title=""/>
+                    <pic:cNvPicPr>
+                      <a:picLocks noChangeAspect="1" noChangeArrowheads="1"/>
+                    </pic:cNvPicPr>
+                  </pic:nvPicPr>
+                  <pic:blipFill>
+                    <a:blip r:embed="rId63"/>
+                    <a:stretch>
+                      <a:fillRect/>
+                    </a:stretch>
+                  </pic:blipFill>
+                  <pic:spPr bwMode="auto">
+                    <a:xfrm>
+                      <a:off x="0" y="0"/>
+                      <a:ext cx="5410200" cy="4924425"/>
+                    </a:xfrm>
+                    <a:prstGeom prst="rect">
+                      <a:avLst/>
+                    </a:prstGeom>
+                  </pic:spPr>
+                </pic:pic>
+              </a:graphicData>
+            </a:graphic>
+          </wp:anchor>
+        </w:drawing>
+      </w:r>
+    </w:p>
+    <w:p>
+      <w:pPr>
+        <w:pStyle w:val="TextBody"/>
+        <w:widowControl/>
+        <w:suppressAutoHyphens w:val="true"/>
+        <w:bidi w:val="0"/>
+        <w:spacing w:lineRule="auto" w:line="276" w:before="0" w:after="140"/>
+        <w:jc w:val="start"/>
+        <w:rPr/>
+      </w:pPr>
+      <w:r>
+        <w:rPr/>
+      </w:r>
+    </w:p>
+    <w:p>
+      <w:pPr>
+        <w:pStyle w:val="TextBody"/>
+        <w:widowControl/>
+        <w:suppressAutoHyphens w:val="true"/>
+        <w:bidi w:val="0"/>
+        <w:spacing w:lineRule="auto" w:line="276" w:before="0" w:after="140"/>
+        <w:jc w:val="start"/>
+        <w:rPr/>
+      </w:pPr>
+      <w:r>
+        <w:rPr/>
+      </w:r>
+    </w:p>
+    <w:p>
+      <w:pPr>
+        <w:pStyle w:val="TextBody"/>
+        <w:widowControl/>
+        <w:suppressAutoHyphens w:val="true"/>
+        <w:bidi w:val="0"/>
+        <w:spacing w:lineRule="auto" w:line="276" w:before="0" w:after="140"/>
+        <w:jc w:val="start"/>
+        <w:rPr/>
+      </w:pPr>
+      <w:r>
+        <w:rPr/>
+      </w:r>
+    </w:p>
+    <w:p>
+      <w:pPr>
+        <w:pStyle w:val="TextBody"/>
+        <w:widowControl/>
+        <w:suppressAutoHyphens w:val="true"/>
+        <w:bidi w:val="0"/>
+        <w:spacing w:lineRule="auto" w:line="276" w:before="0" w:after="140"/>
+        <w:jc w:val="start"/>
+        <w:rPr/>
+      </w:pPr>
+      <w:r>
+        <w:rPr/>
+      </w:r>
+    </w:p>
+    <w:p>
+      <w:pPr>
+        <w:pStyle w:val="TextBody"/>
+        <w:widowControl/>
+        <w:suppressAutoHyphens w:val="true"/>
+        <w:bidi w:val="0"/>
+        <w:spacing w:lineRule="auto" w:line="276" w:before="0" w:after="140"/>
+        <w:jc w:val="start"/>
+        <w:rPr/>
+      </w:pPr>
+      <w:r>
+        <w:rPr/>
+      </w:r>
+    </w:p>
+    <w:p>
+      <w:pPr>
+        <w:pStyle w:val="TextBody"/>
+        <w:widowControl/>
+        <w:suppressAutoHyphens w:val="true"/>
+        <w:bidi w:val="0"/>
+        <w:spacing w:lineRule="auto" w:line="276" w:before="0" w:after="140"/>
+        <w:jc w:val="start"/>
+        <w:rPr/>
+      </w:pPr>
+      <w:r>
+        <w:rPr/>
+      </w:r>
+    </w:p>
+    <w:p>
+      <w:pPr>
+        <w:pStyle w:val="TextBody"/>
+        <w:widowControl/>
+        <w:suppressAutoHyphens w:val="true"/>
+        <w:bidi w:val="0"/>
+        <w:spacing w:lineRule="auto" w:line="276" w:before="0" w:after="140"/>
+        <w:jc w:val="start"/>
+        <w:rPr/>
+      </w:pPr>
+      <w:r>
+        <w:rPr/>
+      </w:r>
+    </w:p>
+    <w:p>
+      <w:pPr>
+        <w:pStyle w:val="TextBody"/>
+        <w:widowControl/>
+        <w:suppressAutoHyphens w:val="true"/>
+        <w:bidi w:val="0"/>
+        <w:spacing w:lineRule="auto" w:line="276" w:before="0" w:after="140"/>
+        <w:jc w:val="start"/>
+        <w:rPr/>
+      </w:pPr>
+      <w:r>
+        <w:rPr/>
+      </w:r>
+    </w:p>
+    <w:p>
+      <w:pPr>
+        <w:pStyle w:val="TextBody"/>
+        <w:widowControl/>
+        <w:suppressAutoHyphens w:val="true"/>
+        <w:bidi w:val="0"/>
+        <w:spacing w:lineRule="auto" w:line="276" w:before="0" w:after="140"/>
+        <w:jc w:val="start"/>
+        <w:rPr/>
+      </w:pPr>
+      <w:r>
+        <w:rPr/>
+      </w:r>
+    </w:p>
+    <w:p>
+      <w:pPr>
+        <w:pStyle w:val="TextBody"/>
+        <w:widowControl/>
+        <w:suppressAutoHyphens w:val="true"/>
+        <w:bidi w:val="0"/>
+        <w:spacing w:lineRule="auto" w:line="276" w:before="0" w:after="140"/>
+        <w:jc w:val="start"/>
+        <w:rPr/>
+      </w:pPr>
+      <w:r>
+        <w:rPr/>
+      </w:r>
+    </w:p>
+    <w:p>
+      <w:pPr>
+        <w:pStyle w:val="TextBody"/>
+        <w:widowControl/>
+        <w:suppressAutoHyphens w:val="true"/>
+        <w:bidi w:val="0"/>
+        <w:spacing w:lineRule="auto" w:line="276" w:before="0" w:after="140"/>
+        <w:jc w:val="start"/>
+        <w:rPr/>
+      </w:pPr>
+      <w:r>
+        <w:rPr/>
+      </w:r>
+    </w:p>
+    <w:p>
+      <w:pPr>
+        <w:pStyle w:val="TextBody"/>
+        <w:widowControl/>
+        <w:suppressAutoHyphens w:val="true"/>
+        <w:bidi w:val="0"/>
+        <w:spacing w:lineRule="auto" w:line="276" w:before="0" w:after="140"/>
+        <w:jc w:val="start"/>
+        <w:rPr/>
+      </w:pPr>
+      <w:r>
+        <w:rPr/>
+      </w:r>
+    </w:p>
+    <w:p>
+      <w:pPr>
+        <w:pStyle w:val="TextBody"/>
+        <w:widowControl/>
+        <w:suppressAutoHyphens w:val="true"/>
+        <w:bidi w:val="0"/>
+        <w:spacing w:lineRule="auto" w:line="276" w:before="0" w:after="140"/>
+        <w:jc w:val="start"/>
+        <w:rPr/>
+      </w:pPr>
+      <w:r>
+        <w:rPr/>
+      </w:r>
+    </w:p>
+    <w:p>
+      <w:pPr>
+        <w:pStyle w:val="TextBody"/>
+        <w:widowControl/>
+        <w:suppressAutoHyphens w:val="true"/>
+        <w:bidi w:val="0"/>
+        <w:spacing w:lineRule="auto" w:line="276" w:before="0" w:after="140"/>
+        <w:jc w:val="start"/>
+        <w:rPr/>
+      </w:pPr>
+      <w:r>
+        <w:rPr/>
+      </w:r>
+    </w:p>
+    <w:p>
+      <w:pPr>
+        <w:pStyle w:val="TextBody"/>
+        <w:widowControl/>
+        <w:suppressAutoHyphens w:val="true"/>
+        <w:bidi w:val="0"/>
+        <w:spacing w:lineRule="auto" w:line="276" w:before="0" w:after="140"/>
+        <w:jc w:val="start"/>
+        <w:rPr/>
+      </w:pPr>
+      <w:r>
+        <w:rPr/>
+      </w:r>
+    </w:p>
+    <w:p>
+      <w:pPr>
+        <w:pStyle w:val="TextBody"/>
+        <w:widowControl/>
+        <w:suppressAutoHyphens w:val="true"/>
+        <w:bidi w:val="0"/>
+        <w:spacing w:lineRule="auto" w:line="276" w:before="0" w:after="140"/>
+        <w:jc w:val="start"/>
+        <w:rPr/>
+      </w:pPr>
+      <w:r>
+        <w:rPr/>
+      </w:r>
+    </w:p>
+    <w:p>
+      <w:pPr>
+        <w:pStyle w:val="TextBody"/>
+        <w:widowControl/>
+        <w:suppressAutoHyphens w:val="true"/>
+        <w:bidi w:val="0"/>
+        <w:spacing w:lineRule="auto" w:line="276" w:before="0" w:after="140"/>
+        <w:jc w:val="start"/>
+        <w:rPr/>
+      </w:pPr>
+      <w:r>
+        <w:rPr/>
+        <w:t>Fig. 8. PhpAdmin main window.</w:t>
+      </w:r>
+    </w:p>
+    <w:p>
+      <w:pPr>
+        <w:pStyle w:val="TextBody"/>
+        <w:widowControl/>
+        <w:suppressAutoHyphens w:val="true"/>
+        <w:bidi w:val="0"/>
+        <w:spacing w:lineRule="auto" w:line="276" w:before="0" w:after="140"/>
+        <w:jc w:val="start"/>
+        <w:rPr/>
+      </w:pPr>
+      <w:r>
+        <w:rPr/>
+        <w:t>As you can see, networking with two containers is not a big problem, but what will you do when your project grows to five or more containers? Starting them in the right order is quite tricky.</w:t>
+      </w:r>
+    </w:p>
+    <w:p>
+      <w:pPr>
+        <w:pStyle w:val="Normal"/>
+        <w:spacing w:before="120" w:after="120"/>
+        <w:rPr/>
+      </w:pPr>
+      <w:r>
+        <w:rPr>
+          <w:b/>
+          <w:bCs/>
+        </w:rPr>
+        <w:t>Docker-compose</w:t>
+      </w:r>
+      <w:r>
+        <w:rPr/>
+        <w:t xml:space="preserve"> provides a solution to this problem: you create a file that lists all the project elements (containers, networks, volumes, ...) and run this file using the </w:t>
+      </w:r>
+      <w:r>
+        <w:rPr>
+          <w:b/>
+          <w:bCs/>
+        </w:rPr>
+        <w:t>docker-compose</w:t>
+      </w:r>
+      <w:r>
+        <w:rPr/>
+        <w:t xml:space="preserve"> command</w:t>
+      </w:r>
+    </w:p>
+    <w:p>
+      <w:pPr>
+        <w:pStyle w:val="Example"/>
+        <w:rPr/>
+      </w:pPr>
+      <w:r>
+        <w:rPr/>
+        <w:t>docker compose up</w:t>
+      </w:r>
+    </w:p>
+    <w:p>
+      <w:pPr>
+        <w:pStyle w:val="TextBody"/>
+        <w:widowControl/>
+        <w:suppressAutoHyphens w:val="true"/>
+        <w:bidi w:val="0"/>
+        <w:spacing w:lineRule="auto" w:line="276" w:before="120" w:after="120"/>
+        <w:jc w:val="start"/>
+        <w:rPr/>
+      </w:pPr>
+      <w:r>
+        <w:rPr/>
+        <w:t xml:space="preserve">This </w:t>
+      </w:r>
+      <w:hyperlink r:id="rId64">
+        <w:r>
+          <w:rPr>
+            <w:rStyle w:val="InternetLink"/>
+          </w:rPr>
+          <w:t>command</w:t>
+        </w:r>
+      </w:hyperlink>
+      <w:r>
+        <w:rPr/>
+        <w:t xml:space="preserve"> will take the </w:t>
+      </w:r>
+      <w:r>
+        <w:rPr>
+          <w:b/>
+          <w:bCs/>
+        </w:rPr>
+        <w:t>docker-compose.yml</w:t>
+      </w:r>
+      <w:r>
+        <w:rPr/>
+        <w:t xml:space="preserve"> file in your local directory and start building the containers.</w:t>
+      </w:r>
+    </w:p>
+    <w:p>
+      <w:pPr>
+        <w:pStyle w:val="TextBody"/>
+        <w:widowControl/>
+        <w:suppressAutoHyphens w:val="true"/>
+        <w:bidi w:val="0"/>
+        <w:spacing w:lineRule="auto" w:line="276" w:before="120" w:after="120"/>
+        <w:jc w:val="start"/>
+        <w:rPr/>
+      </w:pPr>
+      <w:r>
+        <w:rPr/>
+        <w:t xml:space="preserve">Windows users will get </w:t>
+      </w:r>
+      <w:r>
+        <w:rPr>
+          <w:b/>
+          <w:bCs/>
+        </w:rPr>
+        <w:t>docker-compose</w:t>
+      </w:r>
+      <w:r>
+        <w:rPr/>
+        <w:t xml:space="preserve"> by installing </w:t>
+      </w:r>
+      <w:r>
+        <w:rPr>
+          <w:b/>
+          <w:bCs/>
+        </w:rPr>
+        <w:t>docker-desktop</w:t>
+      </w:r>
+      <w:r>
+        <w:rPr/>
+        <w:t xml:space="preserve">, Linux users must install this application by following the instructions on the </w:t>
+      </w:r>
+      <w:hyperlink r:id="rId65">
+        <w:r>
+          <w:rPr>
+            <w:rStyle w:val="InternetLink"/>
+          </w:rPr>
+          <w:t>DigitalOcean</w:t>
+        </w:r>
+      </w:hyperlink>
+      <w:r>
+        <w:rPr/>
+        <w:t xml:space="preserve"> site. There are many articles about </w:t>
+      </w:r>
+      <w:r>
+        <w:rPr>
+          <w:b/>
+          <w:bCs/>
+        </w:rPr>
+        <w:t>docker-compose</w:t>
+      </w:r>
+      <w:r>
+        <w:rPr/>
+        <w:t xml:space="preserve"> on the web. You can read </w:t>
+      </w:r>
+      <w:hyperlink r:id="rId66">
+        <w:r>
+          <w:rPr>
+            <w:rStyle w:val="InternetLink"/>
+          </w:rPr>
+          <w:t>this</w:t>
+        </w:r>
+      </w:hyperlink>
+      <w:r>
+        <w:rPr/>
+        <w:t xml:space="preserve"> one. Here I will explain how to build docker-compose.yml for mySQL database and phpAdmin program.</w:t>
+      </w:r>
+    </w:p>
+    <w:p>
+      <w:pPr>
+        <w:pStyle w:val="TextBody"/>
+        <w:widowControl/>
+        <w:suppressAutoHyphens w:val="true"/>
+        <w:bidi w:val="0"/>
+        <w:spacing w:lineRule="auto" w:line="276" w:before="120" w:after="120"/>
+        <w:jc w:val="start"/>
+        <w:rPr/>
+      </w:pPr>
+      <w:r>
+        <w:rPr/>
+        <w:t xml:space="preserve">The </w:t>
+      </w:r>
+      <w:r>
+        <w:rPr>
+          <w:b/>
+          <w:bCs/>
+        </w:rPr>
+        <w:t>docker-compose.yml</w:t>
+      </w:r>
+      <w:r>
+        <w:rPr/>
+        <w:t xml:space="preserve"> JSON file shows a tree that contains the same elements we used in the docker run command. The file must start with the version line followed by the top-level elements:</w:t>
+      </w:r>
+    </w:p>
+    <w:p>
+      <w:pPr>
+        <w:pStyle w:val="Example"/>
+        <w:rPr/>
+      </w:pPr>
+      <w:r>
+        <w:rPr/>
+        <w:t>version: "3.8"</w:t>
+      </w:r>
+    </w:p>
+    <w:p>
+      <w:pPr>
+        <w:pStyle w:val="Example"/>
+        <w:rPr/>
+      </w:pPr>
+      <w:r>
+        <w:rPr/>
+        <w:t>services:</w:t>
+      </w:r>
+    </w:p>
+    <w:p>
+      <w:pPr>
+        <w:pStyle w:val="Example"/>
+        <w:rPr/>
+      </w:pPr>
+      <w:r>
+        <w:rPr/>
+        <w:t xml:space="preserve">   </w:t>
+      </w:r>
+      <w:r>
+        <w:rPr/>
+        <w:t>...</w:t>
+      </w:r>
+    </w:p>
+    <w:p>
+      <w:pPr>
+        <w:pStyle w:val="Example"/>
+        <w:rPr/>
+      </w:pPr>
+      <w:r>
+        <w:rPr/>
+        <w:t>volumes:</w:t>
+      </w:r>
+    </w:p>
+    <w:p>
+      <w:pPr>
+        <w:pStyle w:val="Example"/>
+        <w:rPr/>
+      </w:pPr>
+      <w:r>
+        <w:rPr/>
+        <w:t xml:space="preserve">   </w:t>
+      </w:r>
+      <w:r>
+        <w:rPr/>
+        <w:t>...</w:t>
+      </w:r>
+    </w:p>
+    <w:p>
+      <w:pPr>
+        <w:pStyle w:val="Example"/>
+        <w:rPr/>
+      </w:pPr>
+      <w:r>
+        <w:rPr/>
+        <w:t>networks:</w:t>
+      </w:r>
+    </w:p>
+    <w:p>
+      <w:pPr>
+        <w:pStyle w:val="Example"/>
+        <w:rPr/>
+      </w:pPr>
+      <w:r>
+        <w:rPr/>
+        <w:t xml:space="preserve">   …</w:t>
+      </w:r>
+    </w:p>
+    <w:p>
+      <w:pPr>
+        <w:pStyle w:val="TextBody"/>
+        <w:widowControl/>
+        <w:suppressAutoHyphens w:val="true"/>
+        <w:bidi w:val="0"/>
+        <w:spacing w:lineRule="auto" w:line="276" w:before="120" w:after="120"/>
+        <w:jc w:val="start"/>
+        <w:rPr/>
+      </w:pPr>
+      <w:r>
+        <w:rPr/>
+        <w:t xml:space="preserve">All top-level elements are listed on the </w:t>
+      </w:r>
+      <w:hyperlink r:id="rId67">
+        <w:r>
+          <w:rPr>
+            <w:rStyle w:val="InternetLink"/>
+          </w:rPr>
+          <w:t>docker</w:t>
+        </w:r>
+      </w:hyperlink>
+      <w:r>
+        <w:rPr/>
+        <w:t xml:space="preserve"> site, three names (services, volumes, networks) are important in the example under consideration. You can arrange them in any order.</w:t>
+      </w:r>
+    </w:p>
+    <w:p>
+      <w:pPr>
+        <w:pStyle w:val="Example"/>
+        <w:rPr/>
+      </w:pPr>
+      <w:r>
+        <w:rPr/>
+        <w:t>version: "3.8"</w:t>
+      </w:r>
+    </w:p>
+    <w:p>
+      <w:pPr>
+        <w:pStyle w:val="Example"/>
+        <w:rPr/>
+      </w:pPr>
+      <w:r>
+        <w:rPr/>
+      </w:r>
+    </w:p>
+    <w:p>
+      <w:pPr>
+        <w:pStyle w:val="Example"/>
+        <w:rPr/>
+      </w:pPr>
+      <w:r>
+        <w:rPr/>
+        <w:t>services:</w:t>
+      </w:r>
+    </w:p>
+    <w:p>
+      <w:pPr>
+        <w:pStyle w:val="Example"/>
+        <w:rPr/>
+      </w:pPr>
+      <w:r>
+        <w:rPr/>
+        <w:t xml:space="preserve">  </w:t>
+      </w:r>
+      <w:r>
+        <w:rPr/>
+        <w:t>mySqlService:</w:t>
+      </w:r>
+    </w:p>
+    <w:p>
+      <w:pPr>
+        <w:pStyle w:val="Example"/>
+        <w:rPr/>
+      </w:pPr>
+      <w:r>
+        <w:rPr/>
+        <w:t xml:space="preserve">    </w:t>
+      </w:r>
+      <w:r>
+        <w:rPr/>
+        <w:t>image: mysql</w:t>
+      </w:r>
+    </w:p>
+    <w:p>
+      <w:pPr>
+        <w:pStyle w:val="Example"/>
+        <w:rPr/>
+      </w:pPr>
+      <w:r>
+        <w:rPr/>
+        <w:t xml:space="preserve">    </w:t>
+      </w:r>
+      <w:r>
+        <w:rPr/>
+        <w:t>container_name: mySqlSrv</w:t>
+      </w:r>
+    </w:p>
+    <w:p>
+      <w:pPr>
+        <w:pStyle w:val="Example"/>
+        <w:rPr/>
+      </w:pPr>
+      <w:r>
+        <w:rPr/>
+        <w:t xml:space="preserve">    </w:t>
+      </w:r>
+      <w:r>
+        <w:rPr/>
+        <w:t>restart: "no"</w:t>
+      </w:r>
+    </w:p>
+    <w:p>
+      <w:pPr>
+        <w:pStyle w:val="Example"/>
+        <w:rPr/>
+      </w:pPr>
+      <w:r>
+        <w:rPr/>
+        <w:t xml:space="preserve">    </w:t>
+      </w:r>
+      <w:r>
+        <w:rPr/>
+        <w:t>environment:</w:t>
+      </w:r>
+    </w:p>
+    <w:p>
+      <w:pPr>
+        <w:pStyle w:val="Example"/>
+        <w:rPr/>
+      </w:pPr>
+      <w:r>
+        <w:rPr/>
+        <w:t xml:space="preserve">      </w:t>
+      </w:r>
+      <w:r>
+        <w:rPr/>
+        <w:t>- MYSQL_DATABASE=testDB</w:t>
+      </w:r>
+    </w:p>
+    <w:p>
+      <w:pPr>
+        <w:pStyle w:val="Example"/>
+        <w:rPr/>
+      </w:pPr>
+      <w:r>
+        <w:rPr/>
+        <w:t xml:space="preserve">      </w:t>
+      </w:r>
+      <w:r>
+        <w:rPr/>
+        <w:t>- MYSQL_ROOT_PASSWORD=123</w:t>
+      </w:r>
+    </w:p>
+    <w:p>
+      <w:pPr>
+        <w:pStyle w:val="Example"/>
+        <w:rPr/>
+      </w:pPr>
+      <w:r>
+        <w:rPr/>
+        <w:t xml:space="preserve">    </w:t>
+      </w:r>
+      <w:r>
+        <w:rPr/>
+        <w:t>ports:</w:t>
+      </w:r>
+    </w:p>
+    <w:p>
+      <w:pPr>
+        <w:pStyle w:val="Example"/>
+        <w:rPr/>
+      </w:pPr>
+      <w:r>
+        <w:rPr/>
+        <w:t xml:space="preserve">      </w:t>
+      </w:r>
+      <w:r>
+        <w:rPr/>
+        <w:t>- 3306:3306</w:t>
+      </w:r>
+    </w:p>
+    <w:p>
+      <w:pPr>
+        <w:pStyle w:val="Example"/>
+        <w:rPr/>
+      </w:pPr>
+      <w:r>
+        <w:rPr/>
+        <w:t xml:space="preserve">    </w:t>
+      </w:r>
+      <w:r>
+        <w:rPr/>
+        <w:t>volumes:</w:t>
+      </w:r>
+    </w:p>
+    <w:p>
+      <w:pPr>
+        <w:pStyle w:val="Example"/>
+        <w:rPr/>
+      </w:pPr>
+      <w:r>
+        <w:rPr/>
+        <w:t xml:space="preserve">      </w:t>
+      </w:r>
+      <w:r>
+        <w:rPr/>
+        <w:t>- mySqlData:/var/lib/mysql</w:t>
+      </w:r>
+    </w:p>
+    <w:p>
+      <w:pPr>
+        <w:pStyle w:val="Example"/>
+        <w:rPr/>
+      </w:pPr>
+      <w:r>
+        <w:rPr/>
+        <w:t xml:space="preserve">    </w:t>
+      </w:r>
+      <w:r>
+        <w:rPr/>
+        <w:t>networks:</w:t>
+      </w:r>
+    </w:p>
+    <w:p>
+      <w:pPr>
+        <w:pStyle w:val="Example"/>
+        <w:rPr/>
+      </w:pPr>
+      <w:r>
+        <w:rPr/>
+        <w:t xml:space="preserve">      </w:t>
+      </w:r>
+      <w:r>
+        <w:rPr/>
+        <w:t>- mySqlNet</w:t>
+      </w:r>
+    </w:p>
+    <w:p>
+      <w:pPr>
+        <w:pStyle w:val="Example"/>
+        <w:rPr/>
+      </w:pPr>
+      <w:r>
+        <w:rPr/>
+        <w:t xml:space="preserve">  </w:t>
+      </w:r>
+      <w:r>
+        <w:rPr/>
+        <w:t>phpmyadminService:</w:t>
+      </w:r>
+    </w:p>
+    <w:p>
+      <w:pPr>
+        <w:pStyle w:val="Example"/>
+        <w:rPr/>
+      </w:pPr>
+      <w:r>
+        <w:rPr/>
+        <w:t xml:space="preserve">    </w:t>
+      </w:r>
+      <w:r>
+        <w:rPr/>
+        <w:t>image: phpmyadmin</w:t>
+      </w:r>
+    </w:p>
+    <w:p>
+      <w:pPr>
+        <w:pStyle w:val="Example"/>
+        <w:rPr/>
+      </w:pPr>
+      <w:r>
+        <w:rPr/>
+        <w:t xml:space="preserve">    </w:t>
+      </w:r>
+      <w:r>
+        <w:rPr/>
+        <w:t>container_name: phpmyadminSrv</w:t>
+      </w:r>
+    </w:p>
+    <w:p>
+      <w:pPr>
+        <w:pStyle w:val="Example"/>
+        <w:rPr/>
+      </w:pPr>
+      <w:r>
+        <w:rPr/>
+        <w:t xml:space="preserve">    </w:t>
+      </w:r>
+      <w:r>
+        <w:rPr/>
+        <w:t>restart: "no"</w:t>
+      </w:r>
+    </w:p>
+    <w:p>
+      <w:pPr>
+        <w:pStyle w:val="Example"/>
+        <w:rPr/>
+      </w:pPr>
+      <w:r>
+        <w:rPr/>
+        <w:t xml:space="preserve">    </w:t>
+      </w:r>
+      <w:r>
+        <w:rPr/>
+        <w:t>environment:</w:t>
+      </w:r>
+    </w:p>
+    <w:p>
+      <w:pPr>
+        <w:pStyle w:val="Example"/>
+        <w:rPr/>
+      </w:pPr>
+      <w:r>
+        <w:rPr/>
+        <w:t xml:space="preserve">      </w:t>
+      </w:r>
+      <w:r>
+        <w:rPr/>
+        <w:t>- PMA_HOST=mySqlSrv</w:t>
+      </w:r>
+    </w:p>
+    <w:p>
+      <w:pPr>
+        <w:pStyle w:val="Example"/>
+        <w:rPr/>
+      </w:pPr>
+      <w:r>
+        <w:rPr/>
+        <w:t xml:space="preserve">      </w:t>
+      </w:r>
+      <w:r>
+        <w:rPr/>
+        <w:t>- PMA_USER=root</w:t>
+      </w:r>
+    </w:p>
+    <w:p>
+      <w:pPr>
+        <w:pStyle w:val="Example"/>
+        <w:rPr/>
+      </w:pPr>
+      <w:r>
+        <w:rPr/>
+        <w:t xml:space="preserve">      </w:t>
+      </w:r>
+      <w:r>
+        <w:rPr/>
+        <w:t>- PMA_PASSWORD=123</w:t>
+      </w:r>
+    </w:p>
+    <w:p>
+      <w:pPr>
+        <w:pStyle w:val="Example"/>
+        <w:rPr/>
+      </w:pPr>
+      <w:r>
+        <w:rPr/>
+        <w:t xml:space="preserve">    </w:t>
+      </w:r>
+      <w:r>
+        <w:rPr/>
+        <w:t>ports:</w:t>
+      </w:r>
+    </w:p>
+    <w:p>
+      <w:pPr>
+        <w:pStyle w:val="Example"/>
+        <w:rPr/>
+      </w:pPr>
+      <w:r>
+        <w:rPr/>
+        <w:t xml:space="preserve">      </w:t>
+      </w:r>
+      <w:r>
+        <w:rPr/>
+        <w:t>- 8080:80</w:t>
+      </w:r>
+    </w:p>
+    <w:p>
+      <w:pPr>
+        <w:pStyle w:val="Example"/>
+        <w:rPr/>
+      </w:pPr>
+      <w:r>
+        <w:rPr/>
+        <w:t xml:space="preserve">    </w:t>
+      </w:r>
+      <w:r>
+        <w:rPr/>
+        <w:t>networks:</w:t>
+      </w:r>
+    </w:p>
+    <w:p>
+      <w:pPr>
+        <w:pStyle w:val="Example"/>
+        <w:rPr/>
+      </w:pPr>
+      <w:r>
+        <w:rPr/>
+        <w:t xml:space="preserve">      </w:t>
+      </w:r>
+      <w:r>
+        <w:rPr/>
+        <w:t>- mySqlNet</w:t>
+      </w:r>
+    </w:p>
+    <w:p>
+      <w:pPr>
+        <w:pStyle w:val="Example"/>
+        <w:rPr/>
+      </w:pPr>
+      <w:r>
+        <w:rPr/>
+      </w:r>
+    </w:p>
+    <w:p>
+      <w:pPr>
+        <w:pStyle w:val="Example"/>
+        <w:rPr/>
+      </w:pPr>
+      <w:r>
+        <w:rPr/>
+        <w:t>volumes:</w:t>
+      </w:r>
+    </w:p>
+    <w:p>
+      <w:pPr>
+        <w:pStyle w:val="Example"/>
+        <w:rPr/>
+      </w:pPr>
+      <w:r>
+        <w:rPr/>
+        <w:t xml:space="preserve">  </w:t>
+      </w:r>
+      <w:r>
+        <w:rPr/>
+        <w:t>mySqlData:</w:t>
+      </w:r>
+    </w:p>
+    <w:p>
+      <w:pPr>
+        <w:pStyle w:val="Example"/>
+        <w:rPr/>
+      </w:pPr>
+      <w:r>
+        <w:rPr/>
+        <w:t xml:space="preserve">    </w:t>
+      </w:r>
+      <w:r>
+        <w:rPr/>
+        <w:t>external: true</w:t>
+      </w:r>
+    </w:p>
+    <w:p>
+      <w:pPr>
+        <w:pStyle w:val="Example"/>
+        <w:rPr/>
+      </w:pPr>
+      <w:r>
+        <w:rPr/>
+      </w:r>
+    </w:p>
+    <w:p>
+      <w:pPr>
+        <w:pStyle w:val="Example"/>
+        <w:rPr/>
+      </w:pPr>
+      <w:r>
+        <w:rPr/>
+        <w:t>networks:</w:t>
+      </w:r>
+    </w:p>
+    <w:p>
+      <w:pPr>
+        <w:pStyle w:val="Example"/>
+        <w:rPr/>
+      </w:pPr>
+      <w:r>
+        <w:rPr/>
+        <w:t xml:space="preserve">  </w:t>
+      </w:r>
+      <w:r>
+        <w:rPr/>
+        <w:t>mySqlNet:</w:t>
+      </w:r>
+    </w:p>
+    <w:p>
+      <w:pPr>
+        <w:pStyle w:val="Example"/>
+        <w:rPr/>
+      </w:pPr>
+      <w:r>
+        <w:rPr/>
+        <w:t xml:space="preserve">    </w:t>
+      </w:r>
+      <w:r>
+        <w:rPr/>
+        <w:t>external: true</w:t>
+      </w:r>
+    </w:p>
+    <w:p>
+      <w:pPr>
+        <w:pStyle w:val="TextBody"/>
+        <w:widowControl/>
+        <w:suppressAutoHyphens w:val="true"/>
+        <w:bidi w:val="0"/>
+        <w:spacing w:lineRule="auto" w:line="276" w:before="0" w:after="140"/>
+        <w:jc w:val="start"/>
+        <w:rPr/>
+      </w:pPr>
+      <w:r>
+        <w:rPr/>
+        <w:t>This docker-compose.yml file creates the same two containers. You can write this file with any text editor, but Visual Studio Code works best. Enter the commands listed below in the terminal:</w:t>
+      </w:r>
+    </w:p>
+    <w:p>
+      <w:pPr>
+        <w:pStyle w:val="Example"/>
+        <w:rPr/>
+      </w:pPr>
+      <w:r>
+        <w:rPr/>
+        <w:t>cd ~</w:t>
+      </w:r>
+    </w:p>
+    <w:p>
+      <w:pPr>
+        <w:pStyle w:val="Example"/>
+        <w:rPr/>
+      </w:pPr>
+      <w:r>
+        <w:rPr/>
+        <w:t>mkdir composeTest</w:t>
+      </w:r>
+    </w:p>
+    <w:p>
+      <w:pPr>
+        <w:pStyle w:val="Example"/>
+        <w:rPr/>
+      </w:pPr>
+      <w:r>
+        <w:rPr/>
+        <w:t>cd composeTest/</w:t>
+      </w:r>
+    </w:p>
+    <w:p>
+      <w:pPr>
+        <w:pStyle w:val="Example"/>
+        <w:rPr/>
+      </w:pPr>
+      <w:r>
+        <w:rPr/>
+        <w:t>touch docker-compose.yml</w:t>
+      </w:r>
+    </w:p>
+    <w:p>
+      <w:pPr>
+        <w:pStyle w:val="Example"/>
+        <w:rPr/>
+      </w:pPr>
+      <w:r>
+        <w:rPr/>
+        <w:t>code . &amp;</w:t>
+      </w:r>
+    </w:p>
+    <w:p>
+      <w:pPr>
+        <w:pStyle w:val="TextBody"/>
+        <w:widowControl/>
+        <w:suppressAutoHyphens w:val="true"/>
+        <w:bidi w:val="0"/>
+        <w:spacing w:lineRule="auto" w:line="276" w:before="0" w:after="140"/>
+        <w:jc w:val="start"/>
+        <w:rPr/>
+      </w:pPr>
+      <w:r>
+        <w:rPr/>
+        <w:t>After writing this file, type the command in the terminal:</w:t>
+      </w:r>
+    </w:p>
+    <w:p>
+      <w:pPr>
+        <w:pStyle w:val="Example"/>
+        <w:rPr/>
+      </w:pPr>
+      <w:r>
+        <w:rPr/>
+        <w:t>docker-compose up -d</w:t>
+      </w:r>
+    </w:p>
+    <w:p>
+      <w:pPr>
+        <w:pStyle w:val="TextBody"/>
+        <w:widowControl/>
+        <w:suppressAutoHyphens w:val="true"/>
+        <w:bidi w:val="0"/>
+        <w:spacing w:lineRule="auto" w:line="276" w:before="0" w:after="140"/>
+        <w:jc w:val="start"/>
+        <w:rPr/>
+      </w:pPr>
+      <w:r>
+        <w:rPr/>
+        <w:t>After launching any WEB browser and typ</w:t>
+      </w:r>
+      <w:r>
+        <w:rPr/>
+        <w:t>ing</w:t>
+      </w:r>
+      <w:r>
+        <w:rPr/>
+        <w:t xml:space="preserve"> </w:t>
+      </w:r>
+      <w:r>
+        <w:rPr>
+          <w:b/>
+          <w:bCs/>
+        </w:rPr>
+        <w:t>localhost:8080</w:t>
+      </w:r>
+      <w:r>
+        <w:rPr/>
+        <w:t xml:space="preserve"> in the address bar, you will see the phpAdmin page.</w:t>
+      </w:r>
+    </w:p>
+    <w:p>
+      <w:pPr>
+        <w:pStyle w:val="TextBody"/>
+        <w:widowControl/>
+        <w:suppressAutoHyphens w:val="true"/>
+        <w:bidi w:val="0"/>
+        <w:spacing w:lineRule="auto" w:line="276" w:before="0" w:after="140"/>
+        <w:jc w:val="start"/>
+        <w:rPr/>
+      </w:pPr>
+      <w:r>
+        <w:rPr/>
+        <w:t xml:space="preserve">From the point of view of docker-compose, every container is a service and must be listed inside the </w:t>
+      </w:r>
+      <w:r>
+        <w:rPr>
+          <w:b/>
+          <w:bCs/>
+        </w:rPr>
+        <w:t>services</w:t>
+      </w:r>
+      <w:r>
+        <w:rPr/>
+        <w:t xml:space="preserve"> element . The service name (mySqlService) can match the container name (mySqlSrv), but the container_name element must still be provided. Otherwise docker-compose will create its own container name and you will have problems specifying PMA_HOST. The restart policy is described on the </w:t>
+      </w:r>
+      <w:hyperlink r:id="rId68">
+        <w:r>
+          <w:rPr>
+            <w:rStyle w:val="InternetLink"/>
+          </w:rPr>
+          <w:t>Baeldung</w:t>
+        </w:r>
+      </w:hyperlink>
+      <w:r>
+        <w:rPr/>
+        <w:t xml:space="preserve"> site.  Here's how to pass environment variables to a container. You can hide this information by writing these values into a file. You specify the name of this file inside the service.</w:t>
+      </w:r>
+    </w:p>
+    <w:p>
+      <w:pPr>
+        <w:pStyle w:val="Example"/>
+        <w:rPr/>
+      </w:pPr>
+      <w:r>
+        <w:rPr/>
+        <w:t>env_file: variables.env</w:t>
+      </w:r>
+    </w:p>
+    <w:p>
+      <w:pPr>
+        <w:pStyle w:val="TextBody"/>
+        <w:widowControl/>
+        <w:suppressAutoHyphens w:val="true"/>
+        <w:bidi w:val="0"/>
+        <w:spacing w:lineRule="auto" w:line="276" w:before="0" w:after="140"/>
+        <w:jc w:val="start"/>
+        <w:rPr/>
+      </w:pPr>
+      <w:r>
+        <w:rPr/>
+        <w:t xml:space="preserve">Application </w:t>
+      </w:r>
+      <w:r>
+        <w:rPr>
+          <w:b/>
+          <w:bCs/>
+        </w:rPr>
+        <w:t>docker-compose</w:t>
+      </w:r>
+      <w:r>
+        <w:rPr/>
+        <w:t xml:space="preserve"> listens to the same commands as the container: start, stop, ls, rm. All allowed commands will be listed by the help command or the </w:t>
+      </w:r>
+      <w:hyperlink r:id="rId69">
+        <w:r>
+          <w:rPr>
+            <w:rStyle w:val="InternetLink"/>
+          </w:rPr>
+          <w:t>docker</w:t>
+        </w:r>
+      </w:hyperlink>
+      <w:r>
+        <w:rPr/>
+        <w:t xml:space="preserve"> site:</w:t>
+      </w:r>
+    </w:p>
+    <w:p>
+      <w:pPr>
+        <w:pStyle w:val="Example"/>
+        <w:rPr/>
+      </w:pPr>
+      <w:r>
+        <w:rPr/>
+        <w:t>docker compose --help</w:t>
+      </w:r>
+    </w:p>
+    <w:p>
+      <w:pPr>
+        <w:pStyle w:val="TextBody"/>
+        <w:widowControl/>
+        <w:suppressAutoHyphens w:val="true"/>
+        <w:bidi w:val="0"/>
+        <w:spacing w:lineRule="auto" w:line="276" w:before="0" w:after="140"/>
+        <w:jc w:val="start"/>
+        <w:rPr/>
+      </w:pPr>
+      <w:r>
+        <w:rPr/>
+        <w:t xml:space="preserve">Run the commands being in the directory where the </w:t>
+      </w:r>
+      <w:r>
+        <w:rPr>
+          <w:b/>
+          <w:bCs/>
+        </w:rPr>
+        <w:t>docker-compose.yml</w:t>
+      </w:r>
+      <w:r>
+        <w:rPr/>
+        <w:t xml:space="preserve"> file is written.</w:t>
+      </w:r>
+    </w:p>
+    <w:p>
+      <w:pPr>
+        <w:pStyle w:val="TextBody"/>
+        <w:widowControl/>
+        <w:suppressAutoHyphens w:val="true"/>
+        <w:bidi w:val="0"/>
+        <w:spacing w:lineRule="auto" w:line="276" w:before="0" w:after="140"/>
+        <w:jc w:val="start"/>
+        <w:rPr/>
+      </w:pPr>
+      <w:r>
+        <w:rPr/>
+      </w:r>
+    </w:p>
+    <w:p>
+      <w:pPr>
+        <w:pStyle w:val="TextBody"/>
+        <w:spacing w:before="120" w:after="120"/>
         <w:rPr/>
       </w:pPr>
       <w:r>
@@ -7499,6 +10882,958 @@
     </w:lvl>
   </w:abstractNum>
   <w:abstractNum w:abstractNumId="13">
+    <w:lvl w:ilvl="0">
+      <w:start w:val="1"/>
+      <w:numFmt w:val="decimal"/>
+      <w:lvlText w:val="%1."/>
+      <w:lvlJc w:val="start"/>
+      <w:pPr>
+        <w:tabs>
+          <w:tab w:val="num" w:pos="720"/>
+        </w:tabs>
+        <w:ind w:start="720" w:hanging="360"/>
+      </w:pPr>
+      <w:rPr/>
+    </w:lvl>
+    <w:lvl w:ilvl="1">
+      <w:start w:val="1"/>
+      <w:numFmt w:val="decimal"/>
+      <w:lvlText w:val="%2."/>
+      <w:lvlJc w:val="start"/>
+      <w:pPr>
+        <w:tabs>
+          <w:tab w:val="num" w:pos="1080"/>
+        </w:tabs>
+        <w:ind w:start="1080" w:hanging="360"/>
+      </w:pPr>
+      <w:rPr/>
+    </w:lvl>
+    <w:lvl w:ilvl="2">
+      <w:start w:val="1"/>
+      <w:numFmt w:val="decimal"/>
+      <w:lvlText w:val="%3."/>
+      <w:lvlJc w:val="start"/>
+      <w:pPr>
+        <w:tabs>
+          <w:tab w:val="num" w:pos="1440"/>
+        </w:tabs>
+        <w:ind w:start="1440" w:hanging="360"/>
+      </w:pPr>
+      <w:rPr/>
+    </w:lvl>
+    <w:lvl w:ilvl="3">
+      <w:start w:val="1"/>
+      <w:numFmt w:val="decimal"/>
+      <w:lvlText w:val="%4."/>
+      <w:lvlJc w:val="start"/>
+      <w:pPr>
+        <w:tabs>
+          <w:tab w:val="num" w:pos="1800"/>
+        </w:tabs>
+        <w:ind w:start="1800" w:hanging="360"/>
+      </w:pPr>
+      <w:rPr/>
+    </w:lvl>
+    <w:lvl w:ilvl="4">
+      <w:start w:val="1"/>
+      <w:numFmt w:val="decimal"/>
+      <w:lvlText w:val="%5."/>
+      <w:lvlJc w:val="start"/>
+      <w:pPr>
+        <w:tabs>
+          <w:tab w:val="num" w:pos="2160"/>
+        </w:tabs>
+        <w:ind w:start="2160" w:hanging="360"/>
+      </w:pPr>
+      <w:rPr/>
+    </w:lvl>
+    <w:lvl w:ilvl="5">
+      <w:start w:val="1"/>
+      <w:numFmt w:val="decimal"/>
+      <w:lvlText w:val="%6."/>
+      <w:lvlJc w:val="start"/>
+      <w:pPr>
+        <w:tabs>
+          <w:tab w:val="num" w:pos="2520"/>
+        </w:tabs>
+        <w:ind w:start="2520" w:hanging="360"/>
+      </w:pPr>
+      <w:rPr/>
+    </w:lvl>
+    <w:lvl w:ilvl="6">
+      <w:start w:val="1"/>
+      <w:numFmt w:val="decimal"/>
+      <w:lvlText w:val="%7."/>
+      <w:lvlJc w:val="start"/>
+      <w:pPr>
+        <w:tabs>
+          <w:tab w:val="num" w:pos="2880"/>
+        </w:tabs>
+        <w:ind w:start="2880" w:hanging="360"/>
+      </w:pPr>
+      <w:rPr/>
+    </w:lvl>
+    <w:lvl w:ilvl="7">
+      <w:start w:val="1"/>
+      <w:numFmt w:val="decimal"/>
+      <w:lvlText w:val="%8."/>
+      <w:lvlJc w:val="start"/>
+      <w:pPr>
+        <w:tabs>
+          <w:tab w:val="num" w:pos="3240"/>
+        </w:tabs>
+        <w:ind w:start="3240" w:hanging="360"/>
+      </w:pPr>
+      <w:rPr/>
+    </w:lvl>
+    <w:lvl w:ilvl="8">
+      <w:start w:val="1"/>
+      <w:numFmt w:val="decimal"/>
+      <w:lvlText w:val="%9."/>
+      <w:lvlJc w:val="start"/>
+      <w:pPr>
+        <w:tabs>
+          <w:tab w:val="num" w:pos="3600"/>
+        </w:tabs>
+        <w:ind w:start="3600" w:hanging="360"/>
+      </w:pPr>
+      <w:rPr/>
+    </w:lvl>
+  </w:abstractNum>
+  <w:abstractNum w:abstractNumId="14">
+    <w:lvl w:ilvl="0">
+      <w:start w:val="1"/>
+      <w:numFmt w:val="decimal"/>
+      <w:lvlText w:val="%1."/>
+      <w:lvlJc w:val="start"/>
+      <w:pPr>
+        <w:tabs>
+          <w:tab w:val="num" w:pos="720"/>
+        </w:tabs>
+        <w:ind w:start="720" w:hanging="360"/>
+      </w:pPr>
+      <w:rPr/>
+    </w:lvl>
+    <w:lvl w:ilvl="1">
+      <w:start w:val="1"/>
+      <w:numFmt w:val="decimal"/>
+      <w:lvlText w:val="%2."/>
+      <w:lvlJc w:val="start"/>
+      <w:pPr>
+        <w:tabs>
+          <w:tab w:val="num" w:pos="1080"/>
+        </w:tabs>
+        <w:ind w:start="1080" w:hanging="360"/>
+      </w:pPr>
+      <w:rPr/>
+    </w:lvl>
+    <w:lvl w:ilvl="2">
+      <w:start w:val="1"/>
+      <w:numFmt w:val="decimal"/>
+      <w:lvlText w:val="%3."/>
+      <w:lvlJc w:val="start"/>
+      <w:pPr>
+        <w:tabs>
+          <w:tab w:val="num" w:pos="1440"/>
+        </w:tabs>
+        <w:ind w:start="1440" w:hanging="360"/>
+      </w:pPr>
+      <w:rPr/>
+    </w:lvl>
+    <w:lvl w:ilvl="3">
+      <w:start w:val="1"/>
+      <w:numFmt w:val="decimal"/>
+      <w:lvlText w:val="%4."/>
+      <w:lvlJc w:val="start"/>
+      <w:pPr>
+        <w:tabs>
+          <w:tab w:val="num" w:pos="1800"/>
+        </w:tabs>
+        <w:ind w:start="1800" w:hanging="360"/>
+      </w:pPr>
+      <w:rPr/>
+    </w:lvl>
+    <w:lvl w:ilvl="4">
+      <w:start w:val="1"/>
+      <w:numFmt w:val="decimal"/>
+      <w:lvlText w:val="%5."/>
+      <w:lvlJc w:val="start"/>
+      <w:pPr>
+        <w:tabs>
+          <w:tab w:val="num" w:pos="2160"/>
+        </w:tabs>
+        <w:ind w:start="2160" w:hanging="360"/>
+      </w:pPr>
+      <w:rPr/>
+    </w:lvl>
+    <w:lvl w:ilvl="5">
+      <w:start w:val="1"/>
+      <w:numFmt w:val="decimal"/>
+      <w:lvlText w:val="%6."/>
+      <w:lvlJc w:val="start"/>
+      <w:pPr>
+        <w:tabs>
+          <w:tab w:val="num" w:pos="2520"/>
+        </w:tabs>
+        <w:ind w:start="2520" w:hanging="360"/>
+      </w:pPr>
+      <w:rPr/>
+    </w:lvl>
+    <w:lvl w:ilvl="6">
+      <w:start w:val="1"/>
+      <w:numFmt w:val="decimal"/>
+      <w:lvlText w:val="%7."/>
+      <w:lvlJc w:val="start"/>
+      <w:pPr>
+        <w:tabs>
+          <w:tab w:val="num" w:pos="2880"/>
+        </w:tabs>
+        <w:ind w:start="2880" w:hanging="360"/>
+      </w:pPr>
+      <w:rPr/>
+    </w:lvl>
+    <w:lvl w:ilvl="7">
+      <w:start w:val="1"/>
+      <w:numFmt w:val="decimal"/>
+      <w:lvlText w:val="%8."/>
+      <w:lvlJc w:val="start"/>
+      <w:pPr>
+        <w:tabs>
+          <w:tab w:val="num" w:pos="3240"/>
+        </w:tabs>
+        <w:ind w:start="3240" w:hanging="360"/>
+      </w:pPr>
+      <w:rPr/>
+    </w:lvl>
+    <w:lvl w:ilvl="8">
+      <w:start w:val="1"/>
+      <w:numFmt w:val="decimal"/>
+      <w:lvlText w:val="%9."/>
+      <w:lvlJc w:val="start"/>
+      <w:pPr>
+        <w:tabs>
+          <w:tab w:val="num" w:pos="3600"/>
+        </w:tabs>
+        <w:ind w:start="3600" w:hanging="360"/>
+      </w:pPr>
+      <w:rPr/>
+    </w:lvl>
+  </w:abstractNum>
+  <w:abstractNum w:abstractNumId="15">
+    <w:lvl w:ilvl="0">
+      <w:start w:val="1"/>
+      <w:numFmt w:val="decimal"/>
+      <w:lvlText w:val="%1."/>
+      <w:lvlJc w:val="start"/>
+      <w:pPr>
+        <w:tabs>
+          <w:tab w:val="num" w:pos="720"/>
+        </w:tabs>
+        <w:ind w:start="720" w:hanging="360"/>
+      </w:pPr>
+      <w:rPr/>
+    </w:lvl>
+    <w:lvl w:ilvl="1">
+      <w:start w:val="1"/>
+      <w:numFmt w:val="decimal"/>
+      <w:lvlText w:val="%2."/>
+      <w:lvlJc w:val="start"/>
+      <w:pPr>
+        <w:tabs>
+          <w:tab w:val="num" w:pos="1080"/>
+        </w:tabs>
+        <w:ind w:start="1080" w:hanging="360"/>
+      </w:pPr>
+      <w:rPr/>
+    </w:lvl>
+    <w:lvl w:ilvl="2">
+      <w:start w:val="1"/>
+      <w:numFmt w:val="decimal"/>
+      <w:lvlText w:val="%3."/>
+      <w:lvlJc w:val="start"/>
+      <w:pPr>
+        <w:tabs>
+          <w:tab w:val="num" w:pos="1440"/>
+        </w:tabs>
+        <w:ind w:start="1440" w:hanging="360"/>
+      </w:pPr>
+      <w:rPr/>
+    </w:lvl>
+    <w:lvl w:ilvl="3">
+      <w:start w:val="1"/>
+      <w:numFmt w:val="decimal"/>
+      <w:lvlText w:val="%4."/>
+      <w:lvlJc w:val="start"/>
+      <w:pPr>
+        <w:tabs>
+          <w:tab w:val="num" w:pos="1800"/>
+        </w:tabs>
+        <w:ind w:start="1800" w:hanging="360"/>
+      </w:pPr>
+      <w:rPr/>
+    </w:lvl>
+    <w:lvl w:ilvl="4">
+      <w:start w:val="1"/>
+      <w:numFmt w:val="decimal"/>
+      <w:lvlText w:val="%5."/>
+      <w:lvlJc w:val="start"/>
+      <w:pPr>
+        <w:tabs>
+          <w:tab w:val="num" w:pos="2160"/>
+        </w:tabs>
+        <w:ind w:start="2160" w:hanging="360"/>
+      </w:pPr>
+      <w:rPr/>
+    </w:lvl>
+    <w:lvl w:ilvl="5">
+      <w:start w:val="1"/>
+      <w:numFmt w:val="decimal"/>
+      <w:lvlText w:val="%6."/>
+      <w:lvlJc w:val="start"/>
+      <w:pPr>
+        <w:tabs>
+          <w:tab w:val="num" w:pos="2520"/>
+        </w:tabs>
+        <w:ind w:start="2520" w:hanging="360"/>
+      </w:pPr>
+      <w:rPr/>
+    </w:lvl>
+    <w:lvl w:ilvl="6">
+      <w:start w:val="1"/>
+      <w:numFmt w:val="decimal"/>
+      <w:lvlText w:val="%7."/>
+      <w:lvlJc w:val="start"/>
+      <w:pPr>
+        <w:tabs>
+          <w:tab w:val="num" w:pos="2880"/>
+        </w:tabs>
+        <w:ind w:start="2880" w:hanging="360"/>
+      </w:pPr>
+      <w:rPr/>
+    </w:lvl>
+    <w:lvl w:ilvl="7">
+      <w:start w:val="1"/>
+      <w:numFmt w:val="decimal"/>
+      <w:lvlText w:val="%8."/>
+      <w:lvlJc w:val="start"/>
+      <w:pPr>
+        <w:tabs>
+          <w:tab w:val="num" w:pos="3240"/>
+        </w:tabs>
+        <w:ind w:start="3240" w:hanging="360"/>
+      </w:pPr>
+      <w:rPr/>
+    </w:lvl>
+    <w:lvl w:ilvl="8">
+      <w:start w:val="1"/>
+      <w:numFmt w:val="decimal"/>
+      <w:lvlText w:val="%9."/>
+      <w:lvlJc w:val="start"/>
+      <w:pPr>
+        <w:tabs>
+          <w:tab w:val="num" w:pos="3600"/>
+        </w:tabs>
+        <w:ind w:start="3600" w:hanging="360"/>
+      </w:pPr>
+      <w:rPr/>
+    </w:lvl>
+  </w:abstractNum>
+  <w:abstractNum w:abstractNumId="16">
+    <w:lvl w:ilvl="0">
+      <w:start w:val="2"/>
+      <w:numFmt w:val="decimal"/>
+      <w:lvlText w:val="%1."/>
+      <w:lvlJc w:val="start"/>
+      <w:pPr>
+        <w:tabs>
+          <w:tab w:val="num" w:pos="720"/>
+        </w:tabs>
+        <w:ind w:start="720" w:hanging="360"/>
+      </w:pPr>
+      <w:rPr/>
+    </w:lvl>
+    <w:lvl w:ilvl="1">
+      <w:start w:val="1"/>
+      <w:numFmt w:val="decimal"/>
+      <w:lvlText w:val="%2."/>
+      <w:lvlJc w:val="start"/>
+      <w:pPr>
+        <w:tabs>
+          <w:tab w:val="num" w:pos="1080"/>
+        </w:tabs>
+        <w:ind w:start="1080" w:hanging="360"/>
+      </w:pPr>
+      <w:rPr/>
+    </w:lvl>
+    <w:lvl w:ilvl="2">
+      <w:start w:val="1"/>
+      <w:numFmt w:val="decimal"/>
+      <w:lvlText w:val="%3."/>
+      <w:lvlJc w:val="start"/>
+      <w:pPr>
+        <w:tabs>
+          <w:tab w:val="num" w:pos="1440"/>
+        </w:tabs>
+        <w:ind w:start="1440" w:hanging="360"/>
+      </w:pPr>
+      <w:rPr/>
+    </w:lvl>
+    <w:lvl w:ilvl="3">
+      <w:start w:val="1"/>
+      <w:numFmt w:val="decimal"/>
+      <w:lvlText w:val="%4."/>
+      <w:lvlJc w:val="start"/>
+      <w:pPr>
+        <w:tabs>
+          <w:tab w:val="num" w:pos="1800"/>
+        </w:tabs>
+        <w:ind w:start="1800" w:hanging="360"/>
+      </w:pPr>
+      <w:rPr/>
+    </w:lvl>
+    <w:lvl w:ilvl="4">
+      <w:start w:val="1"/>
+      <w:numFmt w:val="decimal"/>
+      <w:lvlText w:val="%5."/>
+      <w:lvlJc w:val="start"/>
+      <w:pPr>
+        <w:tabs>
+          <w:tab w:val="num" w:pos="2160"/>
+        </w:tabs>
+        <w:ind w:start="2160" w:hanging="360"/>
+      </w:pPr>
+      <w:rPr/>
+    </w:lvl>
+    <w:lvl w:ilvl="5">
+      <w:start w:val="1"/>
+      <w:numFmt w:val="decimal"/>
+      <w:lvlText w:val="%6."/>
+      <w:lvlJc w:val="start"/>
+      <w:pPr>
+        <w:tabs>
+          <w:tab w:val="num" w:pos="2520"/>
+        </w:tabs>
+        <w:ind w:start="2520" w:hanging="360"/>
+      </w:pPr>
+      <w:rPr/>
+    </w:lvl>
+    <w:lvl w:ilvl="6">
+      <w:start w:val="1"/>
+      <w:numFmt w:val="decimal"/>
+      <w:lvlText w:val="%7."/>
+      <w:lvlJc w:val="start"/>
+      <w:pPr>
+        <w:tabs>
+          <w:tab w:val="num" w:pos="2880"/>
+        </w:tabs>
+        <w:ind w:start="2880" w:hanging="360"/>
+      </w:pPr>
+      <w:rPr/>
+    </w:lvl>
+    <w:lvl w:ilvl="7">
+      <w:start w:val="1"/>
+      <w:numFmt w:val="decimal"/>
+      <w:lvlText w:val="%8."/>
+      <w:lvlJc w:val="start"/>
+      <w:pPr>
+        <w:tabs>
+          <w:tab w:val="num" w:pos="3240"/>
+        </w:tabs>
+        <w:ind w:start="3240" w:hanging="360"/>
+      </w:pPr>
+      <w:rPr/>
+    </w:lvl>
+    <w:lvl w:ilvl="8">
+      <w:start w:val="1"/>
+      <w:numFmt w:val="decimal"/>
+      <w:lvlText w:val="%9."/>
+      <w:lvlJc w:val="start"/>
+      <w:pPr>
+        <w:tabs>
+          <w:tab w:val="num" w:pos="3600"/>
+        </w:tabs>
+        <w:ind w:start="3600" w:hanging="360"/>
+      </w:pPr>
+      <w:rPr/>
+    </w:lvl>
+  </w:abstractNum>
+  <w:abstractNum w:abstractNumId="17">
+    <w:lvl w:ilvl="0">
+      <w:start w:val="3"/>
+      <w:numFmt w:val="decimal"/>
+      <w:lvlText w:val="%1."/>
+      <w:lvlJc w:val="start"/>
+      <w:pPr>
+        <w:tabs>
+          <w:tab w:val="num" w:pos="720"/>
+        </w:tabs>
+        <w:ind w:start="720" w:hanging="360"/>
+      </w:pPr>
+      <w:rPr/>
+    </w:lvl>
+    <w:lvl w:ilvl="1">
+      <w:start w:val="1"/>
+      <w:numFmt w:val="decimal"/>
+      <w:lvlText w:val="%2."/>
+      <w:lvlJc w:val="start"/>
+      <w:pPr>
+        <w:tabs>
+          <w:tab w:val="num" w:pos="1080"/>
+        </w:tabs>
+        <w:ind w:start="1080" w:hanging="360"/>
+      </w:pPr>
+      <w:rPr/>
+    </w:lvl>
+    <w:lvl w:ilvl="2">
+      <w:start w:val="1"/>
+      <w:numFmt w:val="decimal"/>
+      <w:lvlText w:val="%3."/>
+      <w:lvlJc w:val="start"/>
+      <w:pPr>
+        <w:tabs>
+          <w:tab w:val="num" w:pos="1440"/>
+        </w:tabs>
+        <w:ind w:start="1440" w:hanging="360"/>
+      </w:pPr>
+      <w:rPr/>
+    </w:lvl>
+    <w:lvl w:ilvl="3">
+      <w:start w:val="1"/>
+      <w:numFmt w:val="decimal"/>
+      <w:lvlText w:val="%4."/>
+      <w:lvlJc w:val="start"/>
+      <w:pPr>
+        <w:tabs>
+          <w:tab w:val="num" w:pos="1800"/>
+        </w:tabs>
+        <w:ind w:start="1800" w:hanging="360"/>
+      </w:pPr>
+      <w:rPr/>
+    </w:lvl>
+    <w:lvl w:ilvl="4">
+      <w:start w:val="1"/>
+      <w:numFmt w:val="decimal"/>
+      <w:lvlText w:val="%5."/>
+      <w:lvlJc w:val="start"/>
+      <w:pPr>
+        <w:tabs>
+          <w:tab w:val="num" w:pos="2160"/>
+        </w:tabs>
+        <w:ind w:start="2160" w:hanging="360"/>
+      </w:pPr>
+      <w:rPr/>
+    </w:lvl>
+    <w:lvl w:ilvl="5">
+      <w:start w:val="1"/>
+      <w:numFmt w:val="decimal"/>
+      <w:lvlText w:val="%6."/>
+      <w:lvlJc w:val="start"/>
+      <w:pPr>
+        <w:tabs>
+          <w:tab w:val="num" w:pos="2520"/>
+        </w:tabs>
+        <w:ind w:start="2520" w:hanging="360"/>
+      </w:pPr>
+      <w:rPr/>
+    </w:lvl>
+    <w:lvl w:ilvl="6">
+      <w:start w:val="1"/>
+      <w:numFmt w:val="decimal"/>
+      <w:lvlText w:val="%7."/>
+      <w:lvlJc w:val="start"/>
+      <w:pPr>
+        <w:tabs>
+          <w:tab w:val="num" w:pos="2880"/>
+        </w:tabs>
+        <w:ind w:start="2880" w:hanging="360"/>
+      </w:pPr>
+      <w:rPr/>
+    </w:lvl>
+    <w:lvl w:ilvl="7">
+      <w:start w:val="1"/>
+      <w:numFmt w:val="decimal"/>
+      <w:lvlText w:val="%8."/>
+      <w:lvlJc w:val="start"/>
+      <w:pPr>
+        <w:tabs>
+          <w:tab w:val="num" w:pos="3240"/>
+        </w:tabs>
+        <w:ind w:start="3240" w:hanging="360"/>
+      </w:pPr>
+      <w:rPr/>
+    </w:lvl>
+    <w:lvl w:ilvl="8">
+      <w:start w:val="1"/>
+      <w:numFmt w:val="decimal"/>
+      <w:lvlText w:val="%9."/>
+      <w:lvlJc w:val="start"/>
+      <w:pPr>
+        <w:tabs>
+          <w:tab w:val="num" w:pos="3600"/>
+        </w:tabs>
+        <w:ind w:start="3600" w:hanging="360"/>
+      </w:pPr>
+      <w:rPr/>
+    </w:lvl>
+  </w:abstractNum>
+  <w:abstractNum w:abstractNumId="18">
+    <w:lvl w:ilvl="0">
+      <w:start w:val="4"/>
+      <w:numFmt w:val="decimal"/>
+      <w:lvlText w:val="%1."/>
+      <w:lvlJc w:val="start"/>
+      <w:pPr>
+        <w:tabs>
+          <w:tab w:val="num" w:pos="720"/>
+        </w:tabs>
+        <w:ind w:start="720" w:hanging="360"/>
+      </w:pPr>
+      <w:rPr/>
+    </w:lvl>
+    <w:lvl w:ilvl="1">
+      <w:start w:val="1"/>
+      <w:numFmt w:val="decimal"/>
+      <w:lvlText w:val="%2."/>
+      <w:lvlJc w:val="start"/>
+      <w:pPr>
+        <w:tabs>
+          <w:tab w:val="num" w:pos="1080"/>
+        </w:tabs>
+        <w:ind w:start="1080" w:hanging="360"/>
+      </w:pPr>
+      <w:rPr/>
+    </w:lvl>
+    <w:lvl w:ilvl="2">
+      <w:start w:val="1"/>
+      <w:numFmt w:val="decimal"/>
+      <w:lvlText w:val="%3."/>
+      <w:lvlJc w:val="start"/>
+      <w:pPr>
+        <w:tabs>
+          <w:tab w:val="num" w:pos="1440"/>
+        </w:tabs>
+        <w:ind w:start="1440" w:hanging="360"/>
+      </w:pPr>
+      <w:rPr/>
+    </w:lvl>
+    <w:lvl w:ilvl="3">
+      <w:start w:val="1"/>
+      <w:numFmt w:val="decimal"/>
+      <w:lvlText w:val="%4."/>
+      <w:lvlJc w:val="start"/>
+      <w:pPr>
+        <w:tabs>
+          <w:tab w:val="num" w:pos="1800"/>
+        </w:tabs>
+        <w:ind w:start="1800" w:hanging="360"/>
+      </w:pPr>
+      <w:rPr/>
+    </w:lvl>
+    <w:lvl w:ilvl="4">
+      <w:start w:val="1"/>
+      <w:numFmt w:val="decimal"/>
+      <w:lvlText w:val="%5."/>
+      <w:lvlJc w:val="start"/>
+      <w:pPr>
+        <w:tabs>
+          <w:tab w:val="num" w:pos="2160"/>
+        </w:tabs>
+        <w:ind w:start="2160" w:hanging="360"/>
+      </w:pPr>
+      <w:rPr/>
+    </w:lvl>
+    <w:lvl w:ilvl="5">
+      <w:start w:val="1"/>
+      <w:numFmt w:val="decimal"/>
+      <w:lvlText w:val="%6."/>
+      <w:lvlJc w:val="start"/>
+      <w:pPr>
+        <w:tabs>
+          <w:tab w:val="num" w:pos="2520"/>
+        </w:tabs>
+        <w:ind w:start="2520" w:hanging="360"/>
+      </w:pPr>
+      <w:rPr/>
+    </w:lvl>
+    <w:lvl w:ilvl="6">
+      <w:start w:val="1"/>
+      <w:numFmt w:val="decimal"/>
+      <w:lvlText w:val="%7."/>
+      <w:lvlJc w:val="start"/>
+      <w:pPr>
+        <w:tabs>
+          <w:tab w:val="num" w:pos="2880"/>
+        </w:tabs>
+        <w:ind w:start="2880" w:hanging="360"/>
+      </w:pPr>
+      <w:rPr/>
+    </w:lvl>
+    <w:lvl w:ilvl="7">
+      <w:start w:val="1"/>
+      <w:numFmt w:val="decimal"/>
+      <w:lvlText w:val="%8."/>
+      <w:lvlJc w:val="start"/>
+      <w:pPr>
+        <w:tabs>
+          <w:tab w:val="num" w:pos="3240"/>
+        </w:tabs>
+        <w:ind w:start="3240" w:hanging="360"/>
+      </w:pPr>
+      <w:rPr/>
+    </w:lvl>
+    <w:lvl w:ilvl="8">
+      <w:start w:val="1"/>
+      <w:numFmt w:val="decimal"/>
+      <w:lvlText w:val="%9."/>
+      <w:lvlJc w:val="start"/>
+      <w:pPr>
+        <w:tabs>
+          <w:tab w:val="num" w:pos="3600"/>
+        </w:tabs>
+        <w:ind w:start="3600" w:hanging="360"/>
+      </w:pPr>
+      <w:rPr/>
+    </w:lvl>
+  </w:abstractNum>
+  <w:abstractNum w:abstractNumId="19">
+    <w:lvl w:ilvl="0">
+      <w:start w:val="5"/>
+      <w:numFmt w:val="decimal"/>
+      <w:lvlText w:val="%1."/>
+      <w:lvlJc w:val="start"/>
+      <w:pPr>
+        <w:tabs>
+          <w:tab w:val="num" w:pos="720"/>
+        </w:tabs>
+        <w:ind w:start="720" w:hanging="360"/>
+      </w:pPr>
+      <w:rPr/>
+    </w:lvl>
+    <w:lvl w:ilvl="1">
+      <w:start w:val="1"/>
+      <w:numFmt w:val="decimal"/>
+      <w:lvlText w:val="%2."/>
+      <w:lvlJc w:val="start"/>
+      <w:pPr>
+        <w:tabs>
+          <w:tab w:val="num" w:pos="1080"/>
+        </w:tabs>
+        <w:ind w:start="1080" w:hanging="360"/>
+      </w:pPr>
+      <w:rPr/>
+    </w:lvl>
+    <w:lvl w:ilvl="2">
+      <w:start w:val="1"/>
+      <w:numFmt w:val="decimal"/>
+      <w:lvlText w:val="%3."/>
+      <w:lvlJc w:val="start"/>
+      <w:pPr>
+        <w:tabs>
+          <w:tab w:val="num" w:pos="1440"/>
+        </w:tabs>
+        <w:ind w:start="1440" w:hanging="360"/>
+      </w:pPr>
+      <w:rPr/>
+    </w:lvl>
+    <w:lvl w:ilvl="3">
+      <w:start w:val="1"/>
+      <w:numFmt w:val="decimal"/>
+      <w:lvlText w:val="%4."/>
+      <w:lvlJc w:val="start"/>
+      <w:pPr>
+        <w:tabs>
+          <w:tab w:val="num" w:pos="1800"/>
+        </w:tabs>
+        <w:ind w:start="1800" w:hanging="360"/>
+      </w:pPr>
+      <w:rPr/>
+    </w:lvl>
+    <w:lvl w:ilvl="4">
+      <w:start w:val="1"/>
+      <w:numFmt w:val="decimal"/>
+      <w:lvlText w:val="%5."/>
+      <w:lvlJc w:val="start"/>
+      <w:pPr>
+        <w:tabs>
+          <w:tab w:val="num" w:pos="2160"/>
+        </w:tabs>
+        <w:ind w:start="2160" w:hanging="360"/>
+      </w:pPr>
+      <w:rPr/>
+    </w:lvl>
+    <w:lvl w:ilvl="5">
+      <w:start w:val="1"/>
+      <w:numFmt w:val="decimal"/>
+      <w:lvlText w:val="%6."/>
+      <w:lvlJc w:val="start"/>
+      <w:pPr>
+        <w:tabs>
+          <w:tab w:val="num" w:pos="2520"/>
+        </w:tabs>
+        <w:ind w:start="2520" w:hanging="360"/>
+      </w:pPr>
+      <w:rPr/>
+    </w:lvl>
+    <w:lvl w:ilvl="6">
+      <w:start w:val="1"/>
+      <w:numFmt w:val="decimal"/>
+      <w:lvlText w:val="%7."/>
+      <w:lvlJc w:val="start"/>
+      <w:pPr>
+        <w:tabs>
+          <w:tab w:val="num" w:pos="2880"/>
+        </w:tabs>
+        <w:ind w:start="2880" w:hanging="360"/>
+      </w:pPr>
+      <w:rPr/>
+    </w:lvl>
+    <w:lvl w:ilvl="7">
+      <w:start w:val="1"/>
+      <w:numFmt w:val="decimal"/>
+      <w:lvlText w:val="%8."/>
+      <w:lvlJc w:val="start"/>
+      <w:pPr>
+        <w:tabs>
+          <w:tab w:val="num" w:pos="3240"/>
+        </w:tabs>
+        <w:ind w:start="3240" w:hanging="360"/>
+      </w:pPr>
+      <w:rPr/>
+    </w:lvl>
+    <w:lvl w:ilvl="8">
+      <w:start w:val="1"/>
+      <w:numFmt w:val="decimal"/>
+      <w:lvlText w:val="%9."/>
+      <w:lvlJc w:val="start"/>
+      <w:pPr>
+        <w:tabs>
+          <w:tab w:val="num" w:pos="3600"/>
+        </w:tabs>
+        <w:ind w:start="3600" w:hanging="360"/>
+      </w:pPr>
+      <w:rPr/>
+    </w:lvl>
+  </w:abstractNum>
+  <w:abstractNum w:abstractNumId="20">
+    <w:lvl w:ilvl="0">
+      <w:start w:val="6"/>
+      <w:numFmt w:val="decimal"/>
+      <w:lvlText w:val="%1."/>
+      <w:lvlJc w:val="start"/>
+      <w:pPr>
+        <w:tabs>
+          <w:tab w:val="num" w:pos="720"/>
+        </w:tabs>
+        <w:ind w:start="720" w:hanging="360"/>
+      </w:pPr>
+      <w:rPr/>
+    </w:lvl>
+    <w:lvl w:ilvl="1">
+      <w:start w:val="1"/>
+      <w:numFmt w:val="decimal"/>
+      <w:lvlText w:val="%2."/>
+      <w:lvlJc w:val="start"/>
+      <w:pPr>
+        <w:tabs>
+          <w:tab w:val="num" w:pos="1080"/>
+        </w:tabs>
+        <w:ind w:start="1080" w:hanging="360"/>
+      </w:pPr>
+      <w:rPr/>
+    </w:lvl>
+    <w:lvl w:ilvl="2">
+      <w:start w:val="1"/>
+      <w:numFmt w:val="decimal"/>
+      <w:lvlText w:val="%3."/>
+      <w:lvlJc w:val="start"/>
+      <w:pPr>
+        <w:tabs>
+          <w:tab w:val="num" w:pos="1440"/>
+        </w:tabs>
+        <w:ind w:start="1440" w:hanging="360"/>
+      </w:pPr>
+      <w:rPr/>
+    </w:lvl>
+    <w:lvl w:ilvl="3">
+      <w:start w:val="1"/>
+      <w:numFmt w:val="decimal"/>
+      <w:lvlText w:val="%4."/>
+      <w:lvlJc w:val="start"/>
+      <w:pPr>
+        <w:tabs>
+          <w:tab w:val="num" w:pos="1800"/>
+        </w:tabs>
+        <w:ind w:start="1800" w:hanging="360"/>
+      </w:pPr>
+      <w:rPr/>
+    </w:lvl>
+    <w:lvl w:ilvl="4">
+      <w:start w:val="1"/>
+      <w:numFmt w:val="decimal"/>
+      <w:lvlText w:val="%5."/>
+      <w:lvlJc w:val="start"/>
+      <w:pPr>
+        <w:tabs>
+          <w:tab w:val="num" w:pos="2160"/>
+        </w:tabs>
+        <w:ind w:start="2160" w:hanging="360"/>
+      </w:pPr>
+      <w:rPr/>
+    </w:lvl>
+    <w:lvl w:ilvl="5">
+      <w:start w:val="1"/>
+      <w:numFmt w:val="decimal"/>
+      <w:lvlText w:val="%6."/>
+      <w:lvlJc w:val="start"/>
+      <w:pPr>
+        <w:tabs>
+          <w:tab w:val="num" w:pos="2520"/>
+        </w:tabs>
+        <w:ind w:start="2520" w:hanging="360"/>
+      </w:pPr>
+      <w:rPr/>
+    </w:lvl>
+    <w:lvl w:ilvl="6">
+      <w:start w:val="1"/>
+      <w:numFmt w:val="decimal"/>
+      <w:lvlText w:val="%7."/>
+      <w:lvlJc w:val="start"/>
+      <w:pPr>
+        <w:tabs>
+          <w:tab w:val="num" w:pos="2880"/>
+        </w:tabs>
+        <w:ind w:start="2880" w:hanging="360"/>
+      </w:pPr>
+      <w:rPr/>
+    </w:lvl>
+    <w:lvl w:ilvl="7">
+      <w:start w:val="1"/>
+      <w:numFmt w:val="decimal"/>
+      <w:lvlText w:val="%8."/>
+      <w:lvlJc w:val="start"/>
+      <w:pPr>
+        <w:tabs>
+          <w:tab w:val="num" w:pos="3240"/>
+        </w:tabs>
+        <w:ind w:start="3240" w:hanging="360"/>
+      </w:pPr>
+      <w:rPr/>
+    </w:lvl>
+    <w:lvl w:ilvl="8">
+      <w:start w:val="1"/>
+      <w:numFmt w:val="decimal"/>
+      <w:lvlText w:val="%9."/>
+      <w:lvlJc w:val="start"/>
+      <w:pPr>
+        <w:tabs>
+          <w:tab w:val="num" w:pos="3600"/>
+        </w:tabs>
+        <w:ind w:start="3600" w:hanging="360"/>
+      </w:pPr>
+      <w:rPr/>
+    </w:lvl>
+  </w:abstractNum>
+  <w:abstractNum w:abstractNumId="21">
     <w:lvl w:ilvl="0">
       <w:start w:val="1"/>
       <w:numFmt w:val="none"/>
@@ -7655,6 +11990,30 @@
   </w:num>
   <w:num w:numId="13">
     <w:abstractNumId w:val="13"/>
+  </w:num>
+  <w:num w:numId="14">
+    <w:abstractNumId w:val="14"/>
+  </w:num>
+  <w:num w:numId="15">
+    <w:abstractNumId w:val="15"/>
+  </w:num>
+  <w:num w:numId="16">
+    <w:abstractNumId w:val="16"/>
+  </w:num>
+  <w:num w:numId="17">
+    <w:abstractNumId w:val="17"/>
+  </w:num>
+  <w:num w:numId="18">
+    <w:abstractNumId w:val="18"/>
+  </w:num>
+  <w:num w:numId="19">
+    <w:abstractNumId w:val="19"/>
+  </w:num>
+  <w:num w:numId="20">
+    <w:abstractNumId w:val="20"/>
+  </w:num>
+  <w:num w:numId="21">
+    <w:abstractNumId w:val="21"/>
   </w:num>
 </w:numbering>
 </file>

</xml_diff>